<commit_message>
Updated STD, finished parts 1-2 on STR, and finished parts 1,2,5 on STP
Brooke and I did parts 1,2,3, and 5 of STP; everyone else please decide
which parts to complete
</commit_message>
<xml_diff>
--- a/documents/STR.docx
+++ b/documents/STR.docx
@@ -743,41 +743,7 @@
             <w:noProof/>
             <w:webHidden/>
           </w:rPr>
-          <w:fldChar w:fldCharType="begin"/>
-        </w:r>
-        <w:r>
-          <w:rPr>
-            <w:noProof/>
-            <w:webHidden/>
-          </w:rPr>
-          <w:instrText xml:space="preserve"> PAGEREF _Toc432634207 \h </w:instrText>
-        </w:r>
-        <w:r>
-          <w:rPr>
-            <w:noProof/>
-            <w:webHidden/>
-          </w:rPr>
-        </w:r>
-        <w:r>
-          <w:rPr>
-            <w:noProof/>
-            <w:webHidden/>
-          </w:rPr>
-          <w:fldChar w:fldCharType="separate"/>
-        </w:r>
-        <w:r>
-          <w:rPr>
-            <w:noProof/>
-            <w:webHidden/>
-          </w:rPr>
-          <w:t>3</w:t>
-        </w:r>
-        <w:r>
-          <w:rPr>
-            <w:noProof/>
-            <w:webHidden/>
-          </w:rPr>
-          <w:fldChar w:fldCharType="end"/>
+          <w:t>4</w:t>
         </w:r>
       </w:hyperlink>
     </w:p>
@@ -914,41 +880,7 @@
             <w:noProof/>
             <w:webHidden/>
           </w:rPr>
-          <w:fldChar w:fldCharType="begin"/>
-        </w:r>
-        <w:r>
-          <w:rPr>
-            <w:noProof/>
-            <w:webHidden/>
-          </w:rPr>
-          <w:instrText xml:space="preserve"> PAGEREF _Toc432634208 \h </w:instrText>
-        </w:r>
-        <w:r>
-          <w:rPr>
-            <w:noProof/>
-            <w:webHidden/>
-          </w:rPr>
-        </w:r>
-        <w:r>
-          <w:rPr>
-            <w:noProof/>
-            <w:webHidden/>
-          </w:rPr>
-          <w:fldChar w:fldCharType="separate"/>
-        </w:r>
-        <w:r>
-          <w:rPr>
-            <w:noProof/>
-            <w:webHidden/>
-          </w:rPr>
-          <w:t>3</w:t>
-        </w:r>
-        <w:r>
-          <w:rPr>
-            <w:noProof/>
-            <w:webHidden/>
-          </w:rPr>
-          <w:fldChar w:fldCharType="end"/>
+          <w:t>4</w:t>
         </w:r>
       </w:hyperlink>
     </w:p>
@@ -1666,41 +1598,7 @@
             <w:noProof/>
             <w:webHidden/>
           </w:rPr>
-          <w:fldChar w:fldCharType="begin"/>
-        </w:r>
-        <w:r>
-          <w:rPr>
-            <w:noProof/>
-            <w:webHidden/>
-          </w:rPr>
-          <w:instrText xml:space="preserve"> PAGEREF _Toc432634214 \h </w:instrText>
-        </w:r>
-        <w:r>
-          <w:rPr>
-            <w:noProof/>
-            <w:webHidden/>
-          </w:rPr>
-        </w:r>
-        <w:r>
-          <w:rPr>
-            <w:noProof/>
-            <w:webHidden/>
-          </w:rPr>
-          <w:fldChar w:fldCharType="separate"/>
-        </w:r>
-        <w:r>
-          <w:rPr>
-            <w:noProof/>
-            <w:webHidden/>
-          </w:rPr>
-          <w:t>4</w:t>
-        </w:r>
-        <w:r>
-          <w:rPr>
-            <w:noProof/>
-            <w:webHidden/>
-          </w:rPr>
-          <w:fldChar w:fldCharType="end"/>
+          <w:t>5</w:t>
         </w:r>
       </w:hyperlink>
     </w:p>
@@ -1716,130 +1614,111 @@
           <w:noProof/>
         </w:rPr>
       </w:pPr>
-      <w:hyperlink w:anchor="_Toc432634215" w:history="1">
-        <w:r>
-          <w:rPr>
-            <w:rStyle w:val="Hyperlink"/>
-            <w:noProof/>
-          </w:rPr>
-          <w:t>4.1.3</w:t>
-        </w:r>
-        <w:r>
-          <w:rPr>
-            <w:rFonts w:eastAsiaTheme="minorEastAsia"/>
-            <w:noProof/>
-          </w:rPr>
-          <w:tab/>
-        </w:r>
-        <w:r>
-          <w:rPr>
-            <w:rStyle w:val="Hyperlink"/>
-            <w:noProof/>
-            <w:u w:color="000000"/>
-          </w:rPr>
-          <w:t>Deviations</w:t>
-        </w:r>
-        <w:r>
-          <w:rPr>
-            <w:rStyle w:val="Hyperlink"/>
-            <w:noProof/>
-            <w:spacing w:val="27"/>
-            <w:u w:color="000000"/>
-          </w:rPr>
-          <w:t xml:space="preserve"> </w:t>
-        </w:r>
-        <w:r>
-          <w:rPr>
-            <w:rStyle w:val="Hyperlink"/>
-            <w:noProof/>
-            <w:u w:color="000000"/>
-          </w:rPr>
-          <w:t>from</w:t>
-        </w:r>
-        <w:r>
-          <w:rPr>
-            <w:rStyle w:val="Hyperlink"/>
-            <w:noProof/>
-            <w:spacing w:val="28"/>
-            <w:u w:color="000000"/>
-          </w:rPr>
-          <w:t xml:space="preserve"> </w:t>
-        </w:r>
-        <w:r>
-          <w:rPr>
-            <w:rStyle w:val="Hyperlink"/>
-            <w:noProof/>
-            <w:u w:color="000000"/>
-          </w:rPr>
-          <w:t>test</w:t>
-        </w:r>
-        <w:r>
-          <w:rPr>
-            <w:rStyle w:val="Hyperlink"/>
-            <w:noProof/>
-            <w:spacing w:val="28"/>
-            <w:u w:color="000000"/>
-          </w:rPr>
-          <w:t xml:space="preserve"> </w:t>
-        </w:r>
-        <w:r>
-          <w:rPr>
-            <w:rStyle w:val="Hyperlink"/>
-            <w:noProof/>
-            <w:spacing w:val="-1"/>
-            <w:u w:color="000000"/>
-          </w:rPr>
-          <w:t>cases/procedures</w:t>
-        </w:r>
-        <w:r>
-          <w:rPr>
-            <w:noProof/>
-            <w:webHidden/>
-          </w:rPr>
-          <w:tab/>
-        </w:r>
-        <w:r>
-          <w:rPr>
-            <w:noProof/>
-            <w:webHidden/>
-          </w:rPr>
-          <w:fldChar w:fldCharType="begin"/>
-        </w:r>
-        <w:r>
-          <w:rPr>
-            <w:noProof/>
-            <w:webHidden/>
-          </w:rPr>
-          <w:instrText xml:space="preserve"> PAGEREF _Toc432634215 \h </w:instrText>
-        </w:r>
-        <w:r>
-          <w:rPr>
-            <w:noProof/>
-            <w:webHidden/>
-          </w:rPr>
-        </w:r>
-        <w:r>
-          <w:rPr>
-            <w:noProof/>
-            <w:webHidden/>
-          </w:rPr>
-          <w:fldChar w:fldCharType="separate"/>
-        </w:r>
-        <w:r>
-          <w:rPr>
-            <w:noProof/>
-            <w:webHidden/>
-          </w:rPr>
-          <w:t>4</w:t>
-        </w:r>
-        <w:r>
-          <w:rPr>
-            <w:noProof/>
-            <w:webHidden/>
-          </w:rPr>
-          <w:fldChar w:fldCharType="end"/>
-        </w:r>
-      </w:hyperlink>
+      <w:r>
+        <w:fldChar w:fldCharType="begin"/>
+      </w:r>
+      <w:r>
+        <w:instrText xml:space="preserve"> HYPERLINK \l "_Toc432634215" </w:instrText>
+      </w:r>
+      <w:r>
+        <w:fldChar w:fldCharType="separate"/>
+      </w:r>
+      <w:r>
+        <w:rPr>
+          <w:rStyle w:val="Hyperlink"/>
+          <w:noProof/>
+        </w:rPr>
+        <w:t>4.1.3</w:t>
+      </w:r>
+      <w:r>
+        <w:rPr>
+          <w:rFonts w:eastAsiaTheme="minorEastAsia"/>
+          <w:noProof/>
+        </w:rPr>
+        <w:tab/>
+      </w:r>
+      <w:r>
+        <w:rPr>
+          <w:rStyle w:val="Hyperlink"/>
+          <w:noProof/>
+          <w:u w:color="000000"/>
+        </w:rPr>
+        <w:t>Deviations</w:t>
+      </w:r>
+      <w:r>
+        <w:rPr>
+          <w:rStyle w:val="Hyperlink"/>
+          <w:noProof/>
+          <w:spacing w:val="27"/>
+          <w:u w:color="000000"/>
+        </w:rPr>
+        <w:t xml:space="preserve"> </w:t>
+      </w:r>
+      <w:r>
+        <w:rPr>
+          <w:rStyle w:val="Hyperlink"/>
+          <w:noProof/>
+          <w:u w:color="000000"/>
+        </w:rPr>
+        <w:t>from</w:t>
+      </w:r>
+      <w:r>
+        <w:rPr>
+          <w:rStyle w:val="Hyperlink"/>
+          <w:noProof/>
+          <w:spacing w:val="28"/>
+          <w:u w:color="000000"/>
+        </w:rPr>
+        <w:t xml:space="preserve"> </w:t>
+      </w:r>
+      <w:r>
+        <w:rPr>
+          <w:rStyle w:val="Hyperlink"/>
+          <w:noProof/>
+          <w:u w:color="000000"/>
+        </w:rPr>
+        <w:t>test</w:t>
+      </w:r>
+      <w:r>
+        <w:rPr>
+          <w:rStyle w:val="Hyperlink"/>
+          <w:noProof/>
+          <w:spacing w:val="28"/>
+          <w:u w:color="000000"/>
+        </w:rPr>
+        <w:t xml:space="preserve"> </w:t>
+      </w:r>
+      <w:r>
+        <w:rPr>
+          <w:rStyle w:val="Hyperlink"/>
+          <w:noProof/>
+          <w:spacing w:val="-1"/>
+          <w:u w:color="000000"/>
+        </w:rPr>
+        <w:t>cases/procedures</w:t>
+      </w:r>
+      <w:r>
+        <w:rPr>
+          <w:noProof/>
+          <w:webHidden/>
+        </w:rPr>
+        <w:tab/>
+      </w:r>
+      <w:r>
+        <w:rPr>
+          <w:noProof/>
+          <w:webHidden/>
+        </w:rPr>
+        <w:t>5</w:t>
+      </w:r>
+      <w:bookmarkStart w:id="0" w:name="_GoBack"/>
+      <w:bookmarkEnd w:id="0"/>
+      <w:r>
+        <w:rPr>
+          <w:noProof/>
+        </w:rPr>
+        <w:fldChar w:fldCharType="end"/>
+      </w:r>
     </w:p>
     <w:p>
       <w:pPr>
@@ -1849,96 +1728,112 @@
           <w:noProof/>
         </w:rPr>
       </w:pPr>
-      <w:hyperlink w:anchor="_Toc432634216" w:history="1">
-        <w:r>
-          <w:rPr>
-            <w:rStyle w:val="Hyperlink"/>
-            <w:noProof/>
-          </w:rPr>
-          <w:t>5</w:t>
-        </w:r>
-        <w:r>
-          <w:rPr>
-            <w:rFonts w:eastAsiaTheme="minorEastAsia"/>
-            <w:noProof/>
-          </w:rPr>
-          <w:tab/>
-        </w:r>
-        <w:r>
-          <w:rPr>
-            <w:rStyle w:val="Hyperlink"/>
-            <w:noProof/>
-            <w:u w:color="000000"/>
-          </w:rPr>
-          <w:t>Test</w:t>
-        </w:r>
-        <w:r>
-          <w:rPr>
-            <w:rStyle w:val="Hyperlink"/>
-            <w:noProof/>
-            <w:spacing w:val="7"/>
-            <w:u w:color="000000"/>
-          </w:rPr>
-          <w:t xml:space="preserve"> </w:t>
-        </w:r>
-        <w:r>
-          <w:rPr>
-            <w:rStyle w:val="Hyperlink"/>
-            <w:noProof/>
-            <w:spacing w:val="-1"/>
-            <w:u w:color="000000"/>
-          </w:rPr>
-          <w:t>log</w:t>
-        </w:r>
-        <w:r>
-          <w:rPr>
-            <w:noProof/>
-            <w:webHidden/>
-          </w:rPr>
-          <w:tab/>
-        </w:r>
-        <w:r>
-          <w:rPr>
-            <w:noProof/>
-            <w:webHidden/>
-          </w:rPr>
-          <w:fldChar w:fldCharType="begin"/>
-        </w:r>
-        <w:r>
-          <w:rPr>
-            <w:noProof/>
-            <w:webHidden/>
-          </w:rPr>
-          <w:instrText xml:space="preserve"> PAGEREF _Toc432634216 \h </w:instrText>
-        </w:r>
-        <w:r>
-          <w:rPr>
-            <w:noProof/>
-            <w:webHidden/>
-          </w:rPr>
-        </w:r>
-        <w:r>
-          <w:rPr>
-            <w:noProof/>
-            <w:webHidden/>
-          </w:rPr>
-          <w:fldChar w:fldCharType="separate"/>
-        </w:r>
-        <w:r>
-          <w:rPr>
-            <w:noProof/>
-            <w:webHidden/>
-          </w:rPr>
-          <w:t>5</w:t>
-        </w:r>
-        <w:r>
-          <w:rPr>
-            <w:noProof/>
-            <w:webHidden/>
-          </w:rPr>
-          <w:fldChar w:fldCharType="end"/>
-        </w:r>
-      </w:hyperlink>
+      <w:r>
+        <w:fldChar w:fldCharType="begin"/>
+      </w:r>
+      <w:r>
+        <w:instrText xml:space="preserve"> HYPERLINK \l "_T</w:instrText>
+      </w:r>
+      <w:r>
+        <w:instrText xml:space="preserve">oc432634216" </w:instrText>
+      </w:r>
+      <w:r>
+        <w:fldChar w:fldCharType="separate"/>
+      </w:r>
+      <w:r>
+        <w:rPr>
+          <w:rStyle w:val="Hyperlink"/>
+          <w:noProof/>
+        </w:rPr>
+        <w:t>5</w:t>
+      </w:r>
+      <w:r>
+        <w:rPr>
+          <w:rFonts w:eastAsiaTheme="minorEastAsia"/>
+          <w:noProof/>
+        </w:rPr>
+        <w:tab/>
+      </w:r>
+      <w:r>
+        <w:rPr>
+          <w:rStyle w:val="Hyperlink"/>
+          <w:noProof/>
+          <w:u w:color="000000"/>
+        </w:rPr>
+        <w:t>Test</w:t>
+      </w:r>
+      <w:r>
+        <w:rPr>
+          <w:rStyle w:val="Hyperlink"/>
+          <w:noProof/>
+          <w:spacing w:val="7"/>
+          <w:u w:color="000000"/>
+        </w:rPr>
+        <w:t xml:space="preserve"> </w:t>
+      </w:r>
+      <w:r>
+        <w:rPr>
+          <w:rStyle w:val="Hyperlink"/>
+          <w:noProof/>
+          <w:spacing w:val="-1"/>
+          <w:u w:color="000000"/>
+        </w:rPr>
+        <w:t>log</w:t>
+      </w:r>
+      <w:r>
+        <w:rPr>
+          <w:noProof/>
+          <w:webHidden/>
+        </w:rPr>
+        <w:tab/>
+      </w:r>
+      <w:r>
+        <w:rPr>
+          <w:noProof/>
+          <w:webHidden/>
+        </w:rPr>
+        <w:fldChar w:fldCharType="begin"/>
+      </w:r>
+      <w:r>
+        <w:rPr>
+          <w:noProof/>
+          <w:webHidden/>
+        </w:rPr>
+        <w:instrText xml:space="preserve"> PAGEREF _Toc432634216 \h </w:instrText>
+      </w:r>
+      <w:r>
+        <w:rPr>
+          <w:noProof/>
+          <w:webHidden/>
+        </w:rPr>
+      </w:r>
+      <w:r>
+        <w:rPr>
+          <w:noProof/>
+          <w:webHidden/>
+        </w:rPr>
+        <w:fldChar w:fldCharType="separate"/>
+      </w:r>
+      <w:r>
+        <w:rPr>
+          <w:noProof/>
+          <w:webHidden/>
+        </w:rPr>
+        <w:t>5</w:t>
+      </w:r>
+      <w:r>
+        <w:rPr>
+          <w:noProof/>
+          <w:webHidden/>
+        </w:rPr>
+        <w:fldChar w:fldCharType="end"/>
+      </w:r>
+      <w:r>
+        <w:rPr>
+          <w:noProof/>
+        </w:rPr>
+        <w:fldChar w:fldCharType="end"/>
+      </w:r>
     </w:p>
     <w:p>
       <w:pPr>
@@ -1984,41 +1879,7 @@
             <w:noProof/>
             <w:webHidden/>
           </w:rPr>
-          <w:fldChar w:fldCharType="begin"/>
-        </w:r>
-        <w:r>
-          <w:rPr>
-            <w:noProof/>
-            <w:webHidden/>
-          </w:rPr>
-          <w:instrText xml:space="preserve"> PAGEREF _Toc432634217 \h </w:instrText>
-        </w:r>
-        <w:r>
-          <w:rPr>
-            <w:noProof/>
-            <w:webHidden/>
-          </w:rPr>
-        </w:r>
-        <w:r>
-          <w:rPr>
-            <w:noProof/>
-            <w:webHidden/>
-          </w:rPr>
-          <w:fldChar w:fldCharType="separate"/>
-        </w:r>
-        <w:r>
-          <w:rPr>
-            <w:noProof/>
-            <w:webHidden/>
-          </w:rPr>
-          <w:t>5</w:t>
-        </w:r>
-        <w:r>
-          <w:rPr>
-            <w:noProof/>
-            <w:webHidden/>
-          </w:rPr>
-          <w:fldChar w:fldCharType="end"/>
+          <w:t>6</w:t>
         </w:r>
       </w:hyperlink>
     </w:p>
@@ -2140,11 +2001,11 @@
       <w:pPr>
         <w:pStyle w:val="Heading1"/>
       </w:pPr>
-      <w:bookmarkStart w:id="0" w:name="7._Notes"/>
-      <w:bookmarkStart w:id="1" w:name="A._Appendixes"/>
-      <w:bookmarkStart w:id="2" w:name="_Toc432634202"/>
-      <w:bookmarkEnd w:id="0"/>
+      <w:bookmarkStart w:id="1" w:name="7._Notes"/>
+      <w:bookmarkStart w:id="2" w:name="A._Appendixes"/>
+      <w:bookmarkStart w:id="3" w:name="_Toc432634202"/>
       <w:bookmarkEnd w:id="1"/>
+      <w:bookmarkEnd w:id="2"/>
       <w:r>
         <w:rPr>
           <w:u w:color="000000"/>
@@ -2152,7 +2013,7 @@
         <w:lastRenderedPageBreak/>
         <w:t>Scope</w:t>
       </w:r>
-      <w:bookmarkEnd w:id="2"/>
+      <w:bookmarkEnd w:id="3"/>
     </w:p>
     <w:p>
       <w:pPr>
@@ -2238,811 +2099,97 @@
       <w:pPr>
         <w:pStyle w:val="Heading2"/>
       </w:pPr>
-      <w:bookmarkStart w:id="3" w:name="1.1_Identification"/>
-      <w:bookmarkStart w:id="4" w:name="1.2_System_overview"/>
-      <w:bookmarkStart w:id="5" w:name="1.3_Document_overview"/>
-      <w:bookmarkStart w:id="6" w:name="_Toc432634203"/>
-      <w:bookmarkEnd w:id="3"/>
+      <w:bookmarkStart w:id="4" w:name="1.1_Identification"/>
+      <w:bookmarkStart w:id="5" w:name="1.2_System_overview"/>
+      <w:bookmarkStart w:id="6" w:name="1.3_Document_overview"/>
+      <w:bookmarkStart w:id="7" w:name="_Toc432634203"/>
       <w:bookmarkEnd w:id="4"/>
       <w:bookmarkEnd w:id="5"/>
+      <w:bookmarkEnd w:id="6"/>
       <w:r>
         <w:rPr>
           <w:u w:color="000000"/>
         </w:rPr>
         <w:t>Identification</w:t>
-      </w:r>
-      <w:bookmarkEnd w:id="6"/>
-    </w:p>
-    <w:p>
-      <w:pPr>
-        <w:pStyle w:val="BodyText"/>
-      </w:pPr>
-      <w:r>
-        <w:t>This</w:t>
-      </w:r>
-      <w:r>
-        <w:rPr>
-          <w:spacing w:val="37"/>
-        </w:rPr>
-        <w:t xml:space="preserve"> </w:t>
-      </w:r>
-      <w:r>
-        <w:t>paragraph</w:t>
-      </w:r>
-      <w:r>
-        <w:rPr>
-          <w:spacing w:val="37"/>
-        </w:rPr>
-        <w:t xml:space="preserve"> </w:t>
-      </w:r>
-      <w:r>
-        <w:t>shall</w:t>
-      </w:r>
-      <w:r>
-        <w:rPr>
-          <w:spacing w:val="37"/>
-        </w:rPr>
-        <w:t xml:space="preserve"> </w:t>
-      </w:r>
-      <w:r>
-        <w:t>contain</w:t>
-      </w:r>
-      <w:r>
-        <w:rPr>
-          <w:spacing w:val="37"/>
-        </w:rPr>
-        <w:t xml:space="preserve"> </w:t>
-      </w:r>
-      <w:r>
-        <w:t>a</w:t>
-      </w:r>
-      <w:r>
-        <w:rPr>
-          <w:spacing w:val="37"/>
-        </w:rPr>
-        <w:t xml:space="preserve"> </w:t>
-      </w:r>
-      <w:r>
-        <w:t>full</w:t>
-      </w:r>
-      <w:r>
-        <w:rPr>
-          <w:spacing w:val="37"/>
-        </w:rPr>
-        <w:t xml:space="preserve"> </w:t>
-      </w:r>
-      <w:r>
-        <w:t>identification</w:t>
-      </w:r>
-      <w:r>
-        <w:rPr>
-          <w:spacing w:val="38"/>
-        </w:rPr>
-        <w:t xml:space="preserve"> </w:t>
-      </w:r>
-      <w:r>
-        <w:t>of</w:t>
-      </w:r>
-      <w:r>
-        <w:rPr>
-          <w:spacing w:val="37"/>
-        </w:rPr>
-        <w:t xml:space="preserve"> </w:t>
-      </w:r>
-      <w:r>
-        <w:t>the</w:t>
-      </w:r>
-      <w:r>
-        <w:rPr>
-          <w:spacing w:val="37"/>
-        </w:rPr>
-        <w:t xml:space="preserve"> </w:t>
-      </w:r>
-      <w:r>
-        <w:t>system</w:t>
-      </w:r>
-      <w:r>
-        <w:rPr>
-          <w:spacing w:val="37"/>
-        </w:rPr>
-        <w:t xml:space="preserve"> </w:t>
-      </w:r>
-      <w:r>
-        <w:t>and</w:t>
-      </w:r>
-      <w:r>
-        <w:rPr>
-          <w:spacing w:val="37"/>
-        </w:rPr>
-        <w:t xml:space="preserve"> </w:t>
-      </w:r>
-      <w:r>
-        <w:t>the</w:t>
-      </w:r>
-      <w:r>
-        <w:rPr>
-          <w:spacing w:val="28"/>
-        </w:rPr>
-        <w:t xml:space="preserve"> </w:t>
-      </w:r>
-      <w:r>
-        <w:t>software</w:t>
-      </w:r>
-      <w:r>
-        <w:rPr>
-          <w:spacing w:val="-11"/>
-        </w:rPr>
-        <w:t xml:space="preserve"> </w:t>
-      </w:r>
-      <w:r>
-        <w:t>to</w:t>
-      </w:r>
-      <w:r>
-        <w:rPr>
-          <w:spacing w:val="-11"/>
-        </w:rPr>
-        <w:t xml:space="preserve"> </w:t>
-      </w:r>
-      <w:r>
-        <w:t>which</w:t>
-      </w:r>
-      <w:r>
-        <w:rPr>
-          <w:spacing w:val="-11"/>
-        </w:rPr>
-        <w:t xml:space="preserve"> </w:t>
-      </w:r>
-      <w:r>
-        <w:t>this</w:t>
-      </w:r>
-      <w:r>
-        <w:rPr>
-          <w:spacing w:val="-11"/>
-        </w:rPr>
-        <w:t xml:space="preserve"> </w:t>
-      </w:r>
-      <w:r>
-        <w:t>document</w:t>
-      </w:r>
-      <w:r>
-        <w:rPr>
-          <w:spacing w:val="-10"/>
-        </w:rPr>
-        <w:t xml:space="preserve"> </w:t>
-      </w:r>
-      <w:r>
-        <w:t>applies,</w:t>
-      </w:r>
-      <w:r>
-        <w:rPr>
-          <w:spacing w:val="-11"/>
-        </w:rPr>
-        <w:t xml:space="preserve"> </w:t>
-      </w:r>
-      <w:r>
-        <w:t>including,</w:t>
-      </w:r>
-      <w:r>
-        <w:rPr>
-          <w:spacing w:val="-11"/>
-        </w:rPr>
-        <w:t xml:space="preserve"> </w:t>
-      </w:r>
-      <w:r>
-        <w:t>as</w:t>
-      </w:r>
-      <w:r>
-        <w:rPr>
-          <w:spacing w:val="-11"/>
-        </w:rPr>
-        <w:t xml:space="preserve"> </w:t>
-      </w:r>
-      <w:r>
-        <w:t>applicable,</w:t>
-      </w:r>
-      <w:r>
-        <w:rPr>
-          <w:spacing w:val="-11"/>
-        </w:rPr>
-        <w:t xml:space="preserve"> </w:t>
-      </w:r>
-      <w:r>
-        <w:t>identification</w:t>
-      </w:r>
-      <w:r>
-        <w:rPr>
-          <w:spacing w:val="-11"/>
-        </w:rPr>
-        <w:t xml:space="preserve"> </w:t>
-      </w:r>
-      <w:r>
-        <w:t>number(s),</w:t>
-      </w:r>
-      <w:r>
-        <w:rPr>
-          <w:spacing w:val="-10"/>
-        </w:rPr>
-        <w:t xml:space="preserve"> </w:t>
-      </w:r>
-      <w:r>
-        <w:t>title(s), abbreviation(s),</w:t>
-      </w:r>
-      <w:r>
-        <w:rPr>
-          <w:spacing w:val="12"/>
-        </w:rPr>
-        <w:t xml:space="preserve"> </w:t>
-      </w:r>
-      <w:r>
-        <w:t>version</w:t>
-      </w:r>
-      <w:r>
-        <w:rPr>
-          <w:spacing w:val="12"/>
-        </w:rPr>
-        <w:t xml:space="preserve"> </w:t>
-      </w:r>
-      <w:r>
-        <w:t>number(s),</w:t>
-      </w:r>
-      <w:r>
-        <w:rPr>
-          <w:spacing w:val="12"/>
-        </w:rPr>
-        <w:t xml:space="preserve"> </w:t>
-      </w:r>
-      <w:r>
-        <w:t>and</w:t>
-      </w:r>
-      <w:r>
-        <w:rPr>
-          <w:spacing w:val="12"/>
-        </w:rPr>
-        <w:t xml:space="preserve"> </w:t>
-      </w:r>
-      <w:r>
-        <w:t>release</w:t>
-      </w:r>
-      <w:r>
-        <w:rPr>
-          <w:spacing w:val="12"/>
-        </w:rPr>
-        <w:t xml:space="preserve"> </w:t>
-      </w:r>
-      <w:r>
-        <w:t>number(s).</w:t>
-      </w:r>
-    </w:p>
-    <w:p>
-      <w:pPr>
-        <w:pStyle w:val="Heading2"/>
-      </w:pPr>
-      <w:bookmarkStart w:id="7" w:name="_Toc432634204"/>
-      <w:r>
-        <w:rPr>
-          <w:u w:color="000000"/>
-        </w:rPr>
-        <w:t>System</w:t>
-      </w:r>
-      <w:r>
-        <w:rPr>
-          <w:spacing w:val="16"/>
-          <w:u w:color="000000"/>
-        </w:rPr>
-        <w:t xml:space="preserve"> </w:t>
-      </w:r>
-      <w:r>
-        <w:rPr>
-          <w:u w:color="000000"/>
-        </w:rPr>
-        <w:t>overview</w:t>
       </w:r>
       <w:bookmarkEnd w:id="7"/>
     </w:p>
     <w:p>
       <w:pPr>
-        <w:pStyle w:val="BodyText"/>
-      </w:pPr>
-      <w:r>
-        <w:t>This</w:t>
-      </w:r>
-      <w:r>
-        <w:rPr>
-          <w:spacing w:val="15"/>
-        </w:rPr>
-        <w:t xml:space="preserve"> </w:t>
-      </w:r>
-      <w:r>
-        <w:t>paragraph</w:t>
-      </w:r>
-      <w:r>
-        <w:rPr>
-          <w:spacing w:val="16"/>
-        </w:rPr>
-        <w:t xml:space="preserve"> </w:t>
-      </w:r>
-      <w:r>
-        <w:t>shall</w:t>
-      </w:r>
-      <w:r>
-        <w:rPr>
-          <w:spacing w:val="15"/>
-        </w:rPr>
-        <w:t xml:space="preserve"> </w:t>
-      </w:r>
-      <w:r>
-        <w:t>briefly</w:t>
-      </w:r>
-      <w:r>
-        <w:rPr>
-          <w:spacing w:val="16"/>
-        </w:rPr>
-        <w:t xml:space="preserve"> </w:t>
-      </w:r>
-      <w:r>
-        <w:t>state</w:t>
-      </w:r>
-      <w:r>
-        <w:rPr>
-          <w:spacing w:val="15"/>
-        </w:rPr>
-        <w:t xml:space="preserve"> </w:t>
-      </w:r>
-      <w:r>
-        <w:t>the</w:t>
-      </w:r>
-      <w:r>
-        <w:rPr>
-          <w:spacing w:val="16"/>
-        </w:rPr>
-        <w:t xml:space="preserve"> </w:t>
-      </w:r>
-      <w:r>
-        <w:t>purpose</w:t>
-      </w:r>
-      <w:r>
-        <w:rPr>
-          <w:spacing w:val="15"/>
-        </w:rPr>
-        <w:t xml:space="preserve"> </w:t>
-      </w:r>
-      <w:r>
-        <w:t>of</w:t>
-      </w:r>
-      <w:r>
-        <w:rPr>
-          <w:spacing w:val="16"/>
-        </w:rPr>
-        <w:t xml:space="preserve"> </w:t>
-      </w:r>
-      <w:r>
-        <w:t>the</w:t>
-      </w:r>
-      <w:r>
-        <w:rPr>
-          <w:spacing w:val="15"/>
-        </w:rPr>
-        <w:t xml:space="preserve"> </w:t>
-      </w:r>
-      <w:r>
-        <w:t>system</w:t>
-      </w:r>
-      <w:r>
-        <w:rPr>
-          <w:spacing w:val="16"/>
-        </w:rPr>
-        <w:t xml:space="preserve"> </w:t>
-      </w:r>
-      <w:r>
-        <w:t>and</w:t>
-      </w:r>
-      <w:r>
-        <w:rPr>
-          <w:spacing w:val="15"/>
-        </w:rPr>
-        <w:t xml:space="preserve"> </w:t>
-      </w:r>
-      <w:r>
-        <w:t>the</w:t>
-      </w:r>
-      <w:r>
-        <w:rPr>
-          <w:spacing w:val="28"/>
-        </w:rPr>
-        <w:t xml:space="preserve"> </w:t>
-      </w:r>
-      <w:r>
-        <w:t>software</w:t>
-      </w:r>
-      <w:r>
-        <w:rPr>
-          <w:spacing w:val="7"/>
-        </w:rPr>
-        <w:t xml:space="preserve"> </w:t>
-      </w:r>
-      <w:r>
-        <w:t>to</w:t>
-      </w:r>
-      <w:r>
-        <w:rPr>
-          <w:spacing w:val="7"/>
-        </w:rPr>
-        <w:t xml:space="preserve"> </w:t>
-      </w:r>
-      <w:r>
-        <w:t>which</w:t>
-      </w:r>
-      <w:r>
-        <w:rPr>
-          <w:spacing w:val="7"/>
-        </w:rPr>
-        <w:t xml:space="preserve"> </w:t>
-      </w:r>
-      <w:r>
-        <w:t>this</w:t>
-      </w:r>
-      <w:r>
-        <w:rPr>
-          <w:spacing w:val="7"/>
-        </w:rPr>
-        <w:t xml:space="preserve"> </w:t>
-      </w:r>
-      <w:r>
-        <w:t>document</w:t>
-      </w:r>
-      <w:r>
-        <w:rPr>
-          <w:spacing w:val="7"/>
-        </w:rPr>
-        <w:t xml:space="preserve"> </w:t>
-      </w:r>
-      <w:r>
-        <w:t>applies.  It</w:t>
-      </w:r>
-      <w:r>
-        <w:rPr>
-          <w:spacing w:val="7"/>
-        </w:rPr>
-        <w:t xml:space="preserve"> </w:t>
-      </w:r>
-      <w:r>
-        <w:t>shall</w:t>
-      </w:r>
-      <w:r>
-        <w:rPr>
-          <w:spacing w:val="7"/>
-        </w:rPr>
-        <w:t xml:space="preserve"> </w:t>
-      </w:r>
-      <w:r>
-        <w:t>describe</w:t>
-      </w:r>
-      <w:r>
-        <w:rPr>
-          <w:spacing w:val="7"/>
-        </w:rPr>
-        <w:t xml:space="preserve"> </w:t>
-      </w:r>
-      <w:r>
-        <w:t>the</w:t>
-      </w:r>
-      <w:r>
-        <w:rPr>
-          <w:spacing w:val="7"/>
-        </w:rPr>
-        <w:t xml:space="preserve"> </w:t>
-      </w:r>
-      <w:r>
-        <w:t>general</w:t>
-      </w:r>
-      <w:r>
-        <w:rPr>
-          <w:spacing w:val="7"/>
-        </w:rPr>
-        <w:t xml:space="preserve"> </w:t>
-      </w:r>
-      <w:r>
-        <w:t>nature</w:t>
-      </w:r>
-      <w:r>
-        <w:rPr>
-          <w:spacing w:val="7"/>
-        </w:rPr>
-        <w:t xml:space="preserve"> </w:t>
-      </w:r>
-      <w:r>
-        <w:t>of</w:t>
-      </w:r>
-      <w:r>
-        <w:rPr>
-          <w:spacing w:val="7"/>
-        </w:rPr>
-        <w:t xml:space="preserve"> </w:t>
-      </w:r>
-      <w:r>
-        <w:t>the</w:t>
-      </w:r>
-      <w:r>
-        <w:rPr>
-          <w:spacing w:val="7"/>
-        </w:rPr>
-        <w:t xml:space="preserve"> </w:t>
-      </w:r>
-      <w:r>
-        <w:t>system</w:t>
-      </w:r>
-      <w:r>
-        <w:rPr>
-          <w:spacing w:val="7"/>
-        </w:rPr>
-        <w:t xml:space="preserve"> </w:t>
-      </w:r>
-      <w:r>
-        <w:t>and software;</w:t>
-      </w:r>
-      <w:r>
-        <w:rPr>
-          <w:spacing w:val="-10"/>
-        </w:rPr>
-        <w:t xml:space="preserve"> </w:t>
-      </w:r>
-      <w:r>
-        <w:t>summarize</w:t>
-      </w:r>
-      <w:r>
-        <w:rPr>
-          <w:spacing w:val="-10"/>
-        </w:rPr>
-        <w:t xml:space="preserve"> </w:t>
-      </w:r>
-      <w:r>
-        <w:t>the</w:t>
-      </w:r>
-      <w:r>
-        <w:rPr>
-          <w:spacing w:val="-10"/>
-        </w:rPr>
-        <w:t xml:space="preserve"> </w:t>
-      </w:r>
-      <w:r>
-        <w:t>history</w:t>
-      </w:r>
-      <w:r>
-        <w:rPr>
-          <w:spacing w:val="-10"/>
-        </w:rPr>
-        <w:t xml:space="preserve"> </w:t>
-      </w:r>
-      <w:r>
-        <w:t>of</w:t>
-      </w:r>
-      <w:r>
-        <w:rPr>
-          <w:spacing w:val="-10"/>
-        </w:rPr>
-        <w:t xml:space="preserve"> </w:t>
-      </w:r>
-      <w:r>
-        <w:t>system</w:t>
-      </w:r>
-      <w:r>
-        <w:rPr>
-          <w:spacing w:val="-10"/>
-        </w:rPr>
-        <w:t xml:space="preserve"> </w:t>
-      </w:r>
-      <w:r>
-        <w:t>development,</w:t>
-      </w:r>
-      <w:r>
-        <w:rPr>
-          <w:spacing w:val="-9"/>
-        </w:rPr>
-        <w:t xml:space="preserve"> </w:t>
-      </w:r>
-      <w:r>
-        <w:t>operation,</w:t>
-      </w:r>
-      <w:r>
-        <w:rPr>
-          <w:spacing w:val="-10"/>
-        </w:rPr>
-        <w:t xml:space="preserve"> </w:t>
-      </w:r>
-      <w:r>
-        <w:t>and</w:t>
-      </w:r>
-      <w:r>
-        <w:rPr>
-          <w:spacing w:val="-10"/>
-        </w:rPr>
-        <w:t xml:space="preserve"> </w:t>
-      </w:r>
-      <w:r>
-        <w:t>maintenance;</w:t>
-      </w:r>
-      <w:r>
-        <w:rPr>
-          <w:spacing w:val="-10"/>
-        </w:rPr>
-        <w:t xml:space="preserve"> </w:t>
-      </w:r>
-      <w:r>
-        <w:t>identify</w:t>
-      </w:r>
-      <w:r>
-        <w:rPr>
-          <w:spacing w:val="-10"/>
-        </w:rPr>
-        <w:t xml:space="preserve"> </w:t>
-      </w:r>
-      <w:r>
-        <w:t>the project</w:t>
-      </w:r>
-      <w:r>
-        <w:rPr>
-          <w:spacing w:val="21"/>
-        </w:rPr>
-        <w:t xml:space="preserve"> </w:t>
-      </w:r>
-      <w:r>
-        <w:t>sponsor,</w:t>
-      </w:r>
-      <w:r>
-        <w:rPr>
-          <w:spacing w:val="21"/>
-        </w:rPr>
-        <w:t xml:space="preserve"> </w:t>
-      </w:r>
-      <w:r>
-        <w:t>acquirer,</w:t>
-      </w:r>
-      <w:r>
-        <w:rPr>
-          <w:spacing w:val="21"/>
-        </w:rPr>
-        <w:t xml:space="preserve"> </w:t>
-      </w:r>
-      <w:r>
-        <w:t>user,</w:t>
-      </w:r>
-      <w:r>
-        <w:rPr>
-          <w:spacing w:val="21"/>
-        </w:rPr>
-        <w:t xml:space="preserve"> </w:t>
-      </w:r>
-      <w:r>
-        <w:t>developer,</w:t>
-      </w:r>
-      <w:r>
-        <w:rPr>
-          <w:spacing w:val="21"/>
-        </w:rPr>
-        <w:t xml:space="preserve"> </w:t>
-      </w:r>
-      <w:r>
-        <w:t>and</w:t>
-      </w:r>
-      <w:r>
-        <w:rPr>
-          <w:spacing w:val="21"/>
-        </w:rPr>
-        <w:t xml:space="preserve"> </w:t>
-      </w:r>
-      <w:r>
-        <w:t>support</w:t>
-      </w:r>
-      <w:r>
-        <w:rPr>
-          <w:spacing w:val="21"/>
-        </w:rPr>
-        <w:t xml:space="preserve"> </w:t>
-      </w:r>
-      <w:r>
-        <w:t>agencies;</w:t>
-      </w:r>
-      <w:r>
-        <w:rPr>
-          <w:spacing w:val="21"/>
-        </w:rPr>
-        <w:t xml:space="preserve"> </w:t>
-      </w:r>
-      <w:r>
-        <w:t>identify</w:t>
-      </w:r>
-      <w:r>
-        <w:rPr>
-          <w:spacing w:val="21"/>
-        </w:rPr>
-        <w:t xml:space="preserve"> </w:t>
-      </w:r>
-      <w:r>
-        <w:t>current</w:t>
-      </w:r>
-      <w:r>
-        <w:rPr>
-          <w:spacing w:val="21"/>
-        </w:rPr>
-        <w:t xml:space="preserve"> </w:t>
-      </w:r>
-      <w:r>
-        <w:t>and</w:t>
-      </w:r>
-      <w:r>
-        <w:rPr>
-          <w:spacing w:val="21"/>
-        </w:rPr>
-        <w:t xml:space="preserve"> </w:t>
-      </w:r>
-      <w:r>
-        <w:t>planned operating</w:t>
-      </w:r>
-      <w:r>
-        <w:rPr>
-          <w:spacing w:val="12"/>
-        </w:rPr>
-        <w:t xml:space="preserve"> </w:t>
-      </w:r>
-      <w:r>
-        <w:t>sites;</w:t>
-      </w:r>
-      <w:r>
-        <w:rPr>
-          <w:spacing w:val="12"/>
-        </w:rPr>
-        <w:t xml:space="preserve"> </w:t>
-      </w:r>
-      <w:r>
-        <w:t>and</w:t>
-      </w:r>
-      <w:r>
-        <w:rPr>
-          <w:spacing w:val="12"/>
-        </w:rPr>
-        <w:t xml:space="preserve"> </w:t>
-      </w:r>
-      <w:r>
-        <w:t>list</w:t>
-      </w:r>
-      <w:r>
-        <w:rPr>
-          <w:spacing w:val="12"/>
-        </w:rPr>
-        <w:t xml:space="preserve"> </w:t>
-      </w:r>
-      <w:r>
-        <w:t>other</w:t>
-      </w:r>
-      <w:r>
-        <w:rPr>
-          <w:spacing w:val="12"/>
-        </w:rPr>
-        <w:t xml:space="preserve"> </w:t>
-      </w:r>
-      <w:r>
-        <w:t>relevant</w:t>
-      </w:r>
-      <w:r>
-        <w:rPr>
-          <w:spacing w:val="12"/>
-        </w:rPr>
-        <w:t xml:space="preserve"> </w:t>
-      </w:r>
-      <w:r>
-        <w:t>documents.</w:t>
+        <w:spacing w:after="200"/>
+        <w:rPr>
+          <w:sz w:val="24"/>
+          <w:szCs w:val="24"/>
+        </w:rPr>
+      </w:pPr>
+      <w:bookmarkStart w:id="8" w:name="_Toc432634204"/>
+      <w:r>
+        <w:rPr>
+          <w:sz w:val="24"/>
+          <w:szCs w:val="24"/>
+        </w:rPr>
+        <w:t xml:space="preserve">For this project, we will be working with the web application, Parable of the Polygons. The software will simulate segregation levels between three different shapes, allowing them to move to different locations on the board in an attempt to be happy. The website will be programmed in HTML while the application will be programmed in JavaScript. The repository is located at </w:t>
+      </w:r>
+      <w:hyperlink r:id="rId9" w:history="1">
+        <w:r>
+          <w:rPr>
+            <w:rStyle w:val="Hyperlink"/>
+            <w:sz w:val="24"/>
+            <w:szCs w:val="24"/>
+          </w:rPr>
+          <w:t>https://github.com/Kirkas1/polygons</w:t>
+        </w:r>
+      </w:hyperlink>
+      <w:r>
+        <w:rPr>
+          <w:rStyle w:val="Hyperlink"/>
+          <w:color w:val="auto"/>
+          <w:sz w:val="24"/>
+          <w:szCs w:val="24"/>
+          <w:u w:val="none"/>
+        </w:rPr>
+        <w:t xml:space="preserve">, and branches off the source code at </w:t>
+      </w:r>
+      <w:hyperlink r:id="rId10" w:history="1">
+        <w:r>
+          <w:rPr>
+            <w:rStyle w:val="Hyperlink"/>
+            <w:sz w:val="24"/>
+            <w:szCs w:val="24"/>
+          </w:rPr>
+          <w:t>https://github.com/dncnmcdougall/polygons</w:t>
+        </w:r>
+      </w:hyperlink>
+      <w:r>
+        <w:rPr>
+          <w:rStyle w:val="Hyperlink"/>
+          <w:color w:val="auto"/>
+          <w:sz w:val="24"/>
+          <w:szCs w:val="24"/>
+          <w:u w:val="none"/>
+        </w:rPr>
+        <w:t>.</w:t>
+      </w:r>
+      <w:r>
+        <w:rPr>
+          <w:rStyle w:val="InternetLink"/>
+          <w:vanish/>
+          <w:webHidden/>
+          <w:sz w:val="24"/>
+          <w:szCs w:val="24"/>
+        </w:rPr>
+        <w:t>https://github.com/Kirkas1/polygons/tree/gh-pages/documents</w:t>
       </w:r>
     </w:p>
     <w:p>
       <w:pPr>
         <w:pStyle w:val="Heading2"/>
       </w:pPr>
-      <w:bookmarkStart w:id="8" w:name="_Toc432634205"/>
       <w:r>
         <w:rPr>
           <w:u w:color="000000"/>
         </w:rPr>
-        <w:t>Document</w:t>
+        <w:t>System</w:t>
       </w:r>
       <w:r>
         <w:rPr>
@@ -3053,7 +2200,6 @@
       </w:r>
       <w:r>
         <w:rPr>
-          <w:spacing w:val="-1"/>
           <w:u w:color="000000"/>
         </w:rPr>
         <w:t>overview</w:t>
@@ -3062,217 +2208,336 @@
     </w:p>
     <w:p>
       <w:pPr>
-        <w:pStyle w:val="BodyText"/>
-      </w:pPr>
-      <w:r>
-        <w:t>This</w:t>
-      </w:r>
-      <w:r>
-        <w:rPr>
-          <w:spacing w:val="16"/>
-        </w:rPr>
-        <w:t xml:space="preserve"> </w:t>
-      </w:r>
-      <w:r>
-        <w:t>paragraph</w:t>
-      </w:r>
-      <w:r>
-        <w:rPr>
-          <w:spacing w:val="16"/>
-        </w:rPr>
-        <w:t xml:space="preserve"> </w:t>
-      </w:r>
-      <w:r>
-        <w:t>shall</w:t>
-      </w:r>
-      <w:r>
-        <w:rPr>
-          <w:spacing w:val="16"/>
-        </w:rPr>
-        <w:t xml:space="preserve"> </w:t>
-      </w:r>
-      <w:r>
-        <w:t>summarize</w:t>
-      </w:r>
-      <w:r>
-        <w:rPr>
-          <w:spacing w:val="16"/>
-        </w:rPr>
-        <w:t xml:space="preserve"> </w:t>
-      </w:r>
-      <w:r>
-        <w:t>the</w:t>
-      </w:r>
-      <w:r>
-        <w:rPr>
-          <w:spacing w:val="18"/>
-        </w:rPr>
-        <w:t xml:space="preserve"> </w:t>
-      </w:r>
-      <w:r>
-        <w:t>purpose</w:t>
-      </w:r>
-      <w:r>
-        <w:rPr>
-          <w:spacing w:val="16"/>
-        </w:rPr>
-        <w:t xml:space="preserve"> </w:t>
-      </w:r>
-      <w:r>
-        <w:t>and</w:t>
-      </w:r>
-      <w:r>
-        <w:rPr>
-          <w:spacing w:val="16"/>
-        </w:rPr>
-        <w:t xml:space="preserve"> </w:t>
-      </w:r>
-      <w:r>
-        <w:t>contents</w:t>
-      </w:r>
-      <w:r>
-        <w:rPr>
-          <w:spacing w:val="16"/>
-        </w:rPr>
-        <w:t xml:space="preserve"> </w:t>
-      </w:r>
-      <w:r>
-        <w:t>of</w:t>
-      </w:r>
-      <w:r>
-        <w:rPr>
-          <w:spacing w:val="16"/>
-        </w:rPr>
-        <w:t xml:space="preserve"> </w:t>
-      </w:r>
-      <w:r>
-        <w:t>this</w:t>
-      </w:r>
-      <w:r>
-        <w:rPr>
-          <w:spacing w:val="28"/>
-        </w:rPr>
-        <w:t xml:space="preserve"> </w:t>
-      </w:r>
-      <w:r>
-        <w:t>document</w:t>
-      </w:r>
-      <w:r>
-        <w:rPr>
-          <w:spacing w:val="12"/>
-        </w:rPr>
-        <w:t xml:space="preserve"> </w:t>
-      </w:r>
-      <w:r>
-        <w:t>and</w:t>
-      </w:r>
-      <w:r>
-        <w:rPr>
-          <w:spacing w:val="12"/>
-        </w:rPr>
-        <w:t xml:space="preserve"> </w:t>
-      </w:r>
-      <w:r>
-        <w:t>shall</w:t>
-      </w:r>
-      <w:r>
-        <w:rPr>
-          <w:spacing w:val="12"/>
-        </w:rPr>
-        <w:t xml:space="preserve"> </w:t>
-      </w:r>
-      <w:r>
-        <w:t>describe</w:t>
-      </w:r>
-      <w:r>
-        <w:rPr>
-          <w:spacing w:val="12"/>
-        </w:rPr>
-        <w:t xml:space="preserve"> </w:t>
-      </w:r>
-      <w:r>
-        <w:t>any</w:t>
-      </w:r>
-      <w:r>
-        <w:rPr>
-          <w:spacing w:val="12"/>
-        </w:rPr>
-        <w:t xml:space="preserve"> </w:t>
-      </w:r>
-      <w:r>
-        <w:t>security</w:t>
-      </w:r>
-      <w:r>
-        <w:rPr>
-          <w:spacing w:val="12"/>
-        </w:rPr>
-        <w:t xml:space="preserve"> </w:t>
-      </w:r>
-      <w:r>
-        <w:t>or</w:t>
-      </w:r>
-      <w:r>
-        <w:rPr>
-          <w:spacing w:val="12"/>
-        </w:rPr>
-        <w:t xml:space="preserve"> </w:t>
-      </w:r>
-      <w:r>
-        <w:t>privacy</w:t>
-      </w:r>
-      <w:r>
-        <w:rPr>
-          <w:spacing w:val="12"/>
-        </w:rPr>
-        <w:t xml:space="preserve"> </w:t>
-      </w:r>
-      <w:r>
-        <w:t>considerations</w:t>
-      </w:r>
-      <w:r>
-        <w:rPr>
-          <w:spacing w:val="12"/>
-        </w:rPr>
-        <w:t xml:space="preserve"> </w:t>
-      </w:r>
-      <w:r>
-        <w:t>associated</w:t>
-      </w:r>
-      <w:r>
-        <w:rPr>
-          <w:spacing w:val="12"/>
-        </w:rPr>
-        <w:t xml:space="preserve"> </w:t>
-      </w:r>
-      <w:r>
-        <w:t>with</w:t>
-      </w:r>
-      <w:r>
-        <w:rPr>
-          <w:spacing w:val="12"/>
-        </w:rPr>
-        <w:t xml:space="preserve"> </w:t>
-      </w:r>
-      <w:r>
-        <w:t>its</w:t>
-      </w:r>
-      <w:r>
-        <w:rPr>
-          <w:spacing w:val="12"/>
-        </w:rPr>
-        <w:t xml:space="preserve"> </w:t>
-      </w:r>
-      <w:r>
-        <w:t>use.</w:t>
+        <w:spacing w:after="200"/>
+        <w:rPr>
+          <w:sz w:val="24"/>
+          <w:szCs w:val="24"/>
+        </w:rPr>
+      </w:pPr>
+      <w:bookmarkStart w:id="9" w:name="_Toc432634205"/>
+      <w:r>
+        <w:rPr>
+          <w:sz w:val="24"/>
+          <w:szCs w:val="24"/>
+        </w:rPr>
+        <w:t xml:space="preserve">This project has tasked us with inserting a 3rd polygon, a red circle, into the game, allowing for relations between 3 different shapes to be shown. In addition, two new algorithms will be created. One such algorithm will be based around movement when based on the happiness levels of single polygons, henceforth known as the “happiness algorithm.” The second algorithm will be based around the happiness of single polygons, as well as the happiness of those in the 8 squares adjacent to them, henceforth known as the “collective happiness algorithm.” </w:t>
       </w:r>
     </w:p>
     <w:p>
       <w:pPr>
+        <w:spacing w:after="200"/>
+        <w:rPr>
+          <w:sz w:val="24"/>
+          <w:szCs w:val="24"/>
+        </w:rPr>
+      </w:pPr>
+      <w:r>
+        <w:rPr>
+          <w:sz w:val="24"/>
+          <w:szCs w:val="24"/>
+        </w:rPr>
+        <w:t>The following document will address the test</w:t>
+      </w:r>
+      <w:r>
+        <w:rPr>
+          <w:sz w:val="24"/>
+          <w:szCs w:val="24"/>
+        </w:rPr>
+        <w:t xml:space="preserve"> results</w:t>
+      </w:r>
+      <w:r>
+        <w:rPr>
+          <w:sz w:val="24"/>
+          <w:szCs w:val="24"/>
+        </w:rPr>
+        <w:t xml:space="preserve"> </w:t>
+      </w:r>
+      <w:r>
+        <w:rPr>
+          <w:sz w:val="24"/>
+          <w:szCs w:val="24"/>
+        </w:rPr>
+        <w:t xml:space="preserve">produced by the system (in fulfillment of </w:t>
+      </w:r>
+      <w:r>
+        <w:rPr>
+          <w:sz w:val="24"/>
+          <w:szCs w:val="24"/>
+        </w:rPr>
+        <w:t xml:space="preserve">the requirements </w:t>
+      </w:r>
+      <w:r>
+        <w:rPr>
+          <w:sz w:val="24"/>
+          <w:szCs w:val="24"/>
+        </w:rPr>
+        <w:t>given by the customer Russ Cain</w:t>
+      </w:r>
+      <w:r>
+        <w:rPr>
+          <w:sz w:val="24"/>
+          <w:szCs w:val="24"/>
+        </w:rPr>
+        <w:t>)</w:t>
+      </w:r>
+      <w:r>
+        <w:rPr>
+          <w:sz w:val="24"/>
+          <w:szCs w:val="24"/>
+        </w:rPr>
+        <w:t xml:space="preserve">. The subsequent test </w:t>
+      </w:r>
+      <w:r>
+        <w:rPr>
+          <w:sz w:val="24"/>
+          <w:szCs w:val="24"/>
+        </w:rPr>
+        <w:t>report</w:t>
+      </w:r>
+      <w:r>
+        <w:rPr>
+          <w:sz w:val="24"/>
+          <w:szCs w:val="24"/>
+        </w:rPr>
+        <w:t xml:space="preserve"> for the project will thoroughly detail t</w:t>
+      </w:r>
+      <w:r>
+        <w:rPr>
+          <w:sz w:val="24"/>
+          <w:szCs w:val="24"/>
+        </w:rPr>
+        <w:t>he test outcomes</w:t>
+      </w:r>
+      <w:r>
+        <w:rPr>
+          <w:sz w:val="24"/>
+          <w:szCs w:val="24"/>
+        </w:rPr>
+        <w:t xml:space="preserve"> carried out by the group (SWIC)</w:t>
+      </w:r>
+      <w:r>
+        <w:rPr>
+          <w:sz w:val="24"/>
+          <w:szCs w:val="24"/>
+        </w:rPr>
+        <w:t xml:space="preserve">. This document will also </w:t>
+      </w:r>
+      <w:r>
+        <w:rPr>
+          <w:sz w:val="24"/>
+          <w:szCs w:val="24"/>
+        </w:rPr>
+        <w:t xml:space="preserve">be uploaded to the project’s repository at </w:t>
+      </w:r>
+      <w:hyperlink r:id="rId11" w:history="1">
+        <w:r>
+          <w:rPr>
+            <w:rStyle w:val="Hyperlink"/>
+            <w:sz w:val="24"/>
+            <w:szCs w:val="24"/>
+          </w:rPr>
+          <w:t>https://github.com/Kirkas1/polygons</w:t>
+        </w:r>
+      </w:hyperlink>
+      <w:r>
+        <w:rPr>
+          <w:rStyle w:val="Hyperlink"/>
+          <w:color w:val="auto"/>
+          <w:sz w:val="24"/>
+          <w:szCs w:val="24"/>
+          <w:u w:val="none"/>
+        </w:rPr>
+        <w:t>, which has the history of system development thoroughly summarized</w:t>
+      </w:r>
+      <w:hyperlink r:id="rId12">
+        <w:r>
+          <w:rPr>
+            <w:rStyle w:val="InternetLink"/>
+            <w:vanish/>
+            <w:webHidden/>
+            <w:color w:val="auto"/>
+            <w:sz w:val="24"/>
+            <w:szCs w:val="24"/>
+          </w:rPr>
+          <w:t>https://github.com/Kirkas1/polygons/tree/gh-pages/documents</w:t>
+        </w:r>
+      </w:hyperlink>
+      <w:r>
+        <w:rPr>
+          <w:sz w:val="24"/>
+          <w:szCs w:val="24"/>
+        </w:rPr>
+        <w:t xml:space="preserve">. </w:t>
+      </w:r>
+    </w:p>
+    <w:p>
+      <w:pPr>
+        <w:pStyle w:val="Heading2"/>
+      </w:pPr>
+      <w:r>
+        <w:rPr>
+          <w:u w:color="000000"/>
+        </w:rPr>
+        <w:t>Document</w:t>
+      </w:r>
+      <w:r>
+        <w:rPr>
+          <w:spacing w:val="16"/>
+          <w:u w:color="000000"/>
+        </w:rPr>
+        <w:t xml:space="preserve"> </w:t>
+      </w:r>
+      <w:r>
+        <w:rPr>
+          <w:spacing w:val="-1"/>
+          <w:u w:color="000000"/>
+        </w:rPr>
+        <w:t>overview</w:t>
+      </w:r>
+      <w:bookmarkEnd w:id="9"/>
+    </w:p>
+    <w:p>
+      <w:pPr>
+        <w:spacing w:after="200"/>
+        <w:rPr>
+          <w:sz w:val="24"/>
+          <w:szCs w:val="24"/>
+        </w:rPr>
+      </w:pPr>
+      <w:r>
+        <w:rPr>
+          <w:sz w:val="24"/>
+          <w:szCs w:val="24"/>
+        </w:rPr>
+        <w:t>This document will</w:t>
+      </w:r>
+      <w:r>
+        <w:rPr>
+          <w:sz w:val="24"/>
+          <w:szCs w:val="24"/>
+        </w:rPr>
+        <w:t xml:space="preserve"> assess the testing of the system and the results of each test (based on </w:t>
+      </w:r>
+      <w:r>
+        <w:rPr>
+          <w:sz w:val="24"/>
+          <w:szCs w:val="24"/>
+        </w:rPr>
+        <w:t>requirements for the project</w:t>
+      </w:r>
+      <w:r>
+        <w:rPr>
+          <w:sz w:val="24"/>
+          <w:szCs w:val="24"/>
+        </w:rPr>
+        <w:t>,</w:t>
+      </w:r>
+      <w:r>
+        <w:rPr>
+          <w:sz w:val="24"/>
+          <w:szCs w:val="24"/>
+        </w:rPr>
+        <w:t xml:space="preserve"> as previously discussed by </w:t>
+      </w:r>
+      <w:r>
+        <w:rPr>
+          <w:sz w:val="24"/>
+          <w:szCs w:val="24"/>
+        </w:rPr>
+        <w:t>customer)</w:t>
+      </w:r>
+      <w:r>
+        <w:rPr>
+          <w:sz w:val="24"/>
+          <w:szCs w:val="24"/>
+        </w:rPr>
+        <w:t>. The</w:t>
+      </w:r>
+      <w:r>
+        <w:rPr>
+          <w:sz w:val="24"/>
+          <w:szCs w:val="24"/>
+        </w:rPr>
+        <w:t xml:space="preserve"> overview of the testing shall include an overall assessment of the software tested and recommended improvements. It will also discuss each test and result given by the STD, any problems encountered, and any deviations from the test case</w:t>
+      </w:r>
+      <w:r>
+        <w:rPr>
+          <w:sz w:val="24"/>
+          <w:szCs w:val="24"/>
+        </w:rPr>
+        <w:t xml:space="preserve">. The test </w:t>
+      </w:r>
+      <w:r>
+        <w:rPr>
+          <w:sz w:val="24"/>
+          <w:szCs w:val="24"/>
+        </w:rPr>
+        <w:t>results</w:t>
+      </w:r>
+      <w:r>
+        <w:rPr>
+          <w:sz w:val="24"/>
+          <w:szCs w:val="24"/>
+        </w:rPr>
+        <w:t xml:space="preserve"> and handling shall be carried out by the group </w:t>
+      </w:r>
+      <w:r>
+        <w:rPr>
+          <w:sz w:val="24"/>
+          <w:szCs w:val="24"/>
+        </w:rPr>
+        <w:t>(SWIC)</w:t>
+      </w:r>
+      <w:r>
+        <w:rPr>
+          <w:sz w:val="24"/>
+          <w:szCs w:val="24"/>
+        </w:rPr>
+        <w:t xml:space="preserve">, and the </w:t>
+      </w:r>
+      <w:r>
+        <w:rPr>
+          <w:sz w:val="24"/>
+          <w:szCs w:val="24"/>
+        </w:rPr>
+        <w:t>findings</w:t>
+      </w:r>
+      <w:r>
+        <w:rPr>
+          <w:sz w:val="24"/>
+          <w:szCs w:val="24"/>
+        </w:rPr>
+        <w:t xml:space="preserve"> shall be </w:t>
+      </w:r>
+      <w:r>
+        <w:rPr>
+          <w:sz w:val="24"/>
+          <w:szCs w:val="24"/>
+        </w:rPr>
+        <w:t xml:space="preserve">traced back to the requirements and </w:t>
+      </w:r>
+      <w:r>
+        <w:rPr>
+          <w:sz w:val="24"/>
+          <w:szCs w:val="24"/>
+        </w:rPr>
+        <w:t xml:space="preserve">then </w:t>
+      </w:r>
+      <w:r>
+        <w:rPr>
+          <w:sz w:val="24"/>
+          <w:szCs w:val="24"/>
+        </w:rPr>
+        <w:t>published.</w:t>
+      </w:r>
+    </w:p>
+    <w:p>
+      <w:pPr>
         <w:pStyle w:val="Heading1"/>
       </w:pPr>
-      <w:bookmarkStart w:id="9" w:name="2._Referenced_documents"/>
-      <w:bookmarkStart w:id="10" w:name="_Toc432634206"/>
-      <w:bookmarkEnd w:id="9"/>
+      <w:bookmarkStart w:id="10" w:name="2._Referenced_documents"/>
+      <w:bookmarkStart w:id="11" w:name="_Toc432634206"/>
+      <w:bookmarkEnd w:id="10"/>
       <w:r>
         <w:rPr>
           <w:u w:color="000000"/>
@@ -3292,297 +2557,270 @@
         </w:rPr>
         <w:t>documents</w:t>
       </w:r>
-      <w:bookmarkEnd w:id="10"/>
+      <w:bookmarkEnd w:id="11"/>
     </w:p>
     <w:p>
       <w:pPr>
-        <w:pStyle w:val="BodyText"/>
-      </w:pPr>
-      <w:r>
-        <w:t>This</w:t>
-      </w:r>
-      <w:r>
-        <w:rPr>
-          <w:spacing w:val="35"/>
-        </w:rPr>
-        <w:t xml:space="preserve"> </w:t>
-      </w:r>
-      <w:r>
-        <w:t>section</w:t>
-      </w:r>
-      <w:r>
-        <w:rPr>
-          <w:spacing w:val="35"/>
-        </w:rPr>
-        <w:t xml:space="preserve"> </w:t>
-      </w:r>
-      <w:r>
-        <w:t>shall</w:t>
-      </w:r>
-      <w:r>
-        <w:rPr>
-          <w:spacing w:val="35"/>
-        </w:rPr>
-        <w:t xml:space="preserve"> </w:t>
-      </w:r>
-      <w:r>
-        <w:t>list</w:t>
-      </w:r>
-      <w:r>
-        <w:rPr>
-          <w:spacing w:val="34"/>
-        </w:rPr>
-        <w:t xml:space="preserve"> </w:t>
-      </w:r>
-      <w:r>
-        <w:t>the</w:t>
-      </w:r>
-      <w:r>
-        <w:rPr>
-          <w:spacing w:val="35"/>
-        </w:rPr>
-        <w:t xml:space="preserve"> </w:t>
-      </w:r>
-      <w:r>
-        <w:t>number,</w:t>
-      </w:r>
-      <w:r>
-        <w:rPr>
-          <w:spacing w:val="36"/>
-        </w:rPr>
-        <w:t xml:space="preserve"> </w:t>
-      </w:r>
-      <w:r>
-        <w:t>title,</w:t>
-      </w:r>
-      <w:r>
-        <w:rPr>
-          <w:spacing w:val="35"/>
-        </w:rPr>
-        <w:t xml:space="preserve"> </w:t>
-      </w:r>
-      <w:r>
-        <w:t>revision,</w:t>
-      </w:r>
-      <w:r>
-        <w:rPr>
-          <w:spacing w:val="35"/>
-        </w:rPr>
-        <w:t xml:space="preserve"> </w:t>
-      </w:r>
-      <w:r>
-        <w:t>and</w:t>
-      </w:r>
-      <w:r>
-        <w:rPr>
-          <w:spacing w:val="35"/>
-        </w:rPr>
-        <w:t xml:space="preserve"> </w:t>
-      </w:r>
-      <w:r>
-        <w:t>date</w:t>
-      </w:r>
-      <w:r>
-        <w:rPr>
-          <w:spacing w:val="35"/>
-        </w:rPr>
-        <w:t xml:space="preserve"> </w:t>
-      </w:r>
-      <w:r>
-        <w:t>of</w:t>
-      </w:r>
-      <w:r>
-        <w:rPr>
-          <w:spacing w:val="35"/>
-        </w:rPr>
-        <w:t xml:space="preserve"> </w:t>
-      </w:r>
-      <w:r>
-        <w:t>all documents</w:t>
-      </w:r>
-      <w:r>
-        <w:rPr>
-          <w:spacing w:val="-2"/>
-        </w:rPr>
-        <w:t xml:space="preserve"> </w:t>
-      </w:r>
-      <w:r>
-        <w:t>referenced</w:t>
-      </w:r>
-      <w:r>
-        <w:rPr>
-          <w:spacing w:val="-2"/>
-        </w:rPr>
-        <w:t xml:space="preserve"> </w:t>
-      </w:r>
-      <w:r>
-        <w:t>in</w:t>
-      </w:r>
-      <w:r>
-        <w:rPr>
-          <w:spacing w:val="-2"/>
-        </w:rPr>
-        <w:t xml:space="preserve"> </w:t>
-      </w:r>
-      <w:r>
-        <w:t>this</w:t>
-      </w:r>
-      <w:r>
-        <w:rPr>
-          <w:spacing w:val="-2"/>
-        </w:rPr>
-        <w:t xml:space="preserve"> </w:t>
-      </w:r>
-      <w:r>
-        <w:t>report.  This</w:t>
-      </w:r>
-      <w:r>
-        <w:rPr>
-          <w:spacing w:val="-2"/>
-        </w:rPr>
-        <w:t xml:space="preserve"> </w:t>
-      </w:r>
-      <w:r>
-        <w:t>section</w:t>
-      </w:r>
-      <w:r>
-        <w:rPr>
-          <w:spacing w:val="-2"/>
-        </w:rPr>
-        <w:t xml:space="preserve"> </w:t>
-      </w:r>
-      <w:r>
-        <w:t>shall</w:t>
-      </w:r>
-      <w:r>
-        <w:rPr>
-          <w:spacing w:val="-2"/>
-        </w:rPr>
-        <w:t xml:space="preserve"> </w:t>
-      </w:r>
-      <w:r>
-        <w:t>also</w:t>
-      </w:r>
-      <w:r>
-        <w:rPr>
-          <w:spacing w:val="-2"/>
-        </w:rPr>
-        <w:t xml:space="preserve"> </w:t>
-      </w:r>
-      <w:r>
-        <w:t>identify</w:t>
-      </w:r>
-      <w:r>
-        <w:rPr>
-          <w:spacing w:val="-2"/>
-        </w:rPr>
-        <w:t xml:space="preserve"> </w:t>
-      </w:r>
-      <w:r>
-        <w:t>the</w:t>
-      </w:r>
-      <w:r>
-        <w:rPr>
-          <w:spacing w:val="-2"/>
-        </w:rPr>
-        <w:t xml:space="preserve"> </w:t>
-      </w:r>
-      <w:r>
-        <w:t>source</w:t>
-      </w:r>
-      <w:r>
-        <w:rPr>
-          <w:spacing w:val="-3"/>
-        </w:rPr>
-        <w:t xml:space="preserve"> </w:t>
-      </w:r>
-      <w:r>
-        <w:t>for</w:t>
-      </w:r>
-      <w:r>
-        <w:rPr>
-          <w:spacing w:val="-2"/>
-        </w:rPr>
-        <w:t xml:space="preserve"> </w:t>
-      </w:r>
-      <w:r>
-        <w:t>all</w:t>
-      </w:r>
-      <w:r>
-        <w:rPr>
-          <w:spacing w:val="-2"/>
-        </w:rPr>
-        <w:t xml:space="preserve"> </w:t>
-      </w:r>
-      <w:r>
-        <w:t>documents not</w:t>
-      </w:r>
-      <w:r>
-        <w:rPr>
-          <w:spacing w:val="12"/>
-        </w:rPr>
-        <w:t xml:space="preserve"> </w:t>
-      </w:r>
-      <w:r>
-        <w:t>available</w:t>
-      </w:r>
-      <w:r>
-        <w:rPr>
-          <w:spacing w:val="12"/>
-        </w:rPr>
-        <w:t xml:space="preserve"> </w:t>
-      </w:r>
-      <w:r>
-        <w:t>through</w:t>
-      </w:r>
-      <w:r>
-        <w:rPr>
-          <w:spacing w:val="12"/>
-        </w:rPr>
-        <w:t xml:space="preserve"> </w:t>
-      </w:r>
-      <w:r>
-        <w:t>normal</w:t>
-      </w:r>
-      <w:r>
-        <w:rPr>
-          <w:spacing w:val="12"/>
-        </w:rPr>
-        <w:t xml:space="preserve"> </w:t>
-      </w:r>
-      <w:r>
-        <w:t>Government</w:t>
-      </w:r>
-      <w:r>
-        <w:rPr>
-          <w:spacing w:val="12"/>
-        </w:rPr>
-        <w:t xml:space="preserve"> </w:t>
-      </w:r>
-      <w:r>
-        <w:t>stocking</w:t>
-      </w:r>
-      <w:r>
-        <w:rPr>
-          <w:spacing w:val="12"/>
-        </w:rPr>
-        <w:t xml:space="preserve"> </w:t>
-      </w:r>
-      <w:r>
-        <w:t>activities.</w:t>
+        <w:numPr>
+          <w:ilvl w:val="0"/>
+          <w:numId w:val="49"/>
+        </w:numPr>
+        <w:suppressAutoHyphens/>
+        <w:spacing w:after="0"/>
+        <w:rPr>
+          <w:sz w:val="24"/>
+          <w:szCs w:val="24"/>
+        </w:rPr>
+      </w:pPr>
+      <w:bookmarkStart w:id="12" w:name="3._Overview_of_test_results"/>
+      <w:bookmarkStart w:id="13" w:name="_Toc432634207"/>
+      <w:bookmarkEnd w:id="12"/>
+      <w:r>
+        <w:rPr>
+          <w:rFonts w:cstheme="minorHAnsi"/>
+          <w:color w:val="000000"/>
+          <w:sz w:val="24"/>
+          <w:szCs w:val="24"/>
+        </w:rPr>
+        <w:t xml:space="preserve">Parable of Polygons, Revised Apr 18, 2015, </w:t>
+      </w:r>
+      <w:hyperlink r:id="rId13">
+        <w:r>
+          <w:rPr>
+            <w:rStyle w:val="InternetLink"/>
+            <w:sz w:val="24"/>
+            <w:szCs w:val="24"/>
+          </w:rPr>
+          <w:t>https</w:t>
+        </w:r>
+      </w:hyperlink>
+      <w:hyperlink r:id="rId14">
+        <w:proofErr w:type="gramStart"/>
+        <w:r>
+          <w:rPr>
+            <w:rStyle w:val="InternetLink"/>
+            <w:sz w:val="24"/>
+            <w:szCs w:val="24"/>
+          </w:rPr>
+          <w:t>:/</w:t>
+        </w:r>
+        <w:proofErr w:type="gramEnd"/>
+        <w:r>
+          <w:rPr>
+            <w:rStyle w:val="InternetLink"/>
+            <w:sz w:val="24"/>
+            <w:szCs w:val="24"/>
+          </w:rPr>
+          <w:t>/</w:t>
+        </w:r>
+      </w:hyperlink>
+      <w:hyperlink r:id="rId15">
+        <w:r>
+          <w:rPr>
+            <w:rStyle w:val="InternetLink"/>
+            <w:sz w:val="24"/>
+            <w:szCs w:val="24"/>
+          </w:rPr>
+          <w:t>github</w:t>
+        </w:r>
+      </w:hyperlink>
+      <w:hyperlink r:id="rId16">
+        <w:r>
+          <w:rPr>
+            <w:rStyle w:val="InternetLink"/>
+            <w:sz w:val="24"/>
+            <w:szCs w:val="24"/>
+          </w:rPr>
+          <w:t>.</w:t>
+        </w:r>
+      </w:hyperlink>
+      <w:hyperlink r:id="rId17">
+        <w:r>
+          <w:rPr>
+            <w:rStyle w:val="InternetLink"/>
+            <w:sz w:val="24"/>
+            <w:szCs w:val="24"/>
+          </w:rPr>
+          <w:t>com</w:t>
+        </w:r>
+      </w:hyperlink>
+      <w:hyperlink r:id="rId18">
+        <w:r>
+          <w:rPr>
+            <w:rStyle w:val="InternetLink"/>
+            <w:sz w:val="24"/>
+            <w:szCs w:val="24"/>
+          </w:rPr>
+          <w:t>/</w:t>
+        </w:r>
+      </w:hyperlink>
+      <w:hyperlink r:id="rId19">
+        <w:r>
+          <w:rPr>
+            <w:rStyle w:val="InternetLink"/>
+            <w:sz w:val="24"/>
+            <w:szCs w:val="24"/>
+          </w:rPr>
+          <w:t>ncase</w:t>
+        </w:r>
+      </w:hyperlink>
+      <w:hyperlink r:id="rId20">
+        <w:r>
+          <w:rPr>
+            <w:rStyle w:val="InternetLink"/>
+            <w:sz w:val="24"/>
+            <w:szCs w:val="24"/>
+          </w:rPr>
+          <w:t>/</w:t>
+        </w:r>
+      </w:hyperlink>
+      <w:hyperlink r:id="rId21">
+        <w:r>
+          <w:rPr>
+            <w:rStyle w:val="InternetLink"/>
+            <w:sz w:val="24"/>
+            <w:szCs w:val="24"/>
+          </w:rPr>
+          <w:t>polygons</w:t>
+        </w:r>
+      </w:hyperlink>
+      <w:hyperlink r:id="rId22">
+        <w:r>
+          <w:rPr>
+            <w:rStyle w:val="InternetLink"/>
+            <w:rFonts w:cs="Calibri"/>
+            <w:vanish/>
+            <w:webHidden/>
+            <w:color w:val="000000"/>
+            <w:sz w:val="24"/>
+            <w:szCs w:val="24"/>
+          </w:rPr>
+          <w:t>http://ncase.me/polygons/</w:t>
+        </w:r>
+      </w:hyperlink>
+      <w:r>
+        <w:rPr>
+          <w:rFonts w:cstheme="minorHAnsi"/>
+          <w:color w:val="000000"/>
+          <w:sz w:val="24"/>
+          <w:szCs w:val="24"/>
+        </w:rPr>
+        <w:t>, Vi Hart and Nicky Case</w:t>
       </w:r>
     </w:p>
     <w:p>
       <w:pPr>
+        <w:numPr>
+          <w:ilvl w:val="0"/>
+          <w:numId w:val="49"/>
+        </w:numPr>
+        <w:spacing w:after="0"/>
+        <w:rPr>
+          <w:sz w:val="24"/>
+          <w:szCs w:val="24"/>
+        </w:rPr>
+      </w:pPr>
+      <w:r>
+        <w:rPr>
+          <w:rFonts w:eastAsia="Arial" w:cs="Arial"/>
+          <w:sz w:val="24"/>
+          <w:szCs w:val="24"/>
+        </w:rPr>
+        <w:t xml:space="preserve">Parable of Polygons Source Code, Revised Oct  25, 2015, </w:t>
+      </w:r>
+      <w:hyperlink r:id="rId23">
+        <w:r>
+          <w:rPr>
+            <w:rStyle w:val="InternetLink"/>
+            <w:rFonts w:eastAsia="Arial" w:cs="Arial"/>
+            <w:sz w:val="24"/>
+            <w:szCs w:val="24"/>
+          </w:rPr>
+          <w:t>https://github.com/ncase/polygons</w:t>
+        </w:r>
+      </w:hyperlink>
+      <w:r>
+        <w:rPr>
+          <w:rFonts w:eastAsia="Arial" w:cs="Arial"/>
+          <w:sz w:val="24"/>
+          <w:szCs w:val="24"/>
+        </w:rPr>
+        <w:t>, Vi Hart and Nicky Case</w:t>
+      </w:r>
+    </w:p>
+    <w:p>
+      <w:pPr>
+        <w:numPr>
+          <w:ilvl w:val="0"/>
+          <w:numId w:val="49"/>
+        </w:numPr>
+        <w:suppressAutoHyphens/>
+        <w:spacing w:after="0"/>
+        <w:rPr>
+          <w:sz w:val="24"/>
+          <w:szCs w:val="24"/>
+        </w:rPr>
+      </w:pPr>
+      <w:r>
+        <w:rPr>
+          <w:rFonts w:eastAsia="Arial" w:cs="Arial"/>
+          <w:color w:val="000000"/>
+          <w:sz w:val="24"/>
+          <w:szCs w:val="24"/>
+        </w:rPr>
+        <w:t xml:space="preserve">Polygons, Revised Dec  9, 2014, </w:t>
+      </w:r>
+      <w:hyperlink r:id="rId24">
+        <w:r>
+          <w:rPr>
+            <w:rStyle w:val="InternetLink"/>
+            <w:sz w:val="24"/>
+            <w:szCs w:val="24"/>
+          </w:rPr>
+          <w:t>https</w:t>
+        </w:r>
+      </w:hyperlink>
+      <w:r>
+        <w:rPr>
+          <w:rStyle w:val="InternetLink"/>
+          <w:sz w:val="24"/>
+          <w:szCs w:val="24"/>
+        </w:rPr>
+        <w:t>://github.com/dncnmcdougall/polygons</w:t>
+      </w:r>
+      <w:hyperlink r:id="rId25">
+        <w:r>
+          <w:rPr>
+            <w:rStyle w:val="InternetLink"/>
+            <w:rFonts w:eastAsia="Arial" w:cs="Arial"/>
+            <w:vanish/>
+            <w:webHidden/>
+            <w:color w:val="000000"/>
+            <w:sz w:val="24"/>
+            <w:szCs w:val="24"/>
+          </w:rPr>
+          <w:t>https://github.com/ncase/polygons</w:t>
+        </w:r>
+      </w:hyperlink>
+      <w:r>
+        <w:rPr>
+          <w:rFonts w:eastAsia="Arial" w:cs="Arial"/>
+          <w:color w:val="000000"/>
+          <w:sz w:val="24"/>
+          <w:szCs w:val="24"/>
+        </w:rPr>
+        <w:t>, Duncan McDougall</w:t>
+      </w:r>
+    </w:p>
+    <w:p>
+      <w:pPr>
         <w:pStyle w:val="Heading1"/>
       </w:pPr>
-      <w:bookmarkStart w:id="11" w:name="3._Overview_of_test_results"/>
-      <w:bookmarkStart w:id="12" w:name="_Toc432634207"/>
-      <w:bookmarkEnd w:id="11"/>
       <w:r>
         <w:rPr>
           <w:u w:color="000000"/>
         </w:rPr>
+        <w:lastRenderedPageBreak/>
         <w:t>Overview</w:t>
       </w:r>
       <w:r>
@@ -3624,7 +2862,7 @@
         </w:rPr>
         <w:t>results</w:t>
       </w:r>
-      <w:bookmarkEnd w:id="12"/>
+      <w:bookmarkEnd w:id="13"/>
     </w:p>
     <w:p>
       <w:pPr>
@@ -3764,9 +3002,9 @@
       <w:pPr>
         <w:pStyle w:val="Heading2"/>
       </w:pPr>
-      <w:bookmarkStart w:id="13" w:name="3.1_Overall_assessment_of_the_software_t"/>
-      <w:bookmarkStart w:id="14" w:name="_Toc432634208"/>
-      <w:bookmarkEnd w:id="13"/>
+      <w:bookmarkStart w:id="14" w:name="3.1_Overall_assessment_of_the_software_t"/>
+      <w:bookmarkStart w:id="15" w:name="_Toc432634208"/>
+      <w:bookmarkEnd w:id="14"/>
       <w:r>
         <w:rPr>
           <w:u w:color="000000"/>
@@ -3839,7 +3077,7 @@
         </w:rPr>
         <w:t>tested</w:t>
       </w:r>
-      <w:bookmarkEnd w:id="14"/>
+      <w:bookmarkEnd w:id="15"/>
     </w:p>
     <w:p>
       <w:pPr>
@@ -4412,10 +3650,10 @@
         </w:tabs>
         <w:spacing w:after="0"/>
       </w:pPr>
-      <w:bookmarkStart w:id="15" w:name="3.2_Impact_of_test_environment"/>
-      <w:bookmarkStart w:id="16" w:name="3.3_Recommended_improvements"/>
-      <w:bookmarkEnd w:id="15"/>
+      <w:bookmarkStart w:id="16" w:name="3.2_Impact_of_test_environment"/>
+      <w:bookmarkStart w:id="17" w:name="3.3_Recommended_improvements"/>
       <w:bookmarkEnd w:id="16"/>
+      <w:bookmarkEnd w:id="17"/>
       <w:r>
         <w:t>The</w:t>
       </w:r>
@@ -4567,12 +3805,11 @@
       <w:pPr>
         <w:pStyle w:val="Heading2"/>
       </w:pPr>
-      <w:bookmarkStart w:id="17" w:name="_Toc432634209"/>
+      <w:bookmarkStart w:id="18" w:name="_Toc432634209"/>
       <w:r>
         <w:rPr>
           <w:u w:color="000000"/>
         </w:rPr>
-        <w:lastRenderedPageBreak/>
         <w:t>Impact</w:t>
       </w:r>
       <w:r>
@@ -4613,292 +3850,6 @@
           <w:u w:color="000000"/>
         </w:rPr>
         <w:t>environment</w:t>
-      </w:r>
-      <w:bookmarkEnd w:id="17"/>
-    </w:p>
-    <w:p>
-      <w:pPr>
-        <w:pStyle w:val="BodyText"/>
-      </w:pPr>
-      <w:r>
-        <w:t>This</w:t>
-      </w:r>
-      <w:r>
-        <w:rPr>
-          <w:spacing w:val="10"/>
-        </w:rPr>
-        <w:t xml:space="preserve"> </w:t>
-      </w:r>
-      <w:r>
-        <w:t>paragraph</w:t>
-      </w:r>
-      <w:r>
-        <w:rPr>
-          <w:spacing w:val="9"/>
-        </w:rPr>
-        <w:t xml:space="preserve"> </w:t>
-      </w:r>
-      <w:r>
-        <w:t>shall</w:t>
-      </w:r>
-      <w:r>
-        <w:rPr>
-          <w:spacing w:val="9"/>
-        </w:rPr>
-        <w:t xml:space="preserve"> </w:t>
-      </w:r>
-      <w:r>
-        <w:t>provide</w:t>
-      </w:r>
-      <w:r>
-        <w:rPr>
-          <w:spacing w:val="9"/>
-        </w:rPr>
-        <w:t xml:space="preserve"> </w:t>
-      </w:r>
-      <w:r>
-        <w:t>an</w:t>
-      </w:r>
-      <w:r>
-        <w:rPr>
-          <w:spacing w:val="10"/>
-        </w:rPr>
-        <w:t xml:space="preserve"> </w:t>
-      </w:r>
-      <w:r>
-        <w:t>assessment</w:t>
-      </w:r>
-      <w:r>
-        <w:rPr>
-          <w:spacing w:val="9"/>
-        </w:rPr>
-        <w:t xml:space="preserve"> </w:t>
-      </w:r>
-      <w:r>
-        <w:t>of</w:t>
-      </w:r>
-      <w:r>
-        <w:rPr>
-          <w:spacing w:val="9"/>
-        </w:rPr>
-        <w:t xml:space="preserve"> </w:t>
-      </w:r>
-      <w:r>
-        <w:t>the</w:t>
-      </w:r>
-      <w:r>
-        <w:rPr>
-          <w:spacing w:val="9"/>
-        </w:rPr>
-        <w:t xml:space="preserve"> </w:t>
-      </w:r>
-      <w:r>
-        <w:t>manner in</w:t>
-      </w:r>
-      <w:r>
-        <w:rPr>
-          <w:spacing w:val="13"/>
-        </w:rPr>
-        <w:t xml:space="preserve"> </w:t>
-      </w:r>
-      <w:r>
-        <w:t>which</w:t>
-      </w:r>
-      <w:r>
-        <w:rPr>
-          <w:spacing w:val="13"/>
-        </w:rPr>
-        <w:t xml:space="preserve"> </w:t>
-      </w:r>
-      <w:r>
-        <w:t>the</w:t>
-      </w:r>
-      <w:r>
-        <w:rPr>
-          <w:spacing w:val="14"/>
-        </w:rPr>
-        <w:t xml:space="preserve"> </w:t>
-      </w:r>
-      <w:r>
-        <w:t>test</w:t>
-      </w:r>
-      <w:r>
-        <w:rPr>
-          <w:spacing w:val="13"/>
-        </w:rPr>
-        <w:t xml:space="preserve"> </w:t>
-      </w:r>
-      <w:r>
-        <w:t>environment</w:t>
-      </w:r>
-      <w:r>
-        <w:rPr>
-          <w:spacing w:val="13"/>
-        </w:rPr>
-        <w:t xml:space="preserve"> </w:t>
-      </w:r>
-      <w:r>
-        <w:t>may</w:t>
-      </w:r>
-      <w:r>
-        <w:rPr>
-          <w:spacing w:val="13"/>
-        </w:rPr>
-        <w:t xml:space="preserve"> </w:t>
-      </w:r>
-      <w:r>
-        <w:t>be</w:t>
-      </w:r>
-      <w:r>
-        <w:rPr>
-          <w:spacing w:val="13"/>
-        </w:rPr>
-        <w:t xml:space="preserve"> </w:t>
-      </w:r>
-      <w:r>
-        <w:t>different</w:t>
-      </w:r>
-      <w:r>
-        <w:rPr>
-          <w:spacing w:val="14"/>
-        </w:rPr>
-        <w:t xml:space="preserve"> </w:t>
-      </w:r>
-      <w:r>
-        <w:t>from</w:t>
-      </w:r>
-      <w:r>
-        <w:rPr>
-          <w:spacing w:val="13"/>
-        </w:rPr>
-        <w:t xml:space="preserve"> </w:t>
-      </w:r>
-      <w:r>
-        <w:t>the</w:t>
-      </w:r>
-      <w:r>
-        <w:rPr>
-          <w:spacing w:val="13"/>
-        </w:rPr>
-        <w:t xml:space="preserve"> </w:t>
-      </w:r>
-      <w:r>
-        <w:t>operational</w:t>
-      </w:r>
-      <w:r>
-        <w:rPr>
-          <w:spacing w:val="13"/>
-        </w:rPr>
-        <w:t xml:space="preserve"> </w:t>
-      </w:r>
-      <w:r>
-        <w:t>environment</w:t>
-      </w:r>
-      <w:r>
-        <w:rPr>
-          <w:spacing w:val="13"/>
-        </w:rPr>
-        <w:t xml:space="preserve"> </w:t>
-      </w:r>
-      <w:r>
-        <w:t>and</w:t>
-      </w:r>
-      <w:r>
-        <w:rPr>
-          <w:spacing w:val="14"/>
-        </w:rPr>
-        <w:t xml:space="preserve"> </w:t>
-      </w:r>
-      <w:r>
-        <w:t>the</w:t>
-      </w:r>
-      <w:r>
-        <w:rPr>
-          <w:spacing w:val="13"/>
-        </w:rPr>
-        <w:t xml:space="preserve"> </w:t>
-      </w:r>
-      <w:r>
-        <w:t>effect of</w:t>
-      </w:r>
-      <w:r>
-        <w:rPr>
-          <w:spacing w:val="12"/>
-        </w:rPr>
-        <w:t xml:space="preserve"> </w:t>
-      </w:r>
-      <w:r>
-        <w:t>this</w:t>
-      </w:r>
-      <w:r>
-        <w:rPr>
-          <w:spacing w:val="12"/>
-        </w:rPr>
-        <w:t xml:space="preserve"> </w:t>
-      </w:r>
-      <w:r>
-        <w:t>difference</w:t>
-      </w:r>
-      <w:r>
-        <w:rPr>
-          <w:spacing w:val="12"/>
-        </w:rPr>
-        <w:t xml:space="preserve"> </w:t>
-      </w:r>
-      <w:r>
-        <w:t>on</w:t>
-      </w:r>
-      <w:r>
-        <w:rPr>
-          <w:spacing w:val="12"/>
-        </w:rPr>
-        <w:t xml:space="preserve"> </w:t>
-      </w:r>
-      <w:r>
-        <w:t>the</w:t>
-      </w:r>
-      <w:r>
-        <w:rPr>
-          <w:spacing w:val="12"/>
-        </w:rPr>
-        <w:t xml:space="preserve"> </w:t>
-      </w:r>
-      <w:r>
-        <w:t>test</w:t>
-      </w:r>
-      <w:r>
-        <w:rPr>
-          <w:spacing w:val="12"/>
-        </w:rPr>
-        <w:t xml:space="preserve"> </w:t>
-      </w:r>
-      <w:r>
-        <w:t>results.</w:t>
-      </w:r>
-    </w:p>
-    <w:p>
-      <w:pPr>
-        <w:pStyle w:val="Heading2"/>
-      </w:pPr>
-      <w:bookmarkStart w:id="18" w:name="_Toc432634210"/>
-      <w:r>
-        <w:rPr>
-          <w:u w:color="000000"/>
-        </w:rPr>
-        <w:t>Recommended</w:t>
-      </w:r>
-      <w:r>
-        <w:rPr>
-          <w:spacing w:val="46"/>
-          <w:u w:color="000000"/>
-        </w:rPr>
-        <w:t xml:space="preserve"> </w:t>
-      </w:r>
-      <w:r>
-        <w:rPr>
-          <w:u w:color="000000"/>
-        </w:rPr>
-        <w:t>improvements</w:t>
       </w:r>
       <w:bookmarkEnd w:id="18"/>
     </w:p>
@@ -4911,7 +3862,7 @@
       </w:r>
       <w:r>
         <w:rPr>
-          <w:spacing w:val="46"/>
+          <w:spacing w:val="10"/>
         </w:rPr>
         <w:t xml:space="preserve"> </w:t>
       </w:r>
@@ -4920,7 +3871,7 @@
       </w:r>
       <w:r>
         <w:rPr>
-          <w:spacing w:val="46"/>
+          <w:spacing w:val="9"/>
         </w:rPr>
         <w:t xml:space="preserve"> </w:t>
       </w:r>
@@ -4929,7 +3880,7 @@
       </w:r>
       <w:r>
         <w:rPr>
-          <w:spacing w:val="46"/>
+          <w:spacing w:val="9"/>
         </w:rPr>
         <w:t xml:space="preserve"> </w:t>
       </w:r>
@@ -4938,34 +3889,34 @@
       </w:r>
       <w:r>
         <w:rPr>
-          <w:spacing w:val="46"/>
-        </w:rPr>
-        <w:t xml:space="preserve"> </w:t>
-      </w:r>
-      <w:r>
-        <w:t>any</w:t>
-      </w:r>
-      <w:r>
-        <w:rPr>
-          <w:spacing w:val="47"/>
-        </w:rPr>
-        <w:t xml:space="preserve"> </w:t>
-      </w:r>
-      <w:r>
-        <w:t>recommended improvements</w:t>
-      </w:r>
-      <w:r>
-        <w:rPr>
-          <w:spacing w:val="16"/>
-        </w:rPr>
-        <w:t xml:space="preserve"> </w:t>
-      </w:r>
-      <w:r>
-        <w:t>in</w:t>
-      </w:r>
-      <w:r>
-        <w:rPr>
-          <w:spacing w:val="15"/>
+          <w:spacing w:val="9"/>
+        </w:rPr>
+        <w:t xml:space="preserve"> </w:t>
+      </w:r>
+      <w:r>
+        <w:t>an</w:t>
+      </w:r>
+      <w:r>
+        <w:rPr>
+          <w:spacing w:val="10"/>
+        </w:rPr>
+        <w:t xml:space="preserve"> </w:t>
+      </w:r>
+      <w:r>
+        <w:t>assessment</w:t>
+      </w:r>
+      <w:r>
+        <w:rPr>
+          <w:spacing w:val="9"/>
+        </w:rPr>
+        <w:t xml:space="preserve"> </w:t>
+      </w:r>
+      <w:r>
+        <w:t>of</w:t>
+      </w:r>
+      <w:r>
+        <w:rPr>
+          <w:spacing w:val="9"/>
         </w:rPr>
         <w:t xml:space="preserve"> </w:t>
       </w:r>
@@ -4974,52 +3925,25 @@
       </w:r>
       <w:r>
         <w:rPr>
-          <w:spacing w:val="15"/>
-        </w:rPr>
-        <w:t xml:space="preserve"> </w:t>
-      </w:r>
-      <w:r>
-        <w:t>design,</w:t>
-      </w:r>
-      <w:r>
-        <w:rPr>
-          <w:spacing w:val="15"/>
-        </w:rPr>
-        <w:t xml:space="preserve"> </w:t>
-      </w:r>
-      <w:r>
-        <w:t>operation,</w:t>
-      </w:r>
-      <w:r>
-        <w:rPr>
-          <w:spacing w:val="15"/>
-        </w:rPr>
-        <w:t xml:space="preserve"> </w:t>
-      </w:r>
-      <w:r>
-        <w:t>or</w:t>
-      </w:r>
-      <w:r>
-        <w:rPr>
-          <w:spacing w:val="15"/>
-        </w:rPr>
-        <w:t xml:space="preserve"> </w:t>
-      </w:r>
-      <w:r>
-        <w:t>testing</w:t>
-      </w:r>
-      <w:r>
-        <w:rPr>
-          <w:spacing w:val="16"/>
-        </w:rPr>
-        <w:t xml:space="preserve"> </w:t>
-      </w:r>
-      <w:r>
-        <w:t>of</w:t>
-      </w:r>
-      <w:r>
-        <w:rPr>
-          <w:spacing w:val="15"/>
+          <w:spacing w:val="9"/>
+        </w:rPr>
+        <w:t xml:space="preserve"> </w:t>
+      </w:r>
+      <w:r>
+        <w:t>manner in</w:t>
+      </w:r>
+      <w:r>
+        <w:rPr>
+          <w:spacing w:val="13"/>
+        </w:rPr>
+        <w:t xml:space="preserve"> </w:t>
+      </w:r>
+      <w:r>
+        <w:t>which</w:t>
+      </w:r>
+      <w:r>
+        <w:rPr>
+          <w:spacing w:val="13"/>
         </w:rPr>
         <w:t xml:space="preserve"> </w:t>
       </w:r>
@@ -5028,52 +3952,88 @@
       </w:r>
       <w:r>
         <w:rPr>
-          <w:spacing w:val="15"/>
-        </w:rPr>
-        <w:t xml:space="preserve"> </w:t>
-      </w:r>
-      <w:r>
-        <w:t>software</w:t>
-      </w:r>
-      <w:r>
-        <w:rPr>
-          <w:spacing w:val="15"/>
-        </w:rPr>
-        <w:t xml:space="preserve"> </w:t>
-      </w:r>
-      <w:r>
-        <w:t>tested.  A</w:t>
-      </w:r>
-      <w:r>
-        <w:rPr>
-          <w:spacing w:val="16"/>
-        </w:rPr>
-        <w:t xml:space="preserve"> </w:t>
-      </w:r>
-      <w:r>
-        <w:t>discussion</w:t>
-      </w:r>
-      <w:r>
-        <w:rPr>
-          <w:spacing w:val="15"/>
-        </w:rPr>
-        <w:t xml:space="preserve"> </w:t>
-      </w:r>
-      <w:r>
-        <w:t>of</w:t>
-      </w:r>
-      <w:r>
-        <w:rPr>
-          <w:spacing w:val="15"/>
-        </w:rPr>
-        <w:t xml:space="preserve"> </w:t>
-      </w:r>
-      <w:r>
-        <w:t>each recommendation</w:t>
-      </w:r>
-      <w:r>
-        <w:rPr>
-          <w:spacing w:val="3"/>
+          <w:spacing w:val="14"/>
+        </w:rPr>
+        <w:t xml:space="preserve"> </w:t>
+      </w:r>
+      <w:r>
+        <w:t>test</w:t>
+      </w:r>
+      <w:r>
+        <w:rPr>
+          <w:spacing w:val="13"/>
+        </w:rPr>
+        <w:t xml:space="preserve"> </w:t>
+      </w:r>
+      <w:r>
+        <w:t>environment</w:t>
+      </w:r>
+      <w:r>
+        <w:rPr>
+          <w:spacing w:val="13"/>
+        </w:rPr>
+        <w:t xml:space="preserve"> </w:t>
+      </w:r>
+      <w:r>
+        <w:t>may</w:t>
+      </w:r>
+      <w:r>
+        <w:rPr>
+          <w:spacing w:val="13"/>
+        </w:rPr>
+        <w:t xml:space="preserve"> </w:t>
+      </w:r>
+      <w:r>
+        <w:t>be</w:t>
+      </w:r>
+      <w:r>
+        <w:rPr>
+          <w:spacing w:val="13"/>
+        </w:rPr>
+        <w:t xml:space="preserve"> </w:t>
+      </w:r>
+      <w:r>
+        <w:t>different</w:t>
+      </w:r>
+      <w:r>
+        <w:rPr>
+          <w:spacing w:val="14"/>
+        </w:rPr>
+        <w:t xml:space="preserve"> </w:t>
+      </w:r>
+      <w:r>
+        <w:t>from</w:t>
+      </w:r>
+      <w:r>
+        <w:rPr>
+          <w:spacing w:val="13"/>
+        </w:rPr>
+        <w:t xml:space="preserve"> </w:t>
+      </w:r>
+      <w:r>
+        <w:t>the</w:t>
+      </w:r>
+      <w:r>
+        <w:rPr>
+          <w:spacing w:val="13"/>
+        </w:rPr>
+        <w:t xml:space="preserve"> </w:t>
+      </w:r>
+      <w:r>
+        <w:t>operational</w:t>
+      </w:r>
+      <w:r>
+        <w:rPr>
+          <w:spacing w:val="13"/>
+        </w:rPr>
+        <w:t xml:space="preserve"> </w:t>
+      </w:r>
+      <w:r>
+        <w:t>environment</w:t>
+      </w:r>
+      <w:r>
+        <w:rPr>
+          <w:spacing w:val="13"/>
         </w:rPr>
         <w:t xml:space="preserve"> </w:t>
       </w:r>
@@ -5082,25 +4042,43 @@
       </w:r>
       <w:r>
         <w:rPr>
-          <w:spacing w:val="3"/>
-        </w:rPr>
-        <w:t xml:space="preserve"> </w:t>
-      </w:r>
-      <w:r>
-        <w:t>its</w:t>
-      </w:r>
-      <w:r>
-        <w:rPr>
-          <w:spacing w:val="3"/>
-        </w:rPr>
-        <w:t xml:space="preserve"> </w:t>
-      </w:r>
-      <w:r>
-        <w:t>impact</w:t>
-      </w:r>
-      <w:r>
-        <w:rPr>
-          <w:spacing w:val="4"/>
+          <w:spacing w:val="14"/>
+        </w:rPr>
+        <w:t xml:space="preserve"> </w:t>
+      </w:r>
+      <w:r>
+        <w:t>the</w:t>
+      </w:r>
+      <w:r>
+        <w:rPr>
+          <w:spacing w:val="13"/>
+        </w:rPr>
+        <w:t xml:space="preserve"> </w:t>
+      </w:r>
+      <w:r>
+        <w:t>effect of</w:t>
+      </w:r>
+      <w:r>
+        <w:rPr>
+          <w:spacing w:val="12"/>
+        </w:rPr>
+        <w:t xml:space="preserve"> </w:t>
+      </w:r>
+      <w:r>
+        <w:t>this</w:t>
+      </w:r>
+      <w:r>
+        <w:rPr>
+          <w:spacing w:val="12"/>
+        </w:rPr>
+        <w:t xml:space="preserve"> </w:t>
+      </w:r>
+      <w:r>
+        <w:t>difference</w:t>
+      </w:r>
+      <w:r>
+        <w:rPr>
+          <w:spacing w:val="12"/>
         </w:rPr>
         <w:t xml:space="preserve"> </w:t>
       </w:r>
@@ -5109,7 +4087,7 @@
       </w:r>
       <w:r>
         <w:rPr>
-          <w:spacing w:val="3"/>
+          <w:spacing w:val="12"/>
         </w:rPr>
         <w:t xml:space="preserve"> </w:t>
       </w:r>
@@ -5118,75 +4096,12 @@
       </w:r>
       <w:r>
         <w:rPr>
-          <w:spacing w:val="3"/>
-        </w:rPr>
-        <w:t xml:space="preserve"> </w:t>
-      </w:r>
-      <w:r>
-        <w:t>software</w:t>
-      </w:r>
-      <w:r>
-        <w:rPr>
-          <w:spacing w:val="3"/>
-        </w:rPr>
-        <w:t xml:space="preserve"> </w:t>
-      </w:r>
-      <w:r>
-        <w:t>may</w:t>
-      </w:r>
-      <w:r>
-        <w:rPr>
-          <w:spacing w:val="4"/>
-        </w:rPr>
-        <w:t xml:space="preserve"> </w:t>
-      </w:r>
-      <w:r>
-        <w:t>be</w:t>
-      </w:r>
-      <w:r>
-        <w:rPr>
-          <w:spacing w:val="3"/>
-        </w:rPr>
-        <w:t xml:space="preserve"> </w:t>
-      </w:r>
-      <w:r>
-        <w:t>provided.  If</w:t>
-      </w:r>
-      <w:r>
-        <w:rPr>
-          <w:spacing w:val="4"/>
-        </w:rPr>
-        <w:t xml:space="preserve"> </w:t>
-      </w:r>
-      <w:r>
-        <w:t>no</w:t>
-      </w:r>
-      <w:r>
-        <w:rPr>
-          <w:spacing w:val="3"/>
-        </w:rPr>
-        <w:t xml:space="preserve"> </w:t>
-      </w:r>
-      <w:r>
-        <w:t>recommended</w:t>
-      </w:r>
-      <w:r>
-        <w:rPr>
-          <w:spacing w:val="3"/>
-        </w:rPr>
-        <w:t xml:space="preserve"> </w:t>
-      </w:r>
-      <w:r>
-        <w:t>improvements</w:t>
-      </w:r>
-      <w:r>
-        <w:rPr>
           <w:spacing w:val="12"/>
         </w:rPr>
         <w:t xml:space="preserve"> </w:t>
       </w:r>
       <w:r>
-        <w:t>are</w:t>
+        <w:t>test</w:t>
       </w:r>
       <w:r>
         <w:rPr>
@@ -5195,61 +4110,383 @@
         <w:t xml:space="preserve"> </w:t>
       </w:r>
       <w:r>
-        <w:t>provided,</w:t>
-      </w:r>
-      <w:r>
-        <w:rPr>
-          <w:spacing w:val="12"/>
-        </w:rPr>
-        <w:t xml:space="preserve"> </w:t>
-      </w:r>
-      <w:r>
-        <w:t>this</w:t>
-      </w:r>
-      <w:r>
-        <w:rPr>
-          <w:spacing w:val="12"/>
-        </w:rPr>
-        <w:t xml:space="preserve"> </w:t>
-      </w:r>
-      <w:r>
-        <w:t>paragraph</w:t>
-      </w:r>
-      <w:r>
-        <w:rPr>
-          <w:spacing w:val="12"/>
-        </w:rPr>
-        <w:t xml:space="preserve"> </w:t>
-      </w:r>
-      <w:r>
-        <w:t>shall</w:t>
-      </w:r>
-      <w:r>
-        <w:rPr>
-          <w:spacing w:val="12"/>
-        </w:rPr>
-        <w:t xml:space="preserve"> </w:t>
-      </w:r>
-      <w:r>
-        <w:t>state</w:t>
-      </w:r>
-      <w:r>
-        <w:rPr>
-          <w:spacing w:val="12"/>
-        </w:rPr>
-        <w:t xml:space="preserve"> </w:t>
-      </w:r>
-      <w:r>
-        <w:t>"None."</w:t>
+        <w:t>results.</w:t>
       </w:r>
     </w:p>
     <w:p>
       <w:pPr>
+        <w:pStyle w:val="Heading2"/>
+      </w:pPr>
+      <w:bookmarkStart w:id="19" w:name="_Toc432634210"/>
+      <w:r>
+        <w:rPr>
+          <w:u w:color="000000"/>
+        </w:rPr>
+        <w:t>Recommended</w:t>
+      </w:r>
+      <w:r>
+        <w:rPr>
+          <w:spacing w:val="46"/>
+          <w:u w:color="000000"/>
+        </w:rPr>
+        <w:t xml:space="preserve"> </w:t>
+      </w:r>
+      <w:r>
+        <w:rPr>
+          <w:u w:color="000000"/>
+        </w:rPr>
+        <w:t>improvements</w:t>
+      </w:r>
+      <w:bookmarkEnd w:id="19"/>
+    </w:p>
+    <w:p>
+      <w:pPr>
+        <w:pStyle w:val="BodyText"/>
+      </w:pPr>
+      <w:r>
+        <w:t>This</w:t>
+      </w:r>
+      <w:r>
+        <w:rPr>
+          <w:spacing w:val="46"/>
+        </w:rPr>
+        <w:t xml:space="preserve"> </w:t>
+      </w:r>
+      <w:r>
+        <w:t>paragraph</w:t>
+      </w:r>
+      <w:r>
+        <w:rPr>
+          <w:spacing w:val="46"/>
+        </w:rPr>
+        <w:t xml:space="preserve"> </w:t>
+      </w:r>
+      <w:r>
+        <w:t>shall</w:t>
+      </w:r>
+      <w:r>
+        <w:rPr>
+          <w:spacing w:val="46"/>
+        </w:rPr>
+        <w:t xml:space="preserve"> </w:t>
+      </w:r>
+      <w:r>
+        <w:t>provide</w:t>
+      </w:r>
+      <w:r>
+        <w:rPr>
+          <w:spacing w:val="46"/>
+        </w:rPr>
+        <w:t xml:space="preserve"> </w:t>
+      </w:r>
+      <w:r>
+        <w:t>any</w:t>
+      </w:r>
+      <w:r>
+        <w:rPr>
+          <w:spacing w:val="47"/>
+        </w:rPr>
+        <w:t xml:space="preserve"> </w:t>
+      </w:r>
+      <w:r>
+        <w:t>recommended improvements</w:t>
+      </w:r>
+      <w:r>
+        <w:rPr>
+          <w:spacing w:val="16"/>
+        </w:rPr>
+        <w:t xml:space="preserve"> </w:t>
+      </w:r>
+      <w:r>
+        <w:t>in</w:t>
+      </w:r>
+      <w:r>
+        <w:rPr>
+          <w:spacing w:val="15"/>
+        </w:rPr>
+        <w:t xml:space="preserve"> </w:t>
+      </w:r>
+      <w:r>
+        <w:t>the</w:t>
+      </w:r>
+      <w:r>
+        <w:rPr>
+          <w:spacing w:val="15"/>
+        </w:rPr>
+        <w:t xml:space="preserve"> </w:t>
+      </w:r>
+      <w:r>
+        <w:t>design,</w:t>
+      </w:r>
+      <w:r>
+        <w:rPr>
+          <w:spacing w:val="15"/>
+        </w:rPr>
+        <w:t xml:space="preserve"> </w:t>
+      </w:r>
+      <w:r>
+        <w:t>operation,</w:t>
+      </w:r>
+      <w:r>
+        <w:rPr>
+          <w:spacing w:val="15"/>
+        </w:rPr>
+        <w:t xml:space="preserve"> </w:t>
+      </w:r>
+      <w:r>
+        <w:t>or</w:t>
+      </w:r>
+      <w:r>
+        <w:rPr>
+          <w:spacing w:val="15"/>
+        </w:rPr>
+        <w:t xml:space="preserve"> </w:t>
+      </w:r>
+      <w:r>
+        <w:t>testing</w:t>
+      </w:r>
+      <w:r>
+        <w:rPr>
+          <w:spacing w:val="16"/>
+        </w:rPr>
+        <w:t xml:space="preserve"> </w:t>
+      </w:r>
+      <w:r>
+        <w:t>of</w:t>
+      </w:r>
+      <w:r>
+        <w:rPr>
+          <w:spacing w:val="15"/>
+        </w:rPr>
+        <w:t xml:space="preserve"> </w:t>
+      </w:r>
+      <w:r>
+        <w:t>the</w:t>
+      </w:r>
+      <w:r>
+        <w:rPr>
+          <w:spacing w:val="15"/>
+        </w:rPr>
+        <w:t xml:space="preserve"> </w:t>
+      </w:r>
+      <w:r>
+        <w:t>software</w:t>
+      </w:r>
+      <w:r>
+        <w:rPr>
+          <w:spacing w:val="15"/>
+        </w:rPr>
+        <w:t xml:space="preserve"> </w:t>
+      </w:r>
+      <w:r>
+        <w:t>tested.  A</w:t>
+      </w:r>
+      <w:r>
+        <w:rPr>
+          <w:spacing w:val="16"/>
+        </w:rPr>
+        <w:t xml:space="preserve"> </w:t>
+      </w:r>
+      <w:r>
+        <w:t>discussion</w:t>
+      </w:r>
+      <w:r>
+        <w:rPr>
+          <w:spacing w:val="15"/>
+        </w:rPr>
+        <w:t xml:space="preserve"> </w:t>
+      </w:r>
+      <w:r>
+        <w:t>of</w:t>
+      </w:r>
+      <w:r>
+        <w:rPr>
+          <w:spacing w:val="15"/>
+        </w:rPr>
+        <w:t xml:space="preserve"> </w:t>
+      </w:r>
+      <w:r>
+        <w:t>each recommendation</w:t>
+      </w:r>
+      <w:r>
+        <w:rPr>
+          <w:spacing w:val="3"/>
+        </w:rPr>
+        <w:t xml:space="preserve"> </w:t>
+      </w:r>
+      <w:r>
+        <w:t>and</w:t>
+      </w:r>
+      <w:r>
+        <w:rPr>
+          <w:spacing w:val="3"/>
+        </w:rPr>
+        <w:t xml:space="preserve"> </w:t>
+      </w:r>
+      <w:r>
+        <w:t>its</w:t>
+      </w:r>
+      <w:r>
+        <w:rPr>
+          <w:spacing w:val="3"/>
+        </w:rPr>
+        <w:t xml:space="preserve"> </w:t>
+      </w:r>
+      <w:r>
+        <w:t>impact</w:t>
+      </w:r>
+      <w:r>
+        <w:rPr>
+          <w:spacing w:val="4"/>
+        </w:rPr>
+        <w:t xml:space="preserve"> </w:t>
+      </w:r>
+      <w:r>
+        <w:t>on</w:t>
+      </w:r>
+      <w:r>
+        <w:rPr>
+          <w:spacing w:val="3"/>
+        </w:rPr>
+        <w:t xml:space="preserve"> </w:t>
+      </w:r>
+      <w:r>
+        <w:t>the</w:t>
+      </w:r>
+      <w:r>
+        <w:rPr>
+          <w:spacing w:val="3"/>
+        </w:rPr>
+        <w:t xml:space="preserve"> </w:t>
+      </w:r>
+      <w:r>
+        <w:t>software</w:t>
+      </w:r>
+      <w:r>
+        <w:rPr>
+          <w:spacing w:val="3"/>
+        </w:rPr>
+        <w:t xml:space="preserve"> </w:t>
+      </w:r>
+      <w:r>
+        <w:t>may</w:t>
+      </w:r>
+      <w:r>
+        <w:rPr>
+          <w:spacing w:val="4"/>
+        </w:rPr>
+        <w:t xml:space="preserve"> </w:t>
+      </w:r>
+      <w:r>
+        <w:t>be</w:t>
+      </w:r>
+      <w:r>
+        <w:rPr>
+          <w:spacing w:val="3"/>
+        </w:rPr>
+        <w:t xml:space="preserve"> </w:t>
+      </w:r>
+      <w:r>
+        <w:t>provided.  If</w:t>
+      </w:r>
+      <w:r>
+        <w:rPr>
+          <w:spacing w:val="4"/>
+        </w:rPr>
+        <w:t xml:space="preserve"> </w:t>
+      </w:r>
+      <w:r>
+        <w:t>no</w:t>
+      </w:r>
+      <w:r>
+        <w:rPr>
+          <w:spacing w:val="3"/>
+        </w:rPr>
+        <w:t xml:space="preserve"> </w:t>
+      </w:r>
+      <w:r>
+        <w:t>recommended</w:t>
+      </w:r>
+      <w:r>
+        <w:rPr>
+          <w:spacing w:val="3"/>
+        </w:rPr>
+        <w:t xml:space="preserve"> </w:t>
+      </w:r>
+      <w:r>
+        <w:t>improvements</w:t>
+      </w:r>
+      <w:r>
+        <w:rPr>
+          <w:spacing w:val="12"/>
+        </w:rPr>
+        <w:t xml:space="preserve"> </w:t>
+      </w:r>
+      <w:r>
+        <w:t>are</w:t>
+      </w:r>
+      <w:r>
+        <w:rPr>
+          <w:spacing w:val="12"/>
+        </w:rPr>
+        <w:t xml:space="preserve"> </w:t>
+      </w:r>
+      <w:r>
+        <w:t>provided,</w:t>
+      </w:r>
+      <w:r>
+        <w:rPr>
+          <w:spacing w:val="12"/>
+        </w:rPr>
+        <w:t xml:space="preserve"> </w:t>
+      </w:r>
+      <w:r>
+        <w:t>this</w:t>
+      </w:r>
+      <w:r>
+        <w:rPr>
+          <w:spacing w:val="12"/>
+        </w:rPr>
+        <w:t xml:space="preserve"> </w:t>
+      </w:r>
+      <w:r>
+        <w:t>paragraph</w:t>
+      </w:r>
+      <w:r>
+        <w:rPr>
+          <w:spacing w:val="12"/>
+        </w:rPr>
+        <w:t xml:space="preserve"> </w:t>
+      </w:r>
+      <w:r>
+        <w:t>shall</w:t>
+      </w:r>
+      <w:r>
+        <w:rPr>
+          <w:spacing w:val="12"/>
+        </w:rPr>
+        <w:t xml:space="preserve"> </w:t>
+      </w:r>
+      <w:r>
+        <w:t>state</w:t>
+      </w:r>
+      <w:r>
+        <w:rPr>
+          <w:spacing w:val="12"/>
+        </w:rPr>
+        <w:t xml:space="preserve"> </w:t>
+      </w:r>
+      <w:r>
+        <w:t>"None."</w:t>
+      </w:r>
+    </w:p>
+    <w:p>
+      <w:pPr>
         <w:pStyle w:val="Heading1"/>
       </w:pPr>
-      <w:bookmarkStart w:id="19" w:name="4._Detailed_test_results"/>
-      <w:bookmarkStart w:id="20" w:name="_Toc432634211"/>
-      <w:bookmarkEnd w:id="19"/>
+      <w:bookmarkStart w:id="20" w:name="4._Detailed_test_results"/>
+      <w:bookmarkStart w:id="21" w:name="_Toc432634211"/>
+      <w:bookmarkEnd w:id="20"/>
       <w:r>
         <w:rPr>
           <w:u w:color="000000"/>
@@ -5282,7 +4519,7 @@
         </w:rPr>
         <w:t>results</w:t>
       </w:r>
-      <w:bookmarkEnd w:id="20"/>
+      <w:bookmarkEnd w:id="21"/>
     </w:p>
     <w:p>
       <w:pPr>
@@ -5521,9 +4758,9 @@
       <w:pPr>
         <w:pStyle w:val="Heading2"/>
       </w:pPr>
-      <w:bookmarkStart w:id="21" w:name="4.x_(Project-unique_identifier_of_a_test"/>
-      <w:bookmarkStart w:id="22" w:name="_Toc432634212"/>
-      <w:bookmarkEnd w:id="21"/>
+      <w:bookmarkStart w:id="22" w:name="4.x_(Project-unique_identifier_of_a_test"/>
+      <w:bookmarkStart w:id="23" w:name="_Toc432634212"/>
+      <w:bookmarkEnd w:id="22"/>
       <w:r>
         <w:rPr>
           <w:u w:color="000000"/>
@@ -5585,7 +4822,7 @@
         </w:rPr>
         <w:t>test)</w:t>
       </w:r>
-      <w:bookmarkEnd w:id="22"/>
+      <w:bookmarkEnd w:id="23"/>
     </w:p>
     <w:p>
       <w:pPr>
@@ -5788,9 +5025,9 @@
       <w:pPr>
         <w:pStyle w:val="Heading3"/>
       </w:pPr>
-      <w:bookmarkStart w:id="23" w:name="4.x.1_Summary_of_test_results"/>
-      <w:bookmarkStart w:id="24" w:name="_Toc432634213"/>
-      <w:bookmarkEnd w:id="23"/>
+      <w:bookmarkStart w:id="24" w:name="4.x.1_Summary_of_test_results"/>
+      <w:bookmarkStart w:id="25" w:name="_Toc432634213"/>
+      <w:bookmarkEnd w:id="24"/>
       <w:r>
         <w:rPr>
           <w:u w:color="000000"/>
@@ -5837,7 +5074,7 @@
         </w:rPr>
         <w:t>results</w:t>
       </w:r>
-      <w:bookmarkEnd w:id="24"/>
+      <w:bookmarkEnd w:id="25"/>
     </w:p>
     <w:p>
       <w:pPr>
@@ -6292,13 +5529,14 @@
       <w:pPr>
         <w:pStyle w:val="Heading3"/>
       </w:pPr>
-      <w:bookmarkStart w:id="25" w:name="4.x.2_Problems_encountered"/>
-      <w:bookmarkStart w:id="26" w:name="_Toc432634214"/>
-      <w:bookmarkEnd w:id="25"/>
+      <w:bookmarkStart w:id="26" w:name="4.x.2_Problems_encountered"/>
+      <w:bookmarkStart w:id="27" w:name="_Toc432634214"/>
+      <w:bookmarkEnd w:id="26"/>
       <w:r>
         <w:rPr>
           <w:u w:color="000000"/>
         </w:rPr>
+        <w:lastRenderedPageBreak/>
         <w:t>Problems</w:t>
       </w:r>
       <w:r>
@@ -6314,7 +5552,7 @@
         </w:rPr>
         <w:t>encountered</w:t>
       </w:r>
-      <w:bookmarkEnd w:id="26"/>
+      <w:bookmarkEnd w:id="27"/>
     </w:p>
     <w:p>
       <w:pPr>
@@ -6481,8 +5719,8 @@
       <w:pPr>
         <w:pStyle w:val="Heading4"/>
       </w:pPr>
-      <w:bookmarkStart w:id="27" w:name="4.x.2.y_(Project-unique_identifier_of_a_"/>
-      <w:bookmarkEnd w:id="27"/>
+      <w:bookmarkStart w:id="28" w:name="4.x.2.y_(Project-unique_identifier_of_a_"/>
+      <w:bookmarkEnd w:id="28"/>
       <w:r>
         <w:rPr>
           <w:u w:color="000000"/>
@@ -7331,9 +6569,9 @@
       <w:pPr>
         <w:pStyle w:val="Heading3"/>
       </w:pPr>
-      <w:bookmarkStart w:id="28" w:name="4.x.3_Deviations_from_test_cases/procedu"/>
-      <w:bookmarkStart w:id="29" w:name="_Toc432634215"/>
-      <w:bookmarkEnd w:id="28"/>
+      <w:bookmarkStart w:id="29" w:name="4.x.3_Deviations_from_test_cases/procedu"/>
+      <w:bookmarkStart w:id="30" w:name="_Toc432634215"/>
+      <w:bookmarkEnd w:id="29"/>
       <w:r>
         <w:rPr>
           <w:u w:color="000000"/>
@@ -7380,7 +6618,7 @@
         </w:rPr>
         <w:t>cases/procedures</w:t>
       </w:r>
-      <w:bookmarkEnd w:id="29"/>
+      <w:bookmarkEnd w:id="30"/>
     </w:p>
     <w:p>
       <w:pPr>
@@ -7579,13 +6817,12 @@
       <w:pPr>
         <w:pStyle w:val="Heading4"/>
       </w:pPr>
-      <w:bookmarkStart w:id="30" w:name="4.x.3.y_(Project-unique_identifier_of_a_"/>
-      <w:bookmarkEnd w:id="30"/>
+      <w:bookmarkStart w:id="31" w:name="4.x.3.y_(Project-unique_identifier_of_a_"/>
+      <w:bookmarkEnd w:id="31"/>
       <w:r>
         <w:rPr>
           <w:u w:color="000000"/>
         </w:rPr>
-        <w:lastRenderedPageBreak/>
         <w:t>(Project-unique</w:t>
       </w:r>
       <w:r>
@@ -8370,9 +7607,9 @@
       <w:pPr>
         <w:pStyle w:val="Heading1"/>
       </w:pPr>
-      <w:bookmarkStart w:id="31" w:name="5._Test_log"/>
-      <w:bookmarkStart w:id="32" w:name="_Toc432634216"/>
-      <w:bookmarkEnd w:id="31"/>
+      <w:bookmarkStart w:id="32" w:name="5._Test_log"/>
+      <w:bookmarkStart w:id="33" w:name="_Toc432634216"/>
+      <w:bookmarkEnd w:id="32"/>
       <w:r>
         <w:rPr>
           <w:u w:color="000000"/>
@@ -8393,7 +7630,7 @@
         </w:rPr>
         <w:t>log</w:t>
       </w:r>
-      <w:bookmarkEnd w:id="32"/>
+      <w:bookmarkEnd w:id="33"/>
     </w:p>
     <w:p>
       <w:pPr>
@@ -8580,132 +7817,7 @@
         <w:t xml:space="preserve"> </w:t>
       </w:r>
       <w:r>
-        <w:t>report.  This</w:t>
-      </w:r>
-      <w:r>
-        <w:rPr>
-          <w:spacing w:val="12"/>
-        </w:rPr>
-        <w:t xml:space="preserve"> </w:t>
-      </w:r>
-      <w:r>
-        <w:t>test</w:t>
-      </w:r>
-      <w:r>
-        <w:rPr>
-          <w:spacing w:val="12"/>
-        </w:rPr>
-        <w:t xml:space="preserve"> </w:t>
-      </w:r>
-      <w:r>
-        <w:t>log</w:t>
-      </w:r>
-      <w:r>
-        <w:rPr>
-          <w:spacing w:val="12"/>
-        </w:rPr>
-        <w:t xml:space="preserve"> </w:t>
-      </w:r>
-      <w:r>
-        <w:t>shall</w:t>
-      </w:r>
-      <w:r>
-        <w:rPr>
-          <w:spacing w:val="12"/>
-        </w:rPr>
-        <w:t xml:space="preserve"> </w:t>
-      </w:r>
-      <w:r>
-        <w:t>include:</w:t>
-      </w:r>
-    </w:p>
-    <w:p>
-      <w:pPr>
-        <w:pStyle w:val="BodyText"/>
-        <w:widowControl w:val="0"/>
-        <w:numPr>
-          <w:ilvl w:val="0"/>
-          <w:numId w:val="46"/>
-        </w:numPr>
-        <w:tabs>
-          <w:tab w:val="left" w:pos="840"/>
-        </w:tabs>
-        <w:spacing w:after="0"/>
-      </w:pPr>
-      <w:r>
-        <w:t>The</w:t>
-      </w:r>
-      <w:r>
-        <w:rPr>
-          <w:spacing w:val="12"/>
-        </w:rPr>
-        <w:t xml:space="preserve"> </w:t>
-      </w:r>
-      <w:r>
-        <w:t>date(s),</w:t>
-      </w:r>
-      <w:r>
-        <w:rPr>
-          <w:spacing w:val="12"/>
-        </w:rPr>
-        <w:t xml:space="preserve"> </w:t>
-      </w:r>
-      <w:r>
-        <w:t>time(s),</w:t>
-      </w:r>
-      <w:r>
-        <w:rPr>
-          <w:spacing w:val="12"/>
-        </w:rPr>
-        <w:t xml:space="preserve"> </w:t>
-      </w:r>
-      <w:r>
-        <w:t>and</w:t>
-      </w:r>
-      <w:r>
-        <w:rPr>
-          <w:spacing w:val="12"/>
-        </w:rPr>
-        <w:t xml:space="preserve"> </w:t>
-      </w:r>
-      <w:r>
-        <w:t>location(s)</w:t>
-      </w:r>
-      <w:r>
-        <w:rPr>
-          <w:spacing w:val="12"/>
-        </w:rPr>
-        <w:t xml:space="preserve"> </w:t>
-      </w:r>
-      <w:r>
-        <w:t>of</w:t>
-      </w:r>
-      <w:r>
-        <w:rPr>
-          <w:spacing w:val="12"/>
-        </w:rPr>
-        <w:t xml:space="preserve"> </w:t>
-      </w:r>
-      <w:r>
-        <w:t>the</w:t>
-      </w:r>
-      <w:r>
-        <w:rPr>
-          <w:spacing w:val="12"/>
-        </w:rPr>
-        <w:t xml:space="preserve"> </w:t>
-      </w:r>
-      <w:r>
-        <w:t>tests</w:t>
-      </w:r>
-      <w:r>
-        <w:rPr>
-          <w:spacing w:val="12"/>
-        </w:rPr>
-        <w:t xml:space="preserve"> </w:t>
-      </w:r>
-      <w:r>
-        <w:t>performed</w:t>
+        <w:t xml:space="preserve">report. </w:t>
       </w:r>
     </w:p>
     <w:tbl>
@@ -9040,7 +8152,14 @@
               <w:rPr>
                 <w:color w:val="FF0000"/>
               </w:rPr>
-              <w:t>Integrated a third shape, a red circle, to the sandbox. The red circle acted like the other shapes (e.g. moved if a certain amount of shapes were around it, and shook like the other shapes).</w:t>
+              <w:t xml:space="preserve">Integrated a third shape, a red circle, to the sandbox. The red circle acted like the other shapes (e.g. moved if a certain amount of shapes were </w:t>
+            </w:r>
+            <w:r>
+              <w:rPr>
+                <w:color w:val="FF0000"/>
+              </w:rPr>
+              <w:lastRenderedPageBreak/>
+              <w:t>around it, and shook like the other shapes).</w:t>
             </w:r>
           </w:p>
         </w:tc>
@@ -9070,6 +8189,7 @@
               <w:rPr>
                 <w:color w:val="FF0000"/>
               </w:rPr>
+              <w:lastRenderedPageBreak/>
               <w:t>Latest version (as of November 2015) of Fire Fox, Internet Explorer, and Chrome on laptops with Windows 7 or Linux</w:t>
             </w:r>
           </w:p>
@@ -9132,6 +8252,7 @@
               <w:rPr>
                 <w:color w:val="FF0000"/>
               </w:rPr>
+              <w:lastRenderedPageBreak/>
               <w:t>Adding the selected algorithm radio buttons</w:t>
             </w:r>
           </w:p>
@@ -9518,526 +8639,19 @@
     </w:p>
     <w:p>
       <w:pPr>
-        <w:pStyle w:val="BodyText"/>
-        <w:widowControl w:val="0"/>
-        <w:numPr>
-          <w:ilvl w:val="0"/>
-          <w:numId w:val="46"/>
-        </w:numPr>
-        <w:tabs>
-          <w:tab w:val="left" w:pos="840"/>
-        </w:tabs>
-        <w:spacing w:after="0" w:line="245" w:lineRule="auto"/>
-        <w:ind w:right="117"/>
-        <w:jc w:val="both"/>
-      </w:pPr>
-      <w:r>
-        <w:lastRenderedPageBreak/>
-        <w:t>The</w:t>
-      </w:r>
-      <w:r>
-        <w:rPr>
-          <w:spacing w:val="30"/>
-        </w:rPr>
-        <w:t xml:space="preserve"> </w:t>
-      </w:r>
-      <w:r>
-        <w:t>hardware</w:t>
-      </w:r>
-      <w:r>
-        <w:rPr>
-          <w:spacing w:val="28"/>
-        </w:rPr>
-        <w:t xml:space="preserve"> </w:t>
-      </w:r>
-      <w:r>
-        <w:t>and</w:t>
-      </w:r>
-      <w:r>
-        <w:rPr>
-          <w:spacing w:val="30"/>
-        </w:rPr>
-        <w:t xml:space="preserve"> </w:t>
-      </w:r>
-      <w:r>
-        <w:t>software</w:t>
-      </w:r>
-      <w:r>
-        <w:rPr>
-          <w:spacing w:val="28"/>
-        </w:rPr>
-        <w:t xml:space="preserve"> </w:t>
-      </w:r>
-      <w:r>
-        <w:t>configurations</w:t>
-      </w:r>
-      <w:r>
-        <w:rPr>
-          <w:spacing w:val="30"/>
-        </w:rPr>
-        <w:t xml:space="preserve"> </w:t>
-      </w:r>
-      <w:r>
-        <w:t>used</w:t>
-      </w:r>
-      <w:r>
-        <w:rPr>
-          <w:spacing w:val="28"/>
-        </w:rPr>
-        <w:t xml:space="preserve"> </w:t>
-      </w:r>
-      <w:r>
-        <w:t>for</w:t>
-      </w:r>
-      <w:r>
-        <w:rPr>
-          <w:spacing w:val="30"/>
-        </w:rPr>
-        <w:t xml:space="preserve"> </w:t>
-      </w:r>
-      <w:r>
-        <w:t>each</w:t>
-      </w:r>
-      <w:r>
-        <w:rPr>
-          <w:spacing w:val="30"/>
-        </w:rPr>
-        <w:t xml:space="preserve"> </w:t>
-      </w:r>
-      <w:r>
-        <w:t>test</w:t>
-      </w:r>
-      <w:r>
-        <w:rPr>
-          <w:spacing w:val="28"/>
-        </w:rPr>
-        <w:t xml:space="preserve"> </w:t>
-      </w:r>
-      <w:r>
-        <w:t>including,</w:t>
-      </w:r>
-      <w:r>
-        <w:rPr>
-          <w:spacing w:val="30"/>
-        </w:rPr>
-        <w:t xml:space="preserve"> </w:t>
-      </w:r>
-      <w:r>
-        <w:t>as</w:t>
-      </w:r>
-      <w:r>
-        <w:rPr>
-          <w:spacing w:val="28"/>
-        </w:rPr>
-        <w:t xml:space="preserve"> </w:t>
-      </w:r>
-      <w:r>
-        <w:t>applicable, part/model/serial</w:t>
-      </w:r>
-      <w:r>
-        <w:rPr>
-          <w:spacing w:val="31"/>
-        </w:rPr>
-        <w:t xml:space="preserve"> </w:t>
-      </w:r>
-      <w:r>
-        <w:t>number,</w:t>
-      </w:r>
-      <w:r>
-        <w:rPr>
-          <w:spacing w:val="31"/>
-        </w:rPr>
-        <w:t xml:space="preserve"> </w:t>
-      </w:r>
-      <w:r>
-        <w:t>manufacturer,</w:t>
-      </w:r>
-      <w:r>
-        <w:rPr>
-          <w:spacing w:val="30"/>
-        </w:rPr>
-        <w:t xml:space="preserve"> </w:t>
-      </w:r>
-      <w:r>
-        <w:t>revision</w:t>
-      </w:r>
-      <w:r>
-        <w:rPr>
-          <w:spacing w:val="31"/>
-        </w:rPr>
-        <w:t xml:space="preserve"> </w:t>
-      </w:r>
-      <w:r>
-        <w:t>level,</w:t>
-      </w:r>
-      <w:r>
-        <w:rPr>
-          <w:spacing w:val="30"/>
-        </w:rPr>
-        <w:t xml:space="preserve"> </w:t>
-      </w:r>
-      <w:r>
-        <w:t>and</w:t>
-      </w:r>
-      <w:r>
-        <w:rPr>
-          <w:spacing w:val="31"/>
-        </w:rPr>
-        <w:t xml:space="preserve"> </w:t>
-      </w:r>
-      <w:r>
-        <w:t>calibration</w:t>
-      </w:r>
-      <w:r>
-        <w:rPr>
-          <w:spacing w:val="30"/>
-        </w:rPr>
-        <w:t xml:space="preserve"> </w:t>
-      </w:r>
-      <w:r>
-        <w:t>date</w:t>
-      </w:r>
-      <w:r>
-        <w:rPr>
-          <w:spacing w:val="31"/>
-        </w:rPr>
-        <w:t xml:space="preserve"> </w:t>
-      </w:r>
-      <w:r>
-        <w:t>of</w:t>
-      </w:r>
-      <w:r>
-        <w:rPr>
-          <w:spacing w:val="30"/>
-        </w:rPr>
-        <w:t xml:space="preserve"> </w:t>
-      </w:r>
-      <w:r>
-        <w:t>all hardware,</w:t>
-      </w:r>
-      <w:r>
-        <w:rPr>
-          <w:spacing w:val="12"/>
-        </w:rPr>
-        <w:t xml:space="preserve"> </w:t>
-      </w:r>
-      <w:r>
-        <w:t>and</w:t>
-      </w:r>
-      <w:r>
-        <w:rPr>
-          <w:spacing w:val="12"/>
-        </w:rPr>
-        <w:t xml:space="preserve"> </w:t>
-      </w:r>
-      <w:r>
-        <w:t>version</w:t>
-      </w:r>
-      <w:r>
-        <w:rPr>
-          <w:spacing w:val="12"/>
-        </w:rPr>
-        <w:t xml:space="preserve"> </w:t>
-      </w:r>
-      <w:r>
-        <w:t>number</w:t>
-      </w:r>
-      <w:r>
-        <w:rPr>
-          <w:spacing w:val="12"/>
-        </w:rPr>
-        <w:t xml:space="preserve"> </w:t>
-      </w:r>
-      <w:r>
-        <w:t>and</w:t>
-      </w:r>
-      <w:r>
-        <w:rPr>
-          <w:spacing w:val="12"/>
-        </w:rPr>
-        <w:t xml:space="preserve"> </w:t>
-      </w:r>
-      <w:r>
-        <w:t>name</w:t>
-      </w:r>
-      <w:r>
-        <w:rPr>
-          <w:spacing w:val="12"/>
-        </w:rPr>
-        <w:t xml:space="preserve"> </w:t>
-      </w:r>
-      <w:r>
-        <w:t>for</w:t>
-      </w:r>
-      <w:r>
-        <w:rPr>
-          <w:spacing w:val="12"/>
-        </w:rPr>
-        <w:t xml:space="preserve"> </w:t>
-      </w:r>
-      <w:r>
-        <w:t>the</w:t>
-      </w:r>
-      <w:r>
-        <w:rPr>
-          <w:spacing w:val="12"/>
-        </w:rPr>
-        <w:t xml:space="preserve"> </w:t>
-      </w:r>
-      <w:r>
-        <w:t>software</w:t>
-      </w:r>
-      <w:r>
-        <w:rPr>
-          <w:spacing w:val="12"/>
-        </w:rPr>
-        <w:t xml:space="preserve"> </w:t>
-      </w:r>
-      <w:r>
-        <w:t>components</w:t>
-      </w:r>
-      <w:r>
-        <w:rPr>
-          <w:spacing w:val="12"/>
-        </w:rPr>
-        <w:t xml:space="preserve"> </w:t>
-      </w:r>
-      <w:r>
-        <w:t>used</w:t>
-      </w:r>
-    </w:p>
-    <w:p>
-      <w:pPr>
-        <w:pStyle w:val="BodyText"/>
-        <w:widowControl w:val="0"/>
-        <w:numPr>
-          <w:ilvl w:val="0"/>
-          <w:numId w:val="46"/>
-        </w:numPr>
-        <w:tabs>
-          <w:tab w:val="left" w:pos="840"/>
-        </w:tabs>
-        <w:spacing w:after="0" w:line="245" w:lineRule="auto"/>
-        <w:ind w:right="118"/>
-        <w:jc w:val="both"/>
-      </w:pPr>
-      <w:r>
-        <w:t>The</w:t>
-      </w:r>
-      <w:r>
-        <w:rPr>
-          <w:spacing w:val="52"/>
-        </w:rPr>
-        <w:t xml:space="preserve"> </w:t>
-      </w:r>
-      <w:r>
-        <w:t>date</w:t>
-      </w:r>
-      <w:r>
-        <w:rPr>
-          <w:spacing w:val="53"/>
-        </w:rPr>
-        <w:t xml:space="preserve"> </w:t>
-      </w:r>
-      <w:r>
-        <w:t>and</w:t>
-      </w:r>
-      <w:r>
-        <w:rPr>
-          <w:spacing w:val="52"/>
-        </w:rPr>
-        <w:t xml:space="preserve"> </w:t>
-      </w:r>
-      <w:r>
-        <w:t>time</w:t>
-      </w:r>
-      <w:r>
-        <w:rPr>
-          <w:spacing w:val="52"/>
-        </w:rPr>
-        <w:t xml:space="preserve"> </w:t>
-      </w:r>
-      <w:r>
-        <w:t>of</w:t>
-      </w:r>
-      <w:r>
-        <w:rPr>
-          <w:spacing w:val="53"/>
-        </w:rPr>
-        <w:t xml:space="preserve"> </w:t>
-      </w:r>
-      <w:r>
-        <w:t>each</w:t>
-      </w:r>
-      <w:r>
-        <w:rPr>
-          <w:spacing w:val="52"/>
-        </w:rPr>
-        <w:t xml:space="preserve"> </w:t>
-      </w:r>
-      <w:r>
-        <w:t>test-related</w:t>
-      </w:r>
-      <w:r>
-        <w:rPr>
-          <w:spacing w:val="53"/>
-        </w:rPr>
-        <w:t xml:space="preserve"> </w:t>
-      </w:r>
-      <w:r>
-        <w:t>activity,</w:t>
-      </w:r>
-      <w:r>
-        <w:rPr>
-          <w:spacing w:val="53"/>
-        </w:rPr>
-        <w:t xml:space="preserve"> </w:t>
-      </w:r>
-      <w:r>
-        <w:t>the</w:t>
-      </w:r>
-      <w:r>
-        <w:rPr>
-          <w:spacing w:val="52"/>
-        </w:rPr>
-        <w:t xml:space="preserve"> </w:t>
-      </w:r>
-      <w:r>
-        <w:t>identity</w:t>
-      </w:r>
-      <w:r>
-        <w:rPr>
-          <w:spacing w:val="52"/>
-        </w:rPr>
-        <w:t xml:space="preserve"> </w:t>
-      </w:r>
-      <w:r>
-        <w:t>of</w:t>
-      </w:r>
-      <w:r>
-        <w:rPr>
-          <w:spacing w:val="53"/>
-        </w:rPr>
-        <w:t xml:space="preserve"> </w:t>
-      </w:r>
-      <w:r>
-        <w:t>the</w:t>
-      </w:r>
-      <w:r>
-        <w:rPr>
-          <w:spacing w:val="52"/>
-        </w:rPr>
-        <w:t xml:space="preserve"> </w:t>
-      </w:r>
-      <w:r>
-        <w:t>individual(s)</w:t>
-      </w:r>
-      <w:r>
-        <w:rPr>
-          <w:spacing w:val="53"/>
-        </w:rPr>
-        <w:t xml:space="preserve"> </w:t>
-      </w:r>
-      <w:r>
-        <w:t>who performed</w:t>
-      </w:r>
-      <w:r>
-        <w:rPr>
-          <w:spacing w:val="12"/>
-        </w:rPr>
-        <w:t xml:space="preserve"> </w:t>
-      </w:r>
-      <w:r>
-        <w:t>the</w:t>
-      </w:r>
-      <w:r>
-        <w:rPr>
-          <w:spacing w:val="12"/>
-        </w:rPr>
-        <w:t xml:space="preserve"> </w:t>
-      </w:r>
-      <w:r>
-        <w:t>activity,</w:t>
-      </w:r>
-      <w:r>
-        <w:rPr>
-          <w:spacing w:val="12"/>
-        </w:rPr>
-        <w:t xml:space="preserve"> </w:t>
-      </w:r>
-      <w:r>
-        <w:t>and</w:t>
-      </w:r>
-      <w:r>
-        <w:rPr>
-          <w:spacing w:val="12"/>
-        </w:rPr>
-        <w:t xml:space="preserve"> </w:t>
-      </w:r>
-      <w:r>
-        <w:t>the</w:t>
-      </w:r>
-      <w:r>
-        <w:rPr>
-          <w:spacing w:val="12"/>
-        </w:rPr>
-        <w:t xml:space="preserve"> </w:t>
-      </w:r>
-      <w:r>
-        <w:t>identities</w:t>
-      </w:r>
-      <w:r>
-        <w:rPr>
-          <w:spacing w:val="12"/>
-        </w:rPr>
-        <w:t xml:space="preserve"> </w:t>
-      </w:r>
-      <w:r>
-        <w:t>of</w:t>
-      </w:r>
-      <w:r>
-        <w:rPr>
-          <w:spacing w:val="12"/>
-        </w:rPr>
-        <w:t xml:space="preserve"> </w:t>
-      </w:r>
-      <w:r>
-        <w:t>witnesses,</w:t>
-      </w:r>
-      <w:r>
-        <w:rPr>
-          <w:spacing w:val="12"/>
-        </w:rPr>
-        <w:t xml:space="preserve"> </w:t>
-      </w:r>
-      <w:r>
-        <w:t>as</w:t>
-      </w:r>
-      <w:r>
-        <w:rPr>
-          <w:spacing w:val="12"/>
-        </w:rPr>
-        <w:t xml:space="preserve"> </w:t>
-      </w:r>
-      <w:r>
-        <w:t>applicable</w:t>
-      </w:r>
-    </w:p>
-    <w:p>
-      <w:pPr>
         <w:pStyle w:val="Heading1"/>
         <w:rPr>
           <w:rFonts w:asciiTheme="minorHAnsi" w:hAnsiTheme="minorHAnsi" w:cstheme="minorHAnsi"/>
         </w:rPr>
       </w:pPr>
-      <w:bookmarkStart w:id="33" w:name="_Toc432634217"/>
+      <w:bookmarkStart w:id="34" w:name="_Toc432634217"/>
       <w:r>
         <w:rPr>
           <w:rFonts w:asciiTheme="minorHAnsi" w:hAnsiTheme="minorHAnsi" w:cstheme="minorHAnsi"/>
         </w:rPr>
         <w:t>Notes</w:t>
       </w:r>
-      <w:bookmarkEnd w:id="33"/>
+      <w:bookmarkEnd w:id="34"/>
     </w:p>
     <w:p>
       <w:pPr>
@@ -10654,8 +9268,6 @@
         </w:rPr>
         <w:t>document.</w:t>
       </w:r>
-      <w:bookmarkStart w:id="34" w:name="_GoBack"/>
-      <w:bookmarkEnd w:id="34"/>
     </w:p>
     <w:p>
       <w:pPr>
@@ -11591,7 +10203,7 @@
           <w:rFonts w:cstheme="minorHAnsi"/>
         </w:rPr>
         <w:sectPr>
-          <w:headerReference w:type="default" r:id="rId9"/>
+          <w:headerReference w:type="default" r:id="rId26"/>
           <w:type w:val="continuous"/>
           <w:pgSz w:w="12240" w:h="15840" w:code="1"/>
           <w:pgMar w:top="1440" w:right="1440" w:bottom="1440" w:left="1440" w:header="720" w:footer="720" w:gutter="0"/>
@@ -12206,7 +10818,7 @@
           <w:rPr>
             <w:noProof/>
           </w:rPr>
-          <w:t>6</w:t>
+          <w:t>2</w:t>
         </w:r>
         <w:r>
           <w:rPr>
@@ -16566,6 +15178,146 @@
     </w:lvl>
   </w:abstractNum>
   <w:abstractNum w:abstractNumId="44">
+    <w:nsid w:val="6F3A613F"/>
+    <w:multiLevelType w:val="multilevel"/>
+    <w:tmpl w:val="17406CA0"/>
+    <w:lvl w:ilvl="0">
+      <w:start w:val="1"/>
+      <w:numFmt w:val="decimal"/>
+      <w:lvlText w:val="%1."/>
+      <w:lvlJc w:val="left"/>
+      <w:pPr>
+        <w:tabs>
+          <w:tab w:val="num" w:pos="720"/>
+        </w:tabs>
+        <w:ind w:left="720" w:hanging="360"/>
+      </w:pPr>
+      <w:rPr>
+        <w:rFonts w:hint="default"/>
+      </w:rPr>
+    </w:lvl>
+    <w:lvl w:ilvl="1">
+      <w:start w:val="1"/>
+      <w:numFmt w:val="bullet"/>
+      <w:lvlText w:val="◦"/>
+      <w:lvlJc w:val="left"/>
+      <w:pPr>
+        <w:tabs>
+          <w:tab w:val="num" w:pos="1080"/>
+        </w:tabs>
+        <w:ind w:left="1080" w:hanging="360"/>
+      </w:pPr>
+      <w:rPr>
+        <w:rFonts w:ascii="OpenSymbol" w:hAnsi="OpenSymbol" w:cs="OpenSymbol" w:hint="default"/>
+      </w:rPr>
+    </w:lvl>
+    <w:lvl w:ilvl="2">
+      <w:start w:val="1"/>
+      <w:numFmt w:val="bullet"/>
+      <w:lvlText w:val="▪"/>
+      <w:lvlJc w:val="left"/>
+      <w:pPr>
+        <w:tabs>
+          <w:tab w:val="num" w:pos="1440"/>
+        </w:tabs>
+        <w:ind w:left="1440" w:hanging="360"/>
+      </w:pPr>
+      <w:rPr>
+        <w:rFonts w:ascii="OpenSymbol" w:hAnsi="OpenSymbol" w:cs="OpenSymbol" w:hint="default"/>
+      </w:rPr>
+    </w:lvl>
+    <w:lvl w:ilvl="3">
+      <w:start w:val="1"/>
+      <w:numFmt w:val="bullet"/>
+      <w:lvlText w:val=""/>
+      <w:lvlJc w:val="left"/>
+      <w:pPr>
+        <w:tabs>
+          <w:tab w:val="num" w:pos="1800"/>
+        </w:tabs>
+        <w:ind w:left="1800" w:hanging="360"/>
+      </w:pPr>
+      <w:rPr>
+        <w:rFonts w:ascii="Symbol" w:hAnsi="Symbol" w:cs="Symbol" w:hint="default"/>
+      </w:rPr>
+    </w:lvl>
+    <w:lvl w:ilvl="4">
+      <w:start w:val="1"/>
+      <w:numFmt w:val="bullet"/>
+      <w:lvlText w:val="◦"/>
+      <w:lvlJc w:val="left"/>
+      <w:pPr>
+        <w:tabs>
+          <w:tab w:val="num" w:pos="2160"/>
+        </w:tabs>
+        <w:ind w:left="2160" w:hanging="360"/>
+      </w:pPr>
+      <w:rPr>
+        <w:rFonts w:ascii="OpenSymbol" w:hAnsi="OpenSymbol" w:cs="OpenSymbol" w:hint="default"/>
+      </w:rPr>
+    </w:lvl>
+    <w:lvl w:ilvl="5">
+      <w:start w:val="1"/>
+      <w:numFmt w:val="bullet"/>
+      <w:lvlText w:val="▪"/>
+      <w:lvlJc w:val="left"/>
+      <w:pPr>
+        <w:tabs>
+          <w:tab w:val="num" w:pos="2520"/>
+        </w:tabs>
+        <w:ind w:left="2520" w:hanging="360"/>
+      </w:pPr>
+      <w:rPr>
+        <w:rFonts w:ascii="OpenSymbol" w:hAnsi="OpenSymbol" w:cs="OpenSymbol" w:hint="default"/>
+      </w:rPr>
+    </w:lvl>
+    <w:lvl w:ilvl="6">
+      <w:start w:val="1"/>
+      <w:numFmt w:val="bullet"/>
+      <w:lvlText w:val=""/>
+      <w:lvlJc w:val="left"/>
+      <w:pPr>
+        <w:tabs>
+          <w:tab w:val="num" w:pos="2880"/>
+        </w:tabs>
+        <w:ind w:left="2880" w:hanging="360"/>
+      </w:pPr>
+      <w:rPr>
+        <w:rFonts w:ascii="Symbol" w:hAnsi="Symbol" w:cs="Symbol" w:hint="default"/>
+      </w:rPr>
+    </w:lvl>
+    <w:lvl w:ilvl="7">
+      <w:start w:val="1"/>
+      <w:numFmt w:val="bullet"/>
+      <w:lvlText w:val="◦"/>
+      <w:lvlJc w:val="left"/>
+      <w:pPr>
+        <w:tabs>
+          <w:tab w:val="num" w:pos="3240"/>
+        </w:tabs>
+        <w:ind w:left="3240" w:hanging="360"/>
+      </w:pPr>
+      <w:rPr>
+        <w:rFonts w:ascii="OpenSymbol" w:hAnsi="OpenSymbol" w:cs="OpenSymbol" w:hint="default"/>
+      </w:rPr>
+    </w:lvl>
+    <w:lvl w:ilvl="8">
+      <w:start w:val="1"/>
+      <w:numFmt w:val="bullet"/>
+      <w:lvlText w:val="▪"/>
+      <w:lvlJc w:val="left"/>
+      <w:pPr>
+        <w:tabs>
+          <w:tab w:val="num" w:pos="3600"/>
+        </w:tabs>
+        <w:ind w:left="3600" w:hanging="360"/>
+      </w:pPr>
+      <w:rPr>
+        <w:rFonts w:ascii="OpenSymbol" w:hAnsi="OpenSymbol" w:cs="OpenSymbol" w:hint="default"/>
+      </w:rPr>
+    </w:lvl>
+  </w:abstractNum>
+  <w:abstractNum w:abstractNumId="45">
     <w:nsid w:val="714D5C57"/>
     <w:multiLevelType w:val="hybridMultilevel"/>
     <w:tmpl w:val="3926CA50"/>
@@ -16685,7 +15437,7 @@
       </w:pPr>
     </w:lvl>
   </w:abstractNum>
-  <w:abstractNum w:abstractNumId="45">
+  <w:abstractNum w:abstractNumId="46">
     <w:nsid w:val="77750E6A"/>
     <w:multiLevelType w:val="hybridMultilevel"/>
     <w:tmpl w:val="316C8170"/>
@@ -16897,7 +15649,7 @@
     <w:abstractNumId w:val="15"/>
   </w:num>
   <w:num w:numId="23">
-    <w:abstractNumId w:val="44"/>
+    <w:abstractNumId w:val="45"/>
   </w:num>
   <w:num w:numId="24">
     <w:abstractNumId w:val="43"/>
@@ -16918,7 +15670,7 @@
     <w:abstractNumId w:val="42"/>
   </w:num>
   <w:num w:numId="30">
-    <w:abstractNumId w:val="45"/>
+    <w:abstractNumId w:val="46"/>
   </w:num>
   <w:num w:numId="31">
     <w:abstractNumId w:val="31"/>
@@ -17000,6 +15752,9 @@
   </w:num>
   <w:num w:numId="48">
     <w:abstractNumId w:val="27"/>
+  </w:num>
+  <w:num w:numId="49">
+    <w:abstractNumId w:val="44"/>
   </w:num>
   <w:numIdMacAtCleanup w:val="31"/>
 </w:numbering>
@@ -27949,6 +26704,16 @@
       <w:color w:val="00000A"/>
     </w:rPr>
   </w:style>
+  <w:style w:type="character" w:customStyle="1" w:styleId="InternetLink">
+    <w:name w:val="Internet Link"/>
+    <w:basedOn w:val="DefaultParagraphFont"/>
+    <w:unhideWhenUsed/>
+    <w:rsid w:val="00C75A55"/>
+    <w:rPr>
+      <w:color w:val="0000FF" w:themeColor="hyperlink"/>
+      <w:u w:val="single"/>
+    </w:rPr>
+  </w:style>
 </w:styles>
 </file>
 
@@ -38894,6 +37659,16 @@
     <w:rPr>
       <w:rFonts w:ascii="Times New Roman" w:eastAsiaTheme="minorEastAsia" w:hAnsi="Times New Roman" w:cs="Times New Roman"/>
       <w:color w:val="00000A"/>
+    </w:rPr>
+  </w:style>
+  <w:style w:type="character" w:customStyle="1" w:styleId="InternetLink">
+    <w:name w:val="Internet Link"/>
+    <w:basedOn w:val="DefaultParagraphFont"/>
+    <w:unhideWhenUsed/>
+    <w:rsid w:val="00C75A55"/>
+    <w:rPr>
+      <w:color w:val="0000FF" w:themeColor="hyperlink"/>
+      <w:u w:val="single"/>
     </w:rPr>
   </w:style>
 </w:styles>
@@ -39189,7 +37964,7 @@
 </file>
 
 <file path=customXml/itemProps1.xml><?xml version="1.0" encoding="utf-8"?>
-<ds:datastoreItem xmlns:ds="http://schemas.openxmlformats.org/officeDocument/2006/customXml" ds:itemID="{65915209-0424-4A9C-BF24-70617473DD64}">
+<ds:datastoreItem xmlns:ds="http://schemas.openxmlformats.org/officeDocument/2006/customXml" ds:itemID="{35C91500-D181-42E8-86E9-181AC21DA984}">
   <ds:schemaRefs>
     <ds:schemaRef ds:uri="http://schemas.openxmlformats.org/officeDocument/2006/bibliography"/>
   </ds:schemaRefs>

</xml_diff>

<commit_message>
Finished my parts (1, 2, and 4.1.1) of the STR
</commit_message>
<xml_diff>
--- a/documents/STR.docx
+++ b/documents/STR.docx
@@ -1614,226 +1614,195 @@
           <w:noProof/>
         </w:rPr>
       </w:pPr>
-      <w:r>
-        <w:fldChar w:fldCharType="begin"/>
-      </w:r>
-      <w:r>
-        <w:instrText xml:space="preserve"> HYPERLINK \l "_Toc432634215" </w:instrText>
-      </w:r>
-      <w:r>
-        <w:fldChar w:fldCharType="separate"/>
-      </w:r>
-      <w:r>
-        <w:rPr>
-          <w:rStyle w:val="Hyperlink"/>
-          <w:noProof/>
-        </w:rPr>
-        <w:t>4.1.3</w:t>
-      </w:r>
-      <w:r>
+      <w:hyperlink w:anchor="_Toc432634215" w:history="1">
+        <w:r>
+          <w:rPr>
+            <w:rStyle w:val="Hyperlink"/>
+            <w:noProof/>
+          </w:rPr>
+          <w:t>4.1.3</w:t>
+        </w:r>
+        <w:r>
+          <w:rPr>
+            <w:rFonts w:eastAsiaTheme="minorEastAsia"/>
+            <w:noProof/>
+          </w:rPr>
+          <w:tab/>
+        </w:r>
+        <w:r>
+          <w:rPr>
+            <w:rStyle w:val="Hyperlink"/>
+            <w:noProof/>
+            <w:u w:color="000000"/>
+          </w:rPr>
+          <w:t>Deviations</w:t>
+        </w:r>
+        <w:r>
+          <w:rPr>
+            <w:rStyle w:val="Hyperlink"/>
+            <w:noProof/>
+            <w:spacing w:val="27"/>
+            <w:u w:color="000000"/>
+          </w:rPr>
+          <w:t xml:space="preserve"> </w:t>
+        </w:r>
+        <w:r>
+          <w:rPr>
+            <w:rStyle w:val="Hyperlink"/>
+            <w:noProof/>
+            <w:u w:color="000000"/>
+          </w:rPr>
+          <w:t>from</w:t>
+        </w:r>
+        <w:r>
+          <w:rPr>
+            <w:rStyle w:val="Hyperlink"/>
+            <w:noProof/>
+            <w:spacing w:val="28"/>
+            <w:u w:color="000000"/>
+          </w:rPr>
+          <w:t xml:space="preserve"> </w:t>
+        </w:r>
+        <w:r>
+          <w:rPr>
+            <w:rStyle w:val="Hyperlink"/>
+            <w:noProof/>
+            <w:u w:color="000000"/>
+          </w:rPr>
+          <w:t>test</w:t>
+        </w:r>
+        <w:r>
+          <w:rPr>
+            <w:rStyle w:val="Hyperlink"/>
+            <w:noProof/>
+            <w:spacing w:val="28"/>
+            <w:u w:color="000000"/>
+          </w:rPr>
+          <w:t xml:space="preserve"> </w:t>
+        </w:r>
+        <w:r>
+          <w:rPr>
+            <w:rStyle w:val="Hyperlink"/>
+            <w:noProof/>
+            <w:spacing w:val="-1"/>
+            <w:u w:color="000000"/>
+          </w:rPr>
+          <w:t>cases/procedures</w:t>
+        </w:r>
+        <w:r>
+          <w:rPr>
+            <w:noProof/>
+            <w:webHidden/>
+          </w:rPr>
+          <w:tab/>
+        </w:r>
+        <w:r>
+          <w:rPr>
+            <w:noProof/>
+            <w:webHidden/>
+          </w:rPr>
+          <w:t>5</w:t>
+        </w:r>
+      </w:hyperlink>
+    </w:p>
+    <w:p>
+      <w:pPr>
+        <w:pStyle w:val="TOC1"/>
         <w:rPr>
           <w:rFonts w:eastAsiaTheme="minorEastAsia"/>
           <w:noProof/>
         </w:rPr>
-        <w:tab/>
-      </w:r>
-      <w:r>
-        <w:rPr>
-          <w:rStyle w:val="Hyperlink"/>
-          <w:noProof/>
-          <w:u w:color="000000"/>
-        </w:rPr>
-        <w:t>Deviations</w:t>
-      </w:r>
-      <w:r>
-        <w:rPr>
-          <w:rStyle w:val="Hyperlink"/>
-          <w:noProof/>
-          <w:spacing w:val="27"/>
-          <w:u w:color="000000"/>
-        </w:rPr>
-        <w:t xml:space="preserve"> </w:t>
-      </w:r>
-      <w:r>
-        <w:rPr>
-          <w:rStyle w:val="Hyperlink"/>
-          <w:noProof/>
-          <w:u w:color="000000"/>
-        </w:rPr>
-        <w:t>from</w:t>
-      </w:r>
-      <w:r>
-        <w:rPr>
-          <w:rStyle w:val="Hyperlink"/>
-          <w:noProof/>
-          <w:spacing w:val="28"/>
-          <w:u w:color="000000"/>
-        </w:rPr>
-        <w:t xml:space="preserve"> </w:t>
-      </w:r>
-      <w:r>
-        <w:rPr>
-          <w:rStyle w:val="Hyperlink"/>
-          <w:noProof/>
-          <w:u w:color="000000"/>
-        </w:rPr>
-        <w:t>test</w:t>
-      </w:r>
-      <w:r>
-        <w:rPr>
-          <w:rStyle w:val="Hyperlink"/>
-          <w:noProof/>
-          <w:spacing w:val="28"/>
-          <w:u w:color="000000"/>
-        </w:rPr>
-        <w:t xml:space="preserve"> </w:t>
-      </w:r>
-      <w:r>
-        <w:rPr>
-          <w:rStyle w:val="Hyperlink"/>
-          <w:noProof/>
-          <w:spacing w:val="-1"/>
-          <w:u w:color="000000"/>
-        </w:rPr>
-        <w:t>cases/procedures</w:t>
-      </w:r>
-      <w:r>
-        <w:rPr>
-          <w:noProof/>
-          <w:webHidden/>
-        </w:rPr>
-        <w:tab/>
-      </w:r>
-      <w:r>
-        <w:rPr>
-          <w:noProof/>
-          <w:webHidden/>
-        </w:rPr>
-        <w:t>5</w:t>
-      </w:r>
-      <w:bookmarkStart w:id="0" w:name="_GoBack"/>
-      <w:bookmarkEnd w:id="0"/>
-      <w:r>
-        <w:rPr>
-          <w:noProof/>
-        </w:rPr>
-        <w:fldChar w:fldCharType="end"/>
-      </w:r>
-    </w:p>
-    <w:p>
-      <w:pPr>
-        <w:pStyle w:val="TOC1"/>
-        <w:rPr>
-          <w:rFonts w:eastAsiaTheme="minorEastAsia"/>
-          <w:noProof/>
-        </w:rPr>
-      </w:pPr>
-      <w:r>
-        <w:fldChar w:fldCharType="begin"/>
-      </w:r>
-      <w:r>
-        <w:instrText xml:space="preserve"> HYPERLINK \l "_T</w:instrText>
-      </w:r>
-      <w:r>
-        <w:instrText xml:space="preserve">oc432634216" </w:instrText>
-      </w:r>
-      <w:r>
-        <w:fldChar w:fldCharType="separate"/>
-      </w:r>
-      <w:r>
-        <w:rPr>
-          <w:rStyle w:val="Hyperlink"/>
-          <w:noProof/>
-        </w:rPr>
-        <w:t>5</w:t>
-      </w:r>
-      <w:r>
-        <w:rPr>
-          <w:rFonts w:eastAsiaTheme="minorEastAsia"/>
-          <w:noProof/>
-        </w:rPr>
-        <w:tab/>
-      </w:r>
-      <w:r>
-        <w:rPr>
-          <w:rStyle w:val="Hyperlink"/>
-          <w:noProof/>
-          <w:u w:color="000000"/>
-        </w:rPr>
-        <w:t>Test</w:t>
-      </w:r>
-      <w:r>
-        <w:rPr>
-          <w:rStyle w:val="Hyperlink"/>
-          <w:noProof/>
-          <w:spacing w:val="7"/>
-          <w:u w:color="000000"/>
-        </w:rPr>
-        <w:t xml:space="preserve"> </w:t>
-      </w:r>
-      <w:r>
-        <w:rPr>
-          <w:rStyle w:val="Hyperlink"/>
-          <w:noProof/>
-          <w:spacing w:val="-1"/>
-          <w:u w:color="000000"/>
-        </w:rPr>
-        <w:t>log</w:t>
-      </w:r>
-      <w:r>
-        <w:rPr>
-          <w:noProof/>
-          <w:webHidden/>
-        </w:rPr>
-        <w:tab/>
-      </w:r>
-      <w:r>
-        <w:rPr>
-          <w:noProof/>
-          <w:webHidden/>
-        </w:rPr>
-        <w:fldChar w:fldCharType="begin"/>
-      </w:r>
-      <w:r>
-        <w:rPr>
-          <w:noProof/>
-          <w:webHidden/>
-        </w:rPr>
-        <w:instrText xml:space="preserve"> PAGEREF _Toc432634216 \h </w:instrText>
-      </w:r>
-      <w:r>
-        <w:rPr>
-          <w:noProof/>
-          <w:webHidden/>
-        </w:rPr>
-      </w:r>
-      <w:r>
-        <w:rPr>
-          <w:noProof/>
-          <w:webHidden/>
-        </w:rPr>
-        <w:fldChar w:fldCharType="separate"/>
-      </w:r>
-      <w:r>
-        <w:rPr>
-          <w:noProof/>
-          <w:webHidden/>
-        </w:rPr>
-        <w:t>5</w:t>
-      </w:r>
-      <w:r>
-        <w:rPr>
-          <w:noProof/>
-          <w:webHidden/>
-        </w:rPr>
-        <w:fldChar w:fldCharType="end"/>
-      </w:r>
-      <w:r>
-        <w:rPr>
-          <w:noProof/>
-        </w:rPr>
-        <w:fldChar w:fldCharType="end"/>
-      </w:r>
+      </w:pPr>
+      <w:hyperlink w:anchor="_Toc432634216" w:history="1">
+        <w:r>
+          <w:rPr>
+            <w:rStyle w:val="Hyperlink"/>
+            <w:noProof/>
+          </w:rPr>
+          <w:t>5</w:t>
+        </w:r>
+        <w:r>
+          <w:rPr>
+            <w:rFonts w:eastAsiaTheme="minorEastAsia"/>
+            <w:noProof/>
+          </w:rPr>
+          <w:tab/>
+        </w:r>
+        <w:r>
+          <w:rPr>
+            <w:rStyle w:val="Hyperlink"/>
+            <w:noProof/>
+            <w:u w:color="000000"/>
+          </w:rPr>
+          <w:t>Test</w:t>
+        </w:r>
+        <w:r>
+          <w:rPr>
+            <w:rStyle w:val="Hyperlink"/>
+            <w:noProof/>
+            <w:spacing w:val="7"/>
+            <w:u w:color="000000"/>
+          </w:rPr>
+          <w:t xml:space="preserve"> </w:t>
+        </w:r>
+        <w:r>
+          <w:rPr>
+            <w:rStyle w:val="Hyperlink"/>
+            <w:noProof/>
+            <w:spacing w:val="-1"/>
+            <w:u w:color="000000"/>
+          </w:rPr>
+          <w:t>log</w:t>
+        </w:r>
+        <w:r>
+          <w:rPr>
+            <w:noProof/>
+            <w:webHidden/>
+          </w:rPr>
+          <w:tab/>
+        </w:r>
+        <w:r>
+          <w:rPr>
+            <w:noProof/>
+            <w:webHidden/>
+          </w:rPr>
+          <w:fldChar w:fldCharType="begin"/>
+        </w:r>
+        <w:r>
+          <w:rPr>
+            <w:noProof/>
+            <w:webHidden/>
+          </w:rPr>
+          <w:instrText xml:space="preserve"> PAGEREF _Toc432634216 \h </w:instrText>
+        </w:r>
+        <w:r>
+          <w:rPr>
+            <w:noProof/>
+            <w:webHidden/>
+          </w:rPr>
+        </w:r>
+        <w:r>
+          <w:rPr>
+            <w:noProof/>
+            <w:webHidden/>
+          </w:rPr>
+          <w:fldChar w:fldCharType="separate"/>
+        </w:r>
+        <w:r>
+          <w:rPr>
+            <w:noProof/>
+            <w:webHidden/>
+          </w:rPr>
+          <w:t>5</w:t>
+        </w:r>
+        <w:r>
+          <w:rPr>
+            <w:noProof/>
+            <w:webHidden/>
+          </w:rPr>
+          <w:fldChar w:fldCharType="end"/>
+        </w:r>
+      </w:hyperlink>
     </w:p>
     <w:p>
       <w:pPr>
@@ -2001,11 +1970,11 @@
       <w:pPr>
         <w:pStyle w:val="Heading1"/>
       </w:pPr>
-      <w:bookmarkStart w:id="1" w:name="7._Notes"/>
-      <w:bookmarkStart w:id="2" w:name="A._Appendixes"/>
-      <w:bookmarkStart w:id="3" w:name="_Toc432634202"/>
+      <w:bookmarkStart w:id="0" w:name="7._Notes"/>
+      <w:bookmarkStart w:id="1" w:name="A._Appendixes"/>
+      <w:bookmarkStart w:id="2" w:name="_Toc432634202"/>
+      <w:bookmarkEnd w:id="0"/>
       <w:bookmarkEnd w:id="1"/>
-      <w:bookmarkEnd w:id="2"/>
       <w:r>
         <w:rPr>
           <w:u w:color="000000"/>
@@ -2013,7 +1982,7 @@
         <w:lastRenderedPageBreak/>
         <w:t>Scope</w:t>
       </w:r>
-      <w:bookmarkEnd w:id="3"/>
+      <w:bookmarkEnd w:id="2"/>
     </w:p>
     <w:p>
       <w:pPr>
@@ -2099,20 +2068,20 @@
       <w:pPr>
         <w:pStyle w:val="Heading2"/>
       </w:pPr>
-      <w:bookmarkStart w:id="4" w:name="1.1_Identification"/>
-      <w:bookmarkStart w:id="5" w:name="1.2_System_overview"/>
-      <w:bookmarkStart w:id="6" w:name="1.3_Document_overview"/>
-      <w:bookmarkStart w:id="7" w:name="_Toc432634203"/>
+      <w:bookmarkStart w:id="3" w:name="1.1_Identification"/>
+      <w:bookmarkStart w:id="4" w:name="1.2_System_overview"/>
+      <w:bookmarkStart w:id="5" w:name="1.3_Document_overview"/>
+      <w:bookmarkStart w:id="6" w:name="_Toc432634203"/>
+      <w:bookmarkEnd w:id="3"/>
       <w:bookmarkEnd w:id="4"/>
       <w:bookmarkEnd w:id="5"/>
+      <w:r>
+        <w:rPr>
+          <w:u w:color="000000"/>
+        </w:rPr>
+        <w:t>Identification</w:t>
+      </w:r>
       <w:bookmarkEnd w:id="6"/>
-      <w:r>
-        <w:rPr>
-          <w:u w:color="000000"/>
-        </w:rPr>
-        <w:t>Identification</w:t>
-      </w:r>
-      <w:bookmarkEnd w:id="7"/>
     </w:p>
     <w:p>
       <w:pPr>
@@ -2122,7 +2091,7 @@
           <w:szCs w:val="24"/>
         </w:rPr>
       </w:pPr>
-      <w:bookmarkStart w:id="8" w:name="_Toc432634204"/>
+      <w:bookmarkStart w:id="7" w:name="_Toc432634204"/>
       <w:r>
         <w:rPr>
           <w:sz w:val="24"/>
@@ -2204,7 +2173,7 @@
         </w:rPr>
         <w:t>overview</w:t>
       </w:r>
-      <w:bookmarkEnd w:id="8"/>
+      <w:bookmarkEnd w:id="7"/>
     </w:p>
     <w:p>
       <w:pPr>
@@ -2214,7 +2183,7 @@
           <w:szCs w:val="24"/>
         </w:rPr>
       </w:pPr>
-      <w:bookmarkStart w:id="9" w:name="_Toc432634205"/>
+      <w:bookmarkStart w:id="8" w:name="_Toc432634205"/>
       <w:r>
         <w:rPr>
           <w:sz w:val="24"/>
@@ -2394,7 +2363,7 @@
         </w:rPr>
         <w:t>overview</w:t>
       </w:r>
-      <w:bookmarkEnd w:id="9"/>
+      <w:bookmarkEnd w:id="8"/>
     </w:p>
     <w:p>
       <w:pPr>
@@ -2535,9 +2504,9 @@
       <w:pPr>
         <w:pStyle w:val="Heading1"/>
       </w:pPr>
-      <w:bookmarkStart w:id="10" w:name="2._Referenced_documents"/>
-      <w:bookmarkStart w:id="11" w:name="_Toc432634206"/>
-      <w:bookmarkEnd w:id="10"/>
+      <w:bookmarkStart w:id="9" w:name="2._Referenced_documents"/>
+      <w:bookmarkStart w:id="10" w:name="_Toc432634206"/>
+      <w:bookmarkEnd w:id="9"/>
       <w:r>
         <w:rPr>
           <w:u w:color="000000"/>
@@ -2557,7 +2526,7 @@
         </w:rPr>
         <w:t>documents</w:t>
       </w:r>
-      <w:bookmarkEnd w:id="11"/>
+      <w:bookmarkEnd w:id="10"/>
     </w:p>
     <w:p>
       <w:pPr>
@@ -2572,9 +2541,9 @@
           <w:szCs w:val="24"/>
         </w:rPr>
       </w:pPr>
-      <w:bookmarkStart w:id="12" w:name="3._Overview_of_test_results"/>
-      <w:bookmarkStart w:id="13" w:name="_Toc432634207"/>
-      <w:bookmarkEnd w:id="12"/>
+      <w:bookmarkStart w:id="11" w:name="3._Overview_of_test_results"/>
+      <w:bookmarkStart w:id="12" w:name="_Toc432634207"/>
+      <w:bookmarkEnd w:id="11"/>
       <w:r>
         <w:rPr>
           <w:rFonts w:cstheme="minorHAnsi"/>
@@ -2862,7 +2831,7 @@
         </w:rPr>
         <w:t>results</w:t>
       </w:r>
-      <w:bookmarkEnd w:id="13"/>
+      <w:bookmarkEnd w:id="12"/>
     </w:p>
     <w:p>
       <w:pPr>
@@ -3002,9 +2971,9 @@
       <w:pPr>
         <w:pStyle w:val="Heading2"/>
       </w:pPr>
-      <w:bookmarkStart w:id="14" w:name="3.1_Overall_assessment_of_the_software_t"/>
-      <w:bookmarkStart w:id="15" w:name="_Toc432634208"/>
-      <w:bookmarkEnd w:id="14"/>
+      <w:bookmarkStart w:id="13" w:name="3.1_Overall_assessment_of_the_software_t"/>
+      <w:bookmarkStart w:id="14" w:name="_Toc432634208"/>
+      <w:bookmarkEnd w:id="13"/>
       <w:r>
         <w:rPr>
           <w:u w:color="000000"/>
@@ -3077,7 +3046,7 @@
         </w:rPr>
         <w:t>tested</w:t>
       </w:r>
-      <w:bookmarkEnd w:id="15"/>
+      <w:bookmarkEnd w:id="14"/>
     </w:p>
     <w:p>
       <w:pPr>
@@ -3650,10 +3619,10 @@
         </w:tabs>
         <w:spacing w:after="0"/>
       </w:pPr>
-      <w:bookmarkStart w:id="16" w:name="3.2_Impact_of_test_environment"/>
-      <w:bookmarkStart w:id="17" w:name="3.3_Recommended_improvements"/>
+      <w:bookmarkStart w:id="15" w:name="3.2_Impact_of_test_environment"/>
+      <w:bookmarkStart w:id="16" w:name="3.3_Recommended_improvements"/>
+      <w:bookmarkEnd w:id="15"/>
       <w:bookmarkEnd w:id="16"/>
-      <w:bookmarkEnd w:id="17"/>
       <w:r>
         <w:t>The</w:t>
       </w:r>
@@ -3805,7 +3774,7 @@
       <w:pPr>
         <w:pStyle w:val="Heading2"/>
       </w:pPr>
-      <w:bookmarkStart w:id="18" w:name="_Toc432634209"/>
+      <w:bookmarkStart w:id="17" w:name="_Toc432634209"/>
       <w:r>
         <w:rPr>
           <w:u w:color="000000"/>
@@ -3850,6 +3819,292 @@
           <w:u w:color="000000"/>
         </w:rPr>
         <w:t>environment</w:t>
+      </w:r>
+      <w:bookmarkEnd w:id="17"/>
+    </w:p>
+    <w:p>
+      <w:pPr>
+        <w:pStyle w:val="BodyText"/>
+      </w:pPr>
+      <w:r>
+        <w:t>This</w:t>
+      </w:r>
+      <w:r>
+        <w:rPr>
+          <w:spacing w:val="10"/>
+        </w:rPr>
+        <w:t xml:space="preserve"> </w:t>
+      </w:r>
+      <w:r>
+        <w:t>paragraph</w:t>
+      </w:r>
+      <w:r>
+        <w:rPr>
+          <w:spacing w:val="9"/>
+        </w:rPr>
+        <w:t xml:space="preserve"> </w:t>
+      </w:r>
+      <w:r>
+        <w:t>shall</w:t>
+      </w:r>
+      <w:r>
+        <w:rPr>
+          <w:spacing w:val="9"/>
+        </w:rPr>
+        <w:t xml:space="preserve"> </w:t>
+      </w:r>
+      <w:r>
+        <w:t>provide</w:t>
+      </w:r>
+      <w:r>
+        <w:rPr>
+          <w:spacing w:val="9"/>
+        </w:rPr>
+        <w:t xml:space="preserve"> </w:t>
+      </w:r>
+      <w:r>
+        <w:t>an</w:t>
+      </w:r>
+      <w:r>
+        <w:rPr>
+          <w:spacing w:val="10"/>
+        </w:rPr>
+        <w:t xml:space="preserve"> </w:t>
+      </w:r>
+      <w:r>
+        <w:t>assessment</w:t>
+      </w:r>
+      <w:r>
+        <w:rPr>
+          <w:spacing w:val="9"/>
+        </w:rPr>
+        <w:t xml:space="preserve"> </w:t>
+      </w:r>
+      <w:r>
+        <w:t>of</w:t>
+      </w:r>
+      <w:r>
+        <w:rPr>
+          <w:spacing w:val="9"/>
+        </w:rPr>
+        <w:t xml:space="preserve"> </w:t>
+      </w:r>
+      <w:r>
+        <w:t>the</w:t>
+      </w:r>
+      <w:r>
+        <w:rPr>
+          <w:spacing w:val="9"/>
+        </w:rPr>
+        <w:t xml:space="preserve"> </w:t>
+      </w:r>
+      <w:r>
+        <w:t>manner in</w:t>
+      </w:r>
+      <w:r>
+        <w:rPr>
+          <w:spacing w:val="13"/>
+        </w:rPr>
+        <w:t xml:space="preserve"> </w:t>
+      </w:r>
+      <w:r>
+        <w:t>which</w:t>
+      </w:r>
+      <w:r>
+        <w:rPr>
+          <w:spacing w:val="13"/>
+        </w:rPr>
+        <w:t xml:space="preserve"> </w:t>
+      </w:r>
+      <w:r>
+        <w:t>the</w:t>
+      </w:r>
+      <w:r>
+        <w:rPr>
+          <w:spacing w:val="14"/>
+        </w:rPr>
+        <w:t xml:space="preserve"> </w:t>
+      </w:r>
+      <w:r>
+        <w:t>test</w:t>
+      </w:r>
+      <w:r>
+        <w:rPr>
+          <w:spacing w:val="13"/>
+        </w:rPr>
+        <w:t xml:space="preserve"> </w:t>
+      </w:r>
+      <w:r>
+        <w:t>environment</w:t>
+      </w:r>
+      <w:r>
+        <w:rPr>
+          <w:spacing w:val="13"/>
+        </w:rPr>
+        <w:t xml:space="preserve"> </w:t>
+      </w:r>
+      <w:r>
+        <w:t>may</w:t>
+      </w:r>
+      <w:r>
+        <w:rPr>
+          <w:spacing w:val="13"/>
+        </w:rPr>
+        <w:t xml:space="preserve"> </w:t>
+      </w:r>
+      <w:r>
+        <w:t>be</w:t>
+      </w:r>
+      <w:r>
+        <w:rPr>
+          <w:spacing w:val="13"/>
+        </w:rPr>
+        <w:t xml:space="preserve"> </w:t>
+      </w:r>
+      <w:r>
+        <w:t>different</w:t>
+      </w:r>
+      <w:r>
+        <w:rPr>
+          <w:spacing w:val="14"/>
+        </w:rPr>
+        <w:t xml:space="preserve"> </w:t>
+      </w:r>
+      <w:r>
+        <w:t>from</w:t>
+      </w:r>
+      <w:r>
+        <w:rPr>
+          <w:spacing w:val="13"/>
+        </w:rPr>
+        <w:t xml:space="preserve"> </w:t>
+      </w:r>
+      <w:r>
+        <w:t>the</w:t>
+      </w:r>
+      <w:r>
+        <w:rPr>
+          <w:spacing w:val="13"/>
+        </w:rPr>
+        <w:t xml:space="preserve"> </w:t>
+      </w:r>
+      <w:r>
+        <w:t>operational</w:t>
+      </w:r>
+      <w:r>
+        <w:rPr>
+          <w:spacing w:val="13"/>
+        </w:rPr>
+        <w:t xml:space="preserve"> </w:t>
+      </w:r>
+      <w:r>
+        <w:t>environment</w:t>
+      </w:r>
+      <w:r>
+        <w:rPr>
+          <w:spacing w:val="13"/>
+        </w:rPr>
+        <w:t xml:space="preserve"> </w:t>
+      </w:r>
+      <w:r>
+        <w:t>and</w:t>
+      </w:r>
+      <w:r>
+        <w:rPr>
+          <w:spacing w:val="14"/>
+        </w:rPr>
+        <w:t xml:space="preserve"> </w:t>
+      </w:r>
+      <w:r>
+        <w:t>the</w:t>
+      </w:r>
+      <w:r>
+        <w:rPr>
+          <w:spacing w:val="13"/>
+        </w:rPr>
+        <w:t xml:space="preserve"> </w:t>
+      </w:r>
+      <w:r>
+        <w:t>effect of</w:t>
+      </w:r>
+      <w:r>
+        <w:rPr>
+          <w:spacing w:val="12"/>
+        </w:rPr>
+        <w:t xml:space="preserve"> </w:t>
+      </w:r>
+      <w:r>
+        <w:t>this</w:t>
+      </w:r>
+      <w:r>
+        <w:rPr>
+          <w:spacing w:val="12"/>
+        </w:rPr>
+        <w:t xml:space="preserve"> </w:t>
+      </w:r>
+      <w:r>
+        <w:t>difference</w:t>
+      </w:r>
+      <w:r>
+        <w:rPr>
+          <w:spacing w:val="12"/>
+        </w:rPr>
+        <w:t xml:space="preserve"> </w:t>
+      </w:r>
+      <w:r>
+        <w:t>on</w:t>
+      </w:r>
+      <w:r>
+        <w:rPr>
+          <w:spacing w:val="12"/>
+        </w:rPr>
+        <w:t xml:space="preserve"> </w:t>
+      </w:r>
+      <w:r>
+        <w:t>the</w:t>
+      </w:r>
+      <w:r>
+        <w:rPr>
+          <w:spacing w:val="12"/>
+        </w:rPr>
+        <w:t xml:space="preserve"> </w:t>
+      </w:r>
+      <w:r>
+        <w:t>test</w:t>
+      </w:r>
+      <w:r>
+        <w:rPr>
+          <w:spacing w:val="12"/>
+        </w:rPr>
+        <w:t xml:space="preserve"> </w:t>
+      </w:r>
+      <w:r>
+        <w:t>results.</w:t>
+      </w:r>
+    </w:p>
+    <w:p>
+      <w:pPr>
+        <w:pStyle w:val="Heading2"/>
+      </w:pPr>
+      <w:bookmarkStart w:id="18" w:name="_Toc432634210"/>
+      <w:r>
+        <w:rPr>
+          <w:u w:color="000000"/>
+        </w:rPr>
+        <w:t>Recommended</w:t>
+      </w:r>
+      <w:r>
+        <w:rPr>
+          <w:spacing w:val="46"/>
+          <w:u w:color="000000"/>
+        </w:rPr>
+        <w:t xml:space="preserve"> </w:t>
+      </w:r>
+      <w:r>
+        <w:rPr>
+          <w:u w:color="000000"/>
+        </w:rPr>
+        <w:t>improvements</w:t>
       </w:r>
       <w:bookmarkEnd w:id="18"/>
     </w:p>
@@ -3862,7 +4117,7 @@
       </w:r>
       <w:r>
         <w:rPr>
-          <w:spacing w:val="10"/>
+          <w:spacing w:val="46"/>
         </w:rPr>
         <w:t xml:space="preserve"> </w:t>
       </w:r>
@@ -3871,7 +4126,7 @@
       </w:r>
       <w:r>
         <w:rPr>
-          <w:spacing w:val="9"/>
+          <w:spacing w:val="46"/>
         </w:rPr>
         <w:t xml:space="preserve"> </w:t>
       </w:r>
@@ -3880,7 +4135,7 @@
       </w:r>
       <w:r>
         <w:rPr>
-          <w:spacing w:val="9"/>
+          <w:spacing w:val="46"/>
         </w:rPr>
         <w:t xml:space="preserve"> </w:t>
       </w:r>
@@ -3889,25 +4144,79 @@
       </w:r>
       <w:r>
         <w:rPr>
-          <w:spacing w:val="9"/>
-        </w:rPr>
-        <w:t xml:space="preserve"> </w:t>
-      </w:r>
-      <w:r>
-        <w:t>an</w:t>
-      </w:r>
-      <w:r>
-        <w:rPr>
-          <w:spacing w:val="10"/>
-        </w:rPr>
-        <w:t xml:space="preserve"> </w:t>
-      </w:r>
-      <w:r>
-        <w:t>assessment</w:t>
-      </w:r>
-      <w:r>
-        <w:rPr>
-          <w:spacing w:val="9"/>
+          <w:spacing w:val="46"/>
+        </w:rPr>
+        <w:t xml:space="preserve"> </w:t>
+      </w:r>
+      <w:r>
+        <w:t>any</w:t>
+      </w:r>
+      <w:r>
+        <w:rPr>
+          <w:spacing w:val="47"/>
+        </w:rPr>
+        <w:t xml:space="preserve"> </w:t>
+      </w:r>
+      <w:r>
+        <w:t>recommended improvements</w:t>
+      </w:r>
+      <w:r>
+        <w:rPr>
+          <w:spacing w:val="16"/>
+        </w:rPr>
+        <w:t xml:space="preserve"> </w:t>
+      </w:r>
+      <w:r>
+        <w:t>in</w:t>
+      </w:r>
+      <w:r>
+        <w:rPr>
+          <w:spacing w:val="15"/>
+        </w:rPr>
+        <w:t xml:space="preserve"> </w:t>
+      </w:r>
+      <w:r>
+        <w:t>the</w:t>
+      </w:r>
+      <w:r>
+        <w:rPr>
+          <w:spacing w:val="15"/>
+        </w:rPr>
+        <w:t xml:space="preserve"> </w:t>
+      </w:r>
+      <w:r>
+        <w:t>design,</w:t>
+      </w:r>
+      <w:r>
+        <w:rPr>
+          <w:spacing w:val="15"/>
+        </w:rPr>
+        <w:t xml:space="preserve"> </w:t>
+      </w:r>
+      <w:r>
+        <w:t>operation,</w:t>
+      </w:r>
+      <w:r>
+        <w:rPr>
+          <w:spacing w:val="15"/>
+        </w:rPr>
+        <w:t xml:space="preserve"> </w:t>
+      </w:r>
+      <w:r>
+        <w:t>or</w:t>
+      </w:r>
+      <w:r>
+        <w:rPr>
+          <w:spacing w:val="15"/>
+        </w:rPr>
+        <w:t xml:space="preserve"> </w:t>
+      </w:r>
+      <w:r>
+        <w:t>testing</w:t>
+      </w:r>
+      <w:r>
+        <w:rPr>
+          <w:spacing w:val="16"/>
         </w:rPr>
         <w:t xml:space="preserve"> </w:t>
       </w:r>
@@ -3916,7 +4225,7 @@
       </w:r>
       <w:r>
         <w:rPr>
-          <w:spacing w:val="9"/>
+          <w:spacing w:val="15"/>
         </w:rPr>
         <w:t xml:space="preserve"> </w:t>
       </w:r>
@@ -3925,25 +4234,88 @@
       </w:r>
       <w:r>
         <w:rPr>
-          <w:spacing w:val="9"/>
-        </w:rPr>
-        <w:t xml:space="preserve"> </w:t>
-      </w:r>
-      <w:r>
-        <w:t>manner in</w:t>
-      </w:r>
-      <w:r>
-        <w:rPr>
-          <w:spacing w:val="13"/>
-        </w:rPr>
-        <w:t xml:space="preserve"> </w:t>
-      </w:r>
-      <w:r>
-        <w:t>which</w:t>
-      </w:r>
-      <w:r>
-        <w:rPr>
-          <w:spacing w:val="13"/>
+          <w:spacing w:val="15"/>
+        </w:rPr>
+        <w:t xml:space="preserve"> </w:t>
+      </w:r>
+      <w:r>
+        <w:t>software</w:t>
+      </w:r>
+      <w:r>
+        <w:rPr>
+          <w:spacing w:val="15"/>
+        </w:rPr>
+        <w:t xml:space="preserve"> </w:t>
+      </w:r>
+      <w:r>
+        <w:t>tested.  A</w:t>
+      </w:r>
+      <w:r>
+        <w:rPr>
+          <w:spacing w:val="16"/>
+        </w:rPr>
+        <w:t xml:space="preserve"> </w:t>
+      </w:r>
+      <w:r>
+        <w:t>discussion</w:t>
+      </w:r>
+      <w:r>
+        <w:rPr>
+          <w:spacing w:val="15"/>
+        </w:rPr>
+        <w:t xml:space="preserve"> </w:t>
+      </w:r>
+      <w:r>
+        <w:t>of</w:t>
+      </w:r>
+      <w:r>
+        <w:rPr>
+          <w:spacing w:val="15"/>
+        </w:rPr>
+        <w:t xml:space="preserve"> </w:t>
+      </w:r>
+      <w:r>
+        <w:t>each recommendation</w:t>
+      </w:r>
+      <w:r>
+        <w:rPr>
+          <w:spacing w:val="3"/>
+        </w:rPr>
+        <w:t xml:space="preserve"> </w:t>
+      </w:r>
+      <w:r>
+        <w:t>and</w:t>
+      </w:r>
+      <w:r>
+        <w:rPr>
+          <w:spacing w:val="3"/>
+        </w:rPr>
+        <w:t xml:space="preserve"> </w:t>
+      </w:r>
+      <w:r>
+        <w:t>its</w:t>
+      </w:r>
+      <w:r>
+        <w:rPr>
+          <w:spacing w:val="3"/>
+        </w:rPr>
+        <w:t xml:space="preserve"> </w:t>
+      </w:r>
+      <w:r>
+        <w:t>impact</w:t>
+      </w:r>
+      <w:r>
+        <w:rPr>
+          <w:spacing w:val="4"/>
+        </w:rPr>
+        <w:t xml:space="preserve"> </w:t>
+      </w:r>
+      <w:r>
+        <w:t>on</w:t>
+      </w:r>
+      <w:r>
+        <w:rPr>
+          <w:spacing w:val="3"/>
         </w:rPr>
         <w:t xml:space="preserve"> </w:t>
       </w:r>
@@ -3952,25 +4324,16 @@
       </w:r>
       <w:r>
         <w:rPr>
-          <w:spacing w:val="14"/>
-        </w:rPr>
-        <w:t xml:space="preserve"> </w:t>
-      </w:r>
-      <w:r>
-        <w:t>test</w:t>
-      </w:r>
-      <w:r>
-        <w:rPr>
-          <w:spacing w:val="13"/>
-        </w:rPr>
-        <w:t xml:space="preserve"> </w:t>
-      </w:r>
-      <w:r>
-        <w:t>environment</w:t>
-      </w:r>
-      <w:r>
-        <w:rPr>
-          <w:spacing w:val="13"/>
+          <w:spacing w:val="3"/>
+        </w:rPr>
+        <w:t xml:space="preserve"> </w:t>
+      </w:r>
+      <w:r>
+        <w:t>software</w:t>
+      </w:r>
+      <w:r>
+        <w:rPr>
+          <w:spacing w:val="3"/>
         </w:rPr>
         <w:t xml:space="preserve"> </w:t>
       </w:r>
@@ -3979,7 +4342,7 @@
       </w:r>
       <w:r>
         <w:rPr>
-          <w:spacing w:val="13"/>
+          <w:spacing w:val="4"/>
         </w:rPr>
         <w:t xml:space="preserve"> </w:t>
       </w:r>
@@ -3988,75 +4351,39 @@
       </w:r>
       <w:r>
         <w:rPr>
-          <w:spacing w:val="13"/>
-        </w:rPr>
-        <w:t xml:space="preserve"> </w:t>
-      </w:r>
-      <w:r>
-        <w:t>different</w:t>
-      </w:r>
-      <w:r>
-        <w:rPr>
-          <w:spacing w:val="14"/>
-        </w:rPr>
-        <w:t xml:space="preserve"> </w:t>
-      </w:r>
-      <w:r>
-        <w:t>from</w:t>
-      </w:r>
-      <w:r>
-        <w:rPr>
-          <w:spacing w:val="13"/>
-        </w:rPr>
-        <w:t xml:space="preserve"> </w:t>
-      </w:r>
-      <w:r>
-        <w:t>the</w:t>
-      </w:r>
-      <w:r>
-        <w:rPr>
-          <w:spacing w:val="13"/>
-        </w:rPr>
-        <w:t xml:space="preserve"> </w:t>
-      </w:r>
-      <w:r>
-        <w:t>operational</w:t>
-      </w:r>
-      <w:r>
-        <w:rPr>
-          <w:spacing w:val="13"/>
-        </w:rPr>
-        <w:t xml:space="preserve"> </w:t>
-      </w:r>
-      <w:r>
-        <w:t>environment</w:t>
-      </w:r>
-      <w:r>
-        <w:rPr>
-          <w:spacing w:val="13"/>
-        </w:rPr>
-        <w:t xml:space="preserve"> </w:t>
-      </w:r>
-      <w:r>
-        <w:t>and</w:t>
-      </w:r>
-      <w:r>
-        <w:rPr>
-          <w:spacing w:val="14"/>
-        </w:rPr>
-        <w:t xml:space="preserve"> </w:t>
-      </w:r>
-      <w:r>
-        <w:t>the</w:t>
-      </w:r>
-      <w:r>
-        <w:rPr>
-          <w:spacing w:val="13"/>
-        </w:rPr>
-        <w:t xml:space="preserve"> </w:t>
-      </w:r>
-      <w:r>
-        <w:t>effect of</w:t>
+          <w:spacing w:val="3"/>
+        </w:rPr>
+        <w:t xml:space="preserve"> </w:t>
+      </w:r>
+      <w:r>
+        <w:t>provided.  If</w:t>
+      </w:r>
+      <w:r>
+        <w:rPr>
+          <w:spacing w:val="4"/>
+        </w:rPr>
+        <w:t xml:space="preserve"> </w:t>
+      </w:r>
+      <w:r>
+        <w:t>no</w:t>
+      </w:r>
+      <w:r>
+        <w:rPr>
+          <w:spacing w:val="3"/>
+        </w:rPr>
+        <w:t xml:space="preserve"> </w:t>
+      </w:r>
+      <w:r>
+        <w:t>recommended</w:t>
+      </w:r>
+      <w:r>
+        <w:rPr>
+          <w:spacing w:val="3"/>
+        </w:rPr>
+        <w:t xml:space="preserve"> </w:t>
+      </w:r>
+      <w:r>
+        <w:t>improvements</w:t>
       </w:r>
       <w:r>
         <w:rPr>
@@ -4065,6 +4392,24 @@
         <w:t xml:space="preserve"> </w:t>
       </w:r>
       <w:r>
+        <w:t>are</w:t>
+      </w:r>
+      <w:r>
+        <w:rPr>
+          <w:spacing w:val="12"/>
+        </w:rPr>
+        <w:t xml:space="preserve"> </w:t>
+      </w:r>
+      <w:r>
+        <w:t>provided,</w:t>
+      </w:r>
+      <w:r>
+        <w:rPr>
+          <w:spacing w:val="12"/>
+        </w:rPr>
+        <w:t xml:space="preserve"> </w:t>
+      </w:r>
+      <w:r>
         <w:t>this</w:t>
       </w:r>
       <w:r>
@@ -4074,7 +4419,7 @@
         <w:t xml:space="preserve"> </w:t>
       </w:r>
       <w:r>
-        <w:t>difference</w:t>
+        <w:t>paragraph</w:t>
       </w:r>
       <w:r>
         <w:rPr>
@@ -4083,7 +4428,7 @@
         <w:t xml:space="preserve"> </w:t>
       </w:r>
       <w:r>
-        <w:t>on</w:t>
+        <w:t>shall</w:t>
       </w:r>
       <w:r>
         <w:rPr>
@@ -4092,7 +4437,7 @@
         <w:t xml:space="preserve"> </w:t>
       </w:r>
       <w:r>
-        <w:t>the</w:t>
+        <w:t>state</w:t>
       </w:r>
       <w:r>
         <w:rPr>
@@ -4101,32 +4446,25 @@
         <w:t xml:space="preserve"> </w:t>
       </w:r>
       <w:r>
-        <w:t>test</w:t>
-      </w:r>
-      <w:r>
-        <w:rPr>
-          <w:spacing w:val="12"/>
-        </w:rPr>
-        <w:t xml:space="preserve"> </w:t>
-      </w:r>
-      <w:r>
-        <w:t>results.</w:t>
+        <w:t>"None."</w:t>
       </w:r>
     </w:p>
     <w:p>
       <w:pPr>
-        <w:pStyle w:val="Heading2"/>
-      </w:pPr>
-      <w:bookmarkStart w:id="19" w:name="_Toc432634210"/>
+        <w:pStyle w:val="Heading1"/>
+      </w:pPr>
+      <w:bookmarkStart w:id="19" w:name="4._Detailed_test_results"/>
+      <w:bookmarkStart w:id="20" w:name="_Toc432634211"/>
+      <w:bookmarkEnd w:id="19"/>
       <w:r>
         <w:rPr>
           <w:u w:color="000000"/>
         </w:rPr>
-        <w:t>Recommended</w:t>
-      </w:r>
-      <w:r>
-        <w:rPr>
-          <w:spacing w:val="46"/>
+        <w:t>Detailed</w:t>
+      </w:r>
+      <w:r>
+        <w:rPr>
+          <w:spacing w:val="9"/>
           <w:u w:color="000000"/>
         </w:rPr>
         <w:t xml:space="preserve"> </w:t>
@@ -4135,9 +4473,22 @@
         <w:rPr>
           <w:u w:color="000000"/>
         </w:rPr>
-        <w:t>improvements</w:t>
-      </w:r>
-      <w:bookmarkEnd w:id="19"/>
+        <w:t>test</w:t>
+      </w:r>
+      <w:r>
+        <w:rPr>
+          <w:spacing w:val="8"/>
+          <w:u w:color="000000"/>
+        </w:rPr>
+        <w:t xml:space="preserve"> </w:t>
+      </w:r>
+      <w:r>
+        <w:rPr>
+          <w:u w:color="000000"/>
+        </w:rPr>
+        <w:t>results</w:t>
+      </w:r>
+      <w:bookmarkEnd w:id="20"/>
     </w:p>
     <w:p>
       <w:pPr>
@@ -4148,16 +4499,16 @@
       </w:r>
       <w:r>
         <w:rPr>
-          <w:spacing w:val="46"/>
-        </w:rPr>
-        <w:t xml:space="preserve"> </w:t>
-      </w:r>
-      <w:r>
-        <w:t>paragraph</w:t>
-      </w:r>
-      <w:r>
-        <w:rPr>
-          <w:spacing w:val="46"/>
+          <w:spacing w:val="8"/>
+        </w:rPr>
+        <w:t xml:space="preserve"> </w:t>
+      </w:r>
+      <w:r>
+        <w:t>section</w:t>
+      </w:r>
+      <w:r>
+        <w:rPr>
+          <w:spacing w:val="8"/>
         </w:rPr>
         <w:t xml:space="preserve"> </w:t>
       </w:r>
@@ -4166,43 +4517,34 @@
       </w:r>
       <w:r>
         <w:rPr>
-          <w:spacing w:val="46"/>
-        </w:rPr>
-        <w:t xml:space="preserve"> </w:t>
-      </w:r>
-      <w:r>
-        <w:t>provide</w:t>
-      </w:r>
-      <w:r>
-        <w:rPr>
-          <w:spacing w:val="46"/>
-        </w:rPr>
-        <w:t xml:space="preserve"> </w:t>
-      </w:r>
-      <w:r>
-        <w:t>any</w:t>
-      </w:r>
-      <w:r>
-        <w:rPr>
-          <w:spacing w:val="47"/>
-        </w:rPr>
-        <w:t xml:space="preserve"> </w:t>
-      </w:r>
-      <w:r>
-        <w:t>recommended improvements</w:t>
-      </w:r>
-      <w:r>
-        <w:rPr>
-          <w:spacing w:val="16"/>
-        </w:rPr>
-        <w:t xml:space="preserve"> </w:t>
-      </w:r>
-      <w:r>
-        <w:t>in</w:t>
-      </w:r>
-      <w:r>
-        <w:rPr>
-          <w:spacing w:val="15"/>
+          <w:spacing w:val="9"/>
+        </w:rPr>
+        <w:t xml:space="preserve"> </w:t>
+      </w:r>
+      <w:r>
+        <w:t>be</w:t>
+      </w:r>
+      <w:r>
+        <w:rPr>
+          <w:spacing w:val="8"/>
+        </w:rPr>
+        <w:t xml:space="preserve"> </w:t>
+      </w:r>
+      <w:r>
+        <w:t>divided</w:t>
+      </w:r>
+      <w:r>
+        <w:rPr>
+          <w:spacing w:val="8"/>
+        </w:rPr>
+        <w:t xml:space="preserve"> </w:t>
+      </w:r>
+      <w:r>
+        <w:t>into</w:t>
+      </w:r>
+      <w:r>
+        <w:rPr>
+          <w:spacing w:val="8"/>
         </w:rPr>
         <w:t xml:space="preserve"> </w:t>
       </w:r>
@@ -4211,43 +4553,151 @@
       </w:r>
       <w:r>
         <w:rPr>
-          <w:spacing w:val="15"/>
-        </w:rPr>
-        <w:t xml:space="preserve"> </w:t>
-      </w:r>
-      <w:r>
-        <w:t>design,</w:t>
-      </w:r>
-      <w:r>
-        <w:rPr>
-          <w:spacing w:val="15"/>
-        </w:rPr>
-        <w:t xml:space="preserve"> </w:t>
-      </w:r>
-      <w:r>
-        <w:t>operation,</w:t>
-      </w:r>
-      <w:r>
-        <w:rPr>
-          <w:spacing w:val="15"/>
-        </w:rPr>
-        <w:t xml:space="preserve"> </w:t>
-      </w:r>
-      <w:r>
-        <w:t>or</w:t>
-      </w:r>
-      <w:r>
-        <w:rPr>
-          <w:spacing w:val="15"/>
-        </w:rPr>
-        <w:t xml:space="preserve"> </w:t>
-      </w:r>
-      <w:r>
-        <w:t>testing</w:t>
-      </w:r>
-      <w:r>
-        <w:rPr>
-          <w:spacing w:val="16"/>
+          <w:spacing w:val="9"/>
+        </w:rPr>
+        <w:t xml:space="preserve"> </w:t>
+      </w:r>
+      <w:r>
+        <w:t>following</w:t>
+      </w:r>
+      <w:r>
+        <w:rPr>
+          <w:spacing w:val="8"/>
+        </w:rPr>
+        <w:t xml:space="preserve"> </w:t>
+      </w:r>
+      <w:r>
+        <w:t>paragraphs</w:t>
+      </w:r>
+      <w:r>
+        <w:rPr>
+          <w:spacing w:val="8"/>
+        </w:rPr>
+        <w:t xml:space="preserve"> </w:t>
+      </w:r>
+      <w:r>
+        <w:t>to</w:t>
+      </w:r>
+      <w:r>
+        <w:rPr>
+          <w:spacing w:val="8"/>
+        </w:rPr>
+        <w:t xml:space="preserve"> </w:t>
+      </w:r>
+      <w:r>
+        <w:t>describe the</w:t>
+      </w:r>
+      <w:r>
+        <w:rPr>
+          <w:spacing w:val="-4"/>
+        </w:rPr>
+        <w:t xml:space="preserve"> </w:t>
+      </w:r>
+      <w:r>
+        <w:t>detailed</w:t>
+      </w:r>
+      <w:r>
+        <w:rPr>
+          <w:spacing w:val="-3"/>
+        </w:rPr>
+        <w:t xml:space="preserve"> </w:t>
+      </w:r>
+      <w:r>
+        <w:t>results</w:t>
+      </w:r>
+      <w:r>
+        <w:rPr>
+          <w:spacing w:val="-4"/>
+        </w:rPr>
+        <w:t xml:space="preserve"> </w:t>
+      </w:r>
+      <w:r>
+        <w:t>for</w:t>
+      </w:r>
+      <w:r>
+        <w:rPr>
+          <w:spacing w:val="-3"/>
+        </w:rPr>
+        <w:t xml:space="preserve"> </w:t>
+      </w:r>
+      <w:r>
+        <w:t>each</w:t>
+      </w:r>
+      <w:r>
+        <w:rPr>
+          <w:spacing w:val="-4"/>
+        </w:rPr>
+        <w:t xml:space="preserve"> </w:t>
+      </w:r>
+      <w:r>
+        <w:t>test.  Note:</w:t>
+      </w:r>
+      <w:r>
+        <w:rPr>
+          <w:spacing w:val="55"/>
+        </w:rPr>
+        <w:t xml:space="preserve"> </w:t>
+      </w:r>
+      <w:r>
+        <w:t>The</w:t>
+      </w:r>
+      <w:r>
+        <w:rPr>
+          <w:spacing w:val="-3"/>
+        </w:rPr>
+        <w:t xml:space="preserve"> </w:t>
+      </w:r>
+      <w:r>
+        <w:t>word</w:t>
+      </w:r>
+      <w:r>
+        <w:rPr>
+          <w:spacing w:val="-4"/>
+        </w:rPr>
+        <w:t xml:space="preserve"> </w:t>
+      </w:r>
+      <w:r>
+        <w:t>"test"</w:t>
+      </w:r>
+      <w:r>
+        <w:rPr>
+          <w:spacing w:val="-3"/>
+        </w:rPr>
+        <w:t xml:space="preserve"> </w:t>
+      </w:r>
+      <w:r>
+        <w:t>means</w:t>
+      </w:r>
+      <w:r>
+        <w:rPr>
+          <w:spacing w:val="-4"/>
+        </w:rPr>
+        <w:t xml:space="preserve"> </w:t>
+      </w:r>
+      <w:r>
+        <w:t>a</w:t>
+      </w:r>
+      <w:r>
+        <w:rPr>
+          <w:spacing w:val="-3"/>
+        </w:rPr>
+        <w:t xml:space="preserve"> </w:t>
+      </w:r>
+      <w:r>
+        <w:t>related</w:t>
+      </w:r>
+      <w:r>
+        <w:rPr>
+          <w:spacing w:val="-4"/>
+        </w:rPr>
+        <w:t xml:space="preserve"> </w:t>
+      </w:r>
+      <w:r>
+        <w:t>collection</w:t>
+      </w:r>
+      <w:r>
+        <w:rPr>
+          <w:spacing w:val="-3"/>
         </w:rPr>
         <w:t xml:space="preserve"> </w:t>
       </w:r>
@@ -4256,1273 +4706,428 @@
       </w:r>
       <w:r>
         <w:rPr>
-          <w:spacing w:val="15"/>
-        </w:rPr>
-        <w:t xml:space="preserve"> </w:t>
-      </w:r>
-      <w:r>
-        <w:t>the</w:t>
-      </w:r>
-      <w:r>
-        <w:rPr>
-          <w:spacing w:val="15"/>
-        </w:rPr>
-        <w:t xml:space="preserve"> </w:t>
-      </w:r>
-      <w:r>
-        <w:t>software</w:t>
-      </w:r>
-      <w:r>
-        <w:rPr>
-          <w:spacing w:val="15"/>
-        </w:rPr>
-        <w:t xml:space="preserve"> </w:t>
-      </w:r>
-      <w:r>
-        <w:t>tested.  A</w:t>
-      </w:r>
-      <w:r>
-        <w:rPr>
-          <w:spacing w:val="16"/>
-        </w:rPr>
-        <w:t xml:space="preserve"> </w:t>
-      </w:r>
-      <w:r>
-        <w:t>discussion</w:t>
-      </w:r>
-      <w:r>
-        <w:rPr>
-          <w:spacing w:val="15"/>
-        </w:rPr>
-        <w:t xml:space="preserve"> </w:t>
-      </w:r>
-      <w:r>
-        <w:t>of</w:t>
-      </w:r>
-      <w:r>
-        <w:rPr>
-          <w:spacing w:val="15"/>
-        </w:rPr>
-        <w:t xml:space="preserve"> </w:t>
-      </w:r>
-      <w:r>
-        <w:t>each recommendation</w:t>
-      </w:r>
-      <w:r>
-        <w:rPr>
-          <w:spacing w:val="3"/>
-        </w:rPr>
-        <w:t xml:space="preserve"> </w:t>
-      </w:r>
-      <w:r>
-        <w:t>and</w:t>
-      </w:r>
-      <w:r>
-        <w:rPr>
-          <w:spacing w:val="3"/>
-        </w:rPr>
-        <w:t xml:space="preserve"> </w:t>
-      </w:r>
-      <w:r>
-        <w:t>its</w:t>
-      </w:r>
-      <w:r>
-        <w:rPr>
-          <w:spacing w:val="3"/>
-        </w:rPr>
-        <w:t xml:space="preserve"> </w:t>
-      </w:r>
-      <w:r>
-        <w:t>impact</w:t>
-      </w:r>
-      <w:r>
-        <w:rPr>
-          <w:spacing w:val="4"/>
-        </w:rPr>
-        <w:t xml:space="preserve"> </w:t>
-      </w:r>
-      <w:r>
-        <w:t>on</w:t>
-      </w:r>
-      <w:r>
-        <w:rPr>
-          <w:spacing w:val="3"/>
-        </w:rPr>
-        <w:t xml:space="preserve"> </w:t>
-      </w:r>
-      <w:r>
-        <w:t>the</w:t>
-      </w:r>
-      <w:r>
-        <w:rPr>
-          <w:spacing w:val="3"/>
-        </w:rPr>
-        <w:t xml:space="preserve"> </w:t>
-      </w:r>
-      <w:r>
-        <w:t>software</w:t>
-      </w:r>
-      <w:r>
-        <w:rPr>
-          <w:spacing w:val="3"/>
-        </w:rPr>
-        <w:t xml:space="preserve"> </w:t>
-      </w:r>
-      <w:r>
-        <w:t>may</w:t>
-      </w:r>
-      <w:r>
-        <w:rPr>
-          <w:spacing w:val="4"/>
-        </w:rPr>
-        <w:t xml:space="preserve"> </w:t>
-      </w:r>
-      <w:r>
-        <w:t>be</w:t>
-      </w:r>
-      <w:r>
-        <w:rPr>
-          <w:spacing w:val="3"/>
-        </w:rPr>
-        <w:t xml:space="preserve"> </w:t>
-      </w:r>
-      <w:r>
-        <w:t>provided.  If</w:t>
-      </w:r>
-      <w:r>
-        <w:rPr>
-          <w:spacing w:val="4"/>
-        </w:rPr>
-        <w:t xml:space="preserve"> </w:t>
-      </w:r>
-      <w:r>
-        <w:t>no</w:t>
-      </w:r>
-      <w:r>
-        <w:rPr>
-          <w:spacing w:val="3"/>
-        </w:rPr>
-        <w:t xml:space="preserve"> </w:t>
-      </w:r>
-      <w:r>
-        <w:t>recommended</w:t>
-      </w:r>
-      <w:r>
-        <w:rPr>
-          <w:spacing w:val="3"/>
-        </w:rPr>
-        <w:t xml:space="preserve"> </w:t>
-      </w:r>
-      <w:r>
-        <w:t>improvements</w:t>
-      </w:r>
-      <w:r>
-        <w:rPr>
-          <w:spacing w:val="12"/>
-        </w:rPr>
-        <w:t xml:space="preserve"> </w:t>
-      </w:r>
-      <w:r>
-        <w:t>are</w:t>
-      </w:r>
-      <w:r>
-        <w:rPr>
-          <w:spacing w:val="12"/>
-        </w:rPr>
-        <w:t xml:space="preserve"> </w:t>
-      </w:r>
-      <w:r>
-        <w:t>provided,</w:t>
-      </w:r>
-      <w:r>
-        <w:rPr>
-          <w:spacing w:val="12"/>
-        </w:rPr>
-        <w:t xml:space="preserve"> </w:t>
-      </w:r>
-      <w:r>
-        <w:t>this</w:t>
-      </w:r>
-      <w:r>
-        <w:rPr>
-          <w:spacing w:val="12"/>
-        </w:rPr>
-        <w:t xml:space="preserve"> </w:t>
-      </w:r>
-      <w:r>
-        <w:t>paragraph</w:t>
-      </w:r>
-      <w:r>
-        <w:rPr>
-          <w:spacing w:val="12"/>
-        </w:rPr>
-        <w:t xml:space="preserve"> </w:t>
-      </w:r>
-      <w:r>
-        <w:t>shall</w:t>
-      </w:r>
-      <w:r>
-        <w:rPr>
-          <w:spacing w:val="12"/>
-        </w:rPr>
-        <w:t xml:space="preserve"> </w:t>
-      </w:r>
-      <w:r>
-        <w:t>state</w:t>
-      </w:r>
-      <w:r>
-        <w:rPr>
-          <w:spacing w:val="12"/>
-        </w:rPr>
-        <w:t xml:space="preserve"> </w:t>
-      </w:r>
-      <w:r>
-        <w:t>"None."</w:t>
+          <w:spacing w:val="-4"/>
+        </w:rPr>
+        <w:t xml:space="preserve"> </w:t>
+      </w:r>
+      <w:r>
+        <w:t>test</w:t>
+      </w:r>
+      <w:r>
+        <w:rPr>
+          <w:spacing w:val="-3"/>
+        </w:rPr>
+        <w:t xml:space="preserve"> </w:t>
+      </w:r>
+      <w:r>
+        <w:t>cases.</w:t>
       </w:r>
     </w:p>
     <w:p>
       <w:pPr>
-        <w:pStyle w:val="Heading1"/>
-      </w:pPr>
-      <w:bookmarkStart w:id="20" w:name="4._Detailed_test_results"/>
-      <w:bookmarkStart w:id="21" w:name="_Toc432634211"/>
-      <w:bookmarkEnd w:id="20"/>
+        <w:pStyle w:val="Heading2"/>
+      </w:pPr>
+      <w:bookmarkStart w:id="21" w:name="4.x_(Project-unique_identifier_of_a_test"/>
+      <w:bookmarkStart w:id="22" w:name="_Toc432634212"/>
+      <w:bookmarkEnd w:id="21"/>
       <w:r>
         <w:rPr>
           <w:u w:color="000000"/>
         </w:rPr>
-        <w:t>Detailed</w:t>
-      </w:r>
-      <w:r>
-        <w:rPr>
-          <w:spacing w:val="9"/>
+        <w:t>(</w:t>
+      </w:r>
+      <w:r>
+        <w:t>Project-unique</w:t>
+      </w:r>
+      <w:r>
+        <w:rPr>
+          <w:spacing w:val="4"/>
+        </w:rPr>
+        <w:t xml:space="preserve"> </w:t>
+      </w:r>
+      <w:r>
+        <w:rPr>
           <w:u w:color="000000"/>
         </w:rPr>
-        <w:t xml:space="preserve"> </w:t>
-      </w:r>
-      <w:r>
-        <w:rPr>
+        <w:t>identifier</w:t>
+      </w:r>
+      <w:r>
+        <w:rPr>
+          <w:spacing w:val="4"/>
           <w:u w:color="000000"/>
         </w:rPr>
-        <w:t>test</w:t>
-      </w:r>
-      <w:r>
-        <w:rPr>
-          <w:spacing w:val="8"/>
+        <w:t xml:space="preserve"> </w:t>
+      </w:r>
+      <w:r>
+        <w:rPr>
           <w:u w:color="000000"/>
         </w:rPr>
-        <w:t xml:space="preserve"> </w:t>
-      </w:r>
-      <w:r>
-        <w:rPr>
+        <w:t>of</w:t>
+      </w:r>
+      <w:r>
+        <w:rPr>
+          <w:spacing w:val="3"/>
           <w:u w:color="000000"/>
         </w:rPr>
-        <w:t>results</w:t>
-      </w:r>
-      <w:bookmarkEnd w:id="21"/>
+        <w:t xml:space="preserve"> </w:t>
+      </w:r>
+      <w:r>
+        <w:rPr>
+          <w:u w:color="000000"/>
+        </w:rPr>
+        <w:t>a</w:t>
+      </w:r>
+      <w:r>
+        <w:rPr>
+          <w:spacing w:val="4"/>
+          <w:u w:color="000000"/>
+        </w:rPr>
+        <w:t xml:space="preserve"> </w:t>
+      </w:r>
+      <w:r>
+        <w:rPr>
+          <w:spacing w:val="-1"/>
+          <w:u w:color="000000"/>
+        </w:rPr>
+        <w:t>test)</w:t>
+      </w:r>
+      <w:bookmarkEnd w:id="22"/>
     </w:p>
     <w:p>
       <w:pPr>
         <w:pStyle w:val="BodyText"/>
       </w:pPr>
       <w:r>
-        <w:t>This</w:t>
-      </w:r>
-      <w:r>
-        <w:rPr>
-          <w:spacing w:val="8"/>
-        </w:rPr>
-        <w:t xml:space="preserve"> </w:t>
-      </w:r>
-      <w:r>
-        <w:t>section</w:t>
-      </w:r>
-      <w:r>
-        <w:rPr>
-          <w:spacing w:val="8"/>
-        </w:rPr>
-        <w:t xml:space="preserve"> </w:t>
-      </w:r>
-      <w:r>
-        <w:t>shall</w:t>
-      </w:r>
-      <w:r>
-        <w:rPr>
-          <w:spacing w:val="9"/>
-        </w:rPr>
-        <w:t xml:space="preserve"> </w:t>
-      </w:r>
-      <w:r>
-        <w:t>be</w:t>
-      </w:r>
-      <w:r>
-        <w:rPr>
-          <w:spacing w:val="8"/>
-        </w:rPr>
-        <w:t xml:space="preserve"> </w:t>
-      </w:r>
-      <w:r>
-        <w:t>divided</w:t>
-      </w:r>
-      <w:r>
-        <w:rPr>
-          <w:spacing w:val="8"/>
-        </w:rPr>
-        <w:t xml:space="preserve"> </w:t>
-      </w:r>
-      <w:r>
-        <w:t>into</w:t>
-      </w:r>
-      <w:r>
-        <w:rPr>
-          <w:spacing w:val="8"/>
-        </w:rPr>
-        <w:t xml:space="preserve"> </w:t>
-      </w:r>
-      <w:r>
-        <w:t>the</w:t>
-      </w:r>
-      <w:r>
-        <w:rPr>
-          <w:spacing w:val="9"/>
-        </w:rPr>
-        <w:t xml:space="preserve"> </w:t>
-      </w:r>
-      <w:r>
-        <w:t>following</w:t>
-      </w:r>
-      <w:r>
-        <w:rPr>
-          <w:spacing w:val="8"/>
-        </w:rPr>
-        <w:t xml:space="preserve"> </w:t>
-      </w:r>
-      <w:r>
-        <w:t>paragraphs</w:t>
-      </w:r>
-      <w:r>
-        <w:rPr>
-          <w:spacing w:val="8"/>
-        </w:rPr>
-        <w:t xml:space="preserve"> </w:t>
-      </w:r>
-      <w:r>
-        <w:t>to</w:t>
-      </w:r>
-      <w:r>
-        <w:rPr>
-          <w:spacing w:val="8"/>
-        </w:rPr>
-        <w:t xml:space="preserve"> </w:t>
-      </w:r>
-      <w:r>
-        <w:t>describe the</w:t>
-      </w:r>
-      <w:r>
-        <w:rPr>
-          <w:spacing w:val="-4"/>
-        </w:rPr>
-        <w:t xml:space="preserve"> </w:t>
-      </w:r>
-      <w:r>
-        <w:t>detailed</w:t>
-      </w:r>
-      <w:r>
-        <w:rPr>
-          <w:spacing w:val="-3"/>
-        </w:rPr>
-        <w:t xml:space="preserve"> </w:t>
-      </w:r>
-      <w:r>
-        <w:t>results</w:t>
-      </w:r>
-      <w:r>
-        <w:rPr>
-          <w:spacing w:val="-4"/>
-        </w:rPr>
-        <w:t xml:space="preserve"> </w:t>
-      </w:r>
-      <w:r>
-        <w:t>for</w:t>
-      </w:r>
-      <w:r>
-        <w:rPr>
-          <w:spacing w:val="-3"/>
-        </w:rPr>
-        <w:t xml:space="preserve"> </w:t>
-      </w:r>
-      <w:r>
-        <w:t>each</w:t>
-      </w:r>
-      <w:r>
-        <w:rPr>
-          <w:spacing w:val="-4"/>
-        </w:rPr>
-        <w:t xml:space="preserve"> </w:t>
-      </w:r>
-      <w:r>
-        <w:t>test.  Note:</w:t>
-      </w:r>
-      <w:r>
-        <w:rPr>
-          <w:spacing w:val="55"/>
-        </w:rPr>
-        <w:t xml:space="preserve"> </w:t>
-      </w:r>
-      <w:r>
-        <w:t>The</w:t>
-      </w:r>
-      <w:r>
-        <w:rPr>
-          <w:spacing w:val="-3"/>
-        </w:rPr>
-        <w:t xml:space="preserve"> </w:t>
-      </w:r>
-      <w:r>
-        <w:t>word</w:t>
-      </w:r>
-      <w:r>
-        <w:rPr>
-          <w:spacing w:val="-4"/>
-        </w:rPr>
-        <w:t xml:space="preserve"> </w:t>
-      </w:r>
-      <w:r>
-        <w:t>"test"</w:t>
-      </w:r>
-      <w:r>
-        <w:rPr>
-          <w:spacing w:val="-3"/>
-        </w:rPr>
-        <w:t xml:space="preserve"> </w:t>
-      </w:r>
-      <w:r>
-        <w:t>means</w:t>
-      </w:r>
-      <w:r>
-        <w:rPr>
-          <w:spacing w:val="-4"/>
-        </w:rPr>
-        <w:t xml:space="preserve"> </w:t>
-      </w:r>
-      <w:r>
-        <w:t>a</w:t>
-      </w:r>
-      <w:r>
-        <w:rPr>
-          <w:spacing w:val="-3"/>
-        </w:rPr>
-        <w:t xml:space="preserve"> </w:t>
-      </w:r>
-      <w:r>
-        <w:t>related</w:t>
-      </w:r>
-      <w:r>
-        <w:rPr>
-          <w:spacing w:val="-4"/>
-        </w:rPr>
-        <w:t xml:space="preserve"> </w:t>
-      </w:r>
-      <w:r>
-        <w:t>collection</w:t>
-      </w:r>
-      <w:r>
-        <w:rPr>
-          <w:spacing w:val="-3"/>
-        </w:rPr>
-        <w:t xml:space="preserve"> </w:t>
-      </w:r>
-      <w:r>
-        <w:t>of</w:t>
-      </w:r>
-      <w:r>
-        <w:rPr>
-          <w:spacing w:val="-4"/>
-        </w:rPr>
-        <w:t xml:space="preserve"> </w:t>
-      </w:r>
-      <w:r>
-        <w:t>test</w:t>
-      </w:r>
-      <w:r>
-        <w:rPr>
-          <w:spacing w:val="-3"/>
-        </w:rPr>
-        <w:t xml:space="preserve"> </w:t>
-      </w:r>
-      <w:r>
-        <w:t>cases.</w:t>
+        <w:t>T</w:t>
+      </w:r>
+      <w:r>
+        <w:t>he following test results will be ordered by test: Red Circle Test</w:t>
+      </w:r>
+      <w:r>
+        <w:t xml:space="preserve">, </w:t>
+      </w:r>
+      <w:r>
+        <w:rPr>
+          <w:rFonts w:cstheme="minorHAnsi"/>
+          <w:color w:val="000000"/>
+        </w:rPr>
+        <w:t xml:space="preserve">Random Algorithm Test, </w:t>
+      </w:r>
+      <w:r>
+        <w:t xml:space="preserve">Happiness </w:t>
+      </w:r>
+      <w:r>
+        <w:rPr>
+          <w:rFonts w:cstheme="minorHAnsi"/>
+          <w:color w:val="000000"/>
+        </w:rPr>
+        <w:t>Algorithm</w:t>
+      </w:r>
+      <w:r>
+        <w:t xml:space="preserve"> </w:t>
+      </w:r>
+      <w:r>
+        <w:t>Test, Collective Happiness</w:t>
+      </w:r>
+      <w:r>
+        <w:rPr>
+          <w:rFonts w:cstheme="minorHAnsi"/>
+          <w:color w:val="000000"/>
+        </w:rPr>
+        <w:t xml:space="preserve"> </w:t>
+      </w:r>
+      <w:r>
+        <w:rPr>
+          <w:rFonts w:cstheme="minorHAnsi"/>
+          <w:color w:val="000000"/>
+        </w:rPr>
+        <w:t>Algorithm</w:t>
+      </w:r>
+      <w:r>
+        <w:t xml:space="preserve"> Test, and Customized Slider Test.</w:t>
       </w:r>
     </w:p>
     <w:p>
       <w:pPr>
-        <w:pStyle w:val="Heading2"/>
-      </w:pPr>
-      <w:bookmarkStart w:id="22" w:name="4.x_(Project-unique_identifier_of_a_test"/>
-      <w:bookmarkStart w:id="23" w:name="_Toc432634212"/>
-      <w:bookmarkEnd w:id="22"/>
-      <w:r>
-        <w:rPr>
-          <w:u w:color="000000"/>
-        </w:rPr>
-        <w:t>(</w:t>
-      </w:r>
-      <w:r>
-        <w:t>Project-unique</w:t>
-      </w:r>
-      <w:r>
-        <w:rPr>
-          <w:spacing w:val="4"/>
-        </w:rPr>
-        <w:t xml:space="preserve"> </w:t>
-      </w:r>
-      <w:r>
-        <w:rPr>
-          <w:u w:color="000000"/>
-        </w:rPr>
-        <w:t>identifier</w:t>
-      </w:r>
-      <w:r>
-        <w:rPr>
-          <w:spacing w:val="4"/>
-          <w:u w:color="000000"/>
-        </w:rPr>
-        <w:t xml:space="preserve"> </w:t>
-      </w:r>
-      <w:r>
-        <w:rPr>
-          <w:u w:color="000000"/>
-        </w:rPr>
-        <w:t>of</w:t>
-      </w:r>
-      <w:r>
-        <w:rPr>
-          <w:spacing w:val="3"/>
-          <w:u w:color="000000"/>
-        </w:rPr>
-        <w:t xml:space="preserve"> </w:t>
-      </w:r>
-      <w:r>
-        <w:rPr>
-          <w:u w:color="000000"/>
-        </w:rPr>
-        <w:t>a</w:t>
-      </w:r>
-      <w:r>
-        <w:rPr>
-          <w:spacing w:val="4"/>
-          <w:u w:color="000000"/>
-        </w:rPr>
-        <w:t xml:space="preserve"> </w:t>
-      </w:r>
-      <w:r>
+        <w:pStyle w:val="Heading3"/>
         <w:rPr>
           <w:spacing w:val="-1"/>
           <w:u w:color="000000"/>
         </w:rPr>
-        <w:t>test)</w:t>
-      </w:r>
+      </w:pPr>
+      <w:bookmarkStart w:id="23" w:name="4.x.1_Summary_of_test_results"/>
+      <w:bookmarkStart w:id="24" w:name="_Toc432634213"/>
       <w:bookmarkEnd w:id="23"/>
+      <w:r>
+        <w:rPr>
+          <w:u w:color="000000"/>
+        </w:rPr>
+        <w:t>Summary</w:t>
+      </w:r>
+      <w:r>
+        <w:rPr>
+          <w:spacing w:val="22"/>
+          <w:u w:color="000000"/>
+        </w:rPr>
+        <w:t xml:space="preserve"> </w:t>
+      </w:r>
+      <w:r>
+        <w:rPr>
+          <w:u w:color="000000"/>
+        </w:rPr>
+        <w:t>of</w:t>
+      </w:r>
+      <w:r>
+        <w:rPr>
+          <w:spacing w:val="22"/>
+          <w:u w:color="000000"/>
+        </w:rPr>
+        <w:t xml:space="preserve"> </w:t>
+      </w:r>
+      <w:r>
+        <w:rPr>
+          <w:u w:color="000000"/>
+        </w:rPr>
+        <w:t>test</w:t>
+      </w:r>
+      <w:r>
+        <w:rPr>
+          <w:spacing w:val="23"/>
+          <w:u w:color="000000"/>
+        </w:rPr>
+        <w:t xml:space="preserve"> </w:t>
+      </w:r>
+      <w:r>
+        <w:rPr>
+          <w:spacing w:val="-1"/>
+          <w:u w:color="000000"/>
+        </w:rPr>
+        <w:t>results</w:t>
+      </w:r>
+      <w:bookmarkEnd w:id="24"/>
     </w:p>
     <w:p>
       <w:pPr>
         <w:pStyle w:val="BodyText"/>
       </w:pPr>
       <w:r>
-        <w:t>This</w:t>
-      </w:r>
-      <w:r>
-        <w:rPr>
-          <w:spacing w:val="3"/>
-        </w:rPr>
-        <w:t xml:space="preserve"> </w:t>
-      </w:r>
-      <w:r>
-        <w:t>paragraph</w:t>
-      </w:r>
-      <w:r>
-        <w:rPr>
-          <w:spacing w:val="4"/>
-        </w:rPr>
-        <w:t xml:space="preserve"> </w:t>
-      </w:r>
-      <w:r>
-        <w:t>shall</w:t>
-      </w:r>
-      <w:r>
-        <w:rPr>
-          <w:spacing w:val="3"/>
-        </w:rPr>
-        <w:t xml:space="preserve"> </w:t>
-      </w:r>
-      <w:r>
-        <w:t>identify</w:t>
-      </w:r>
-      <w:r>
-        <w:rPr>
-          <w:spacing w:val="4"/>
-        </w:rPr>
-        <w:t xml:space="preserve"> </w:t>
-      </w:r>
-      <w:r>
-        <w:t>a</w:t>
-      </w:r>
-      <w:r>
-        <w:rPr>
-          <w:spacing w:val="3"/>
-        </w:rPr>
-        <w:t xml:space="preserve"> </w:t>
-      </w:r>
-      <w:r>
-        <w:t>test</w:t>
-      </w:r>
-      <w:r>
-        <w:rPr>
-          <w:spacing w:val="4"/>
-        </w:rPr>
-        <w:t xml:space="preserve"> </w:t>
-      </w:r>
-      <w:r>
-        <w:t>by</w:t>
-      </w:r>
-      <w:r>
-        <w:rPr>
-          <w:spacing w:val="3"/>
-        </w:rPr>
-        <w:t xml:space="preserve"> </w:t>
-      </w:r>
-      <w:r>
-        <w:t>project-unique</w:t>
-      </w:r>
-      <w:r>
-        <w:rPr>
-          <w:spacing w:val="25"/>
-        </w:rPr>
-        <w:t xml:space="preserve"> </w:t>
-      </w:r>
-      <w:r>
-        <w:t>identifier</w:t>
-      </w:r>
-      <w:r>
-        <w:rPr>
-          <w:spacing w:val="12"/>
-        </w:rPr>
-        <w:t xml:space="preserve"> </w:t>
-      </w:r>
-      <w:r>
-        <w:t>and</w:t>
-      </w:r>
-      <w:r>
-        <w:rPr>
-          <w:spacing w:val="12"/>
-        </w:rPr>
-        <w:t xml:space="preserve"> </w:t>
-      </w:r>
-      <w:r>
-        <w:t>shall</w:t>
-      </w:r>
-      <w:r>
-        <w:rPr>
-          <w:spacing w:val="12"/>
-        </w:rPr>
-        <w:t xml:space="preserve"> </w:t>
-      </w:r>
-      <w:r>
-        <w:t>be</w:t>
-      </w:r>
-      <w:r>
-        <w:rPr>
-          <w:spacing w:val="12"/>
-        </w:rPr>
-        <w:t xml:space="preserve"> </w:t>
-      </w:r>
-      <w:r>
-        <w:t>divided</w:t>
-      </w:r>
-      <w:r>
-        <w:rPr>
-          <w:spacing w:val="12"/>
-        </w:rPr>
-        <w:t xml:space="preserve"> </w:t>
-      </w:r>
-      <w:r>
-        <w:t>into</w:t>
-      </w:r>
-      <w:r>
-        <w:rPr>
-          <w:spacing w:val="12"/>
-        </w:rPr>
-        <w:t xml:space="preserve"> </w:t>
-      </w:r>
-      <w:r>
-        <w:t>the</w:t>
-      </w:r>
-      <w:r>
-        <w:rPr>
-          <w:spacing w:val="12"/>
-        </w:rPr>
-        <w:t xml:space="preserve"> </w:t>
-      </w:r>
-      <w:r>
-        <w:t>following</w:t>
-      </w:r>
-      <w:r>
-        <w:rPr>
-          <w:spacing w:val="12"/>
-        </w:rPr>
-        <w:t xml:space="preserve"> </w:t>
-      </w:r>
-      <w:r>
-        <w:t>subparagraphs</w:t>
-      </w:r>
-      <w:r>
-        <w:rPr>
-          <w:spacing w:val="12"/>
-        </w:rPr>
-        <w:t xml:space="preserve"> </w:t>
-      </w:r>
-      <w:r>
-        <w:t>to</w:t>
-      </w:r>
-      <w:r>
-        <w:rPr>
-          <w:spacing w:val="12"/>
-        </w:rPr>
-        <w:t xml:space="preserve"> </w:t>
-      </w:r>
-      <w:r>
-        <w:t>describe</w:t>
-      </w:r>
-      <w:r>
-        <w:rPr>
-          <w:spacing w:val="12"/>
-        </w:rPr>
-        <w:t xml:space="preserve"> </w:t>
-      </w:r>
-      <w:r>
-        <w:t>the</w:t>
-      </w:r>
-      <w:r>
-        <w:rPr>
-          <w:spacing w:val="12"/>
-        </w:rPr>
-        <w:t xml:space="preserve"> </w:t>
-      </w:r>
-      <w:r>
-        <w:t>test</w:t>
-      </w:r>
-      <w:r>
-        <w:rPr>
-          <w:spacing w:val="12"/>
-        </w:rPr>
-        <w:t xml:space="preserve"> </w:t>
-      </w:r>
-      <w:r>
-        <w:t>results.</w:t>
+        <w:rPr>
+          <w:b/>
+        </w:rPr>
+        <w:t>Red Circle Test</w:t>
+      </w:r>
+      <w:r>
+        <w:t xml:space="preserve"> </w:t>
+      </w:r>
+      <w:r>
+        <w:t>–</w:t>
+      </w:r>
+      <w:r>
+        <w:t xml:space="preserve"> </w:t>
+      </w:r>
+      <w:r>
+        <w:t xml:space="preserve">All results as expected. A third shape, a red circle, was implemented onto the polygon board with the same functionality as the other shapes. </w:t>
+      </w:r>
+      <w:r>
+        <w:t>The red circle animates and interacts with the board environment as intended.</w:t>
       </w:r>
     </w:p>
     <w:p>
       <w:pPr>
-        <w:pStyle w:val="Heading3"/>
-      </w:pPr>
-      <w:bookmarkStart w:id="24" w:name="4.x.1_Summary_of_test_results"/>
-      <w:bookmarkStart w:id="25" w:name="_Toc432634213"/>
-      <w:bookmarkEnd w:id="24"/>
-      <w:r>
-        <w:rPr>
-          <w:u w:color="000000"/>
-        </w:rPr>
-        <w:t>Summary</w:t>
-      </w:r>
-      <w:r>
-        <w:rPr>
-          <w:spacing w:val="22"/>
-          <w:u w:color="000000"/>
-        </w:rPr>
-        <w:t xml:space="preserve"> </w:t>
-      </w:r>
-      <w:r>
-        <w:rPr>
-          <w:u w:color="000000"/>
-        </w:rPr>
-        <w:t>of</w:t>
-      </w:r>
-      <w:r>
-        <w:rPr>
-          <w:spacing w:val="22"/>
-          <w:u w:color="000000"/>
-        </w:rPr>
-        <w:t xml:space="preserve"> </w:t>
-      </w:r>
-      <w:r>
-        <w:rPr>
-          <w:u w:color="000000"/>
-        </w:rPr>
-        <w:t>test</w:t>
-      </w:r>
-      <w:r>
-        <w:rPr>
-          <w:spacing w:val="23"/>
-          <w:u w:color="000000"/>
-        </w:rPr>
-        <w:t xml:space="preserve"> </w:t>
-      </w:r>
-      <w:r>
-        <w:rPr>
-          <w:spacing w:val="-1"/>
-          <w:u w:color="000000"/>
-        </w:rPr>
-        <w:t>results</w:t>
-      </w:r>
-      <w:bookmarkEnd w:id="25"/>
+        <w:pStyle w:val="BodyText"/>
+        <w:rPr>
+          <w:rFonts w:cstheme="minorHAnsi"/>
+          <w:color w:val="000000"/>
+        </w:rPr>
+      </w:pPr>
+      <w:r>
+        <w:rPr>
+          <w:rFonts w:cstheme="minorHAnsi"/>
+          <w:b/>
+          <w:color w:val="000000"/>
+        </w:rPr>
+        <w:lastRenderedPageBreak/>
+        <w:t>Random Algorithm Test</w:t>
+      </w:r>
+      <w:r>
+        <w:rPr>
+          <w:rFonts w:cstheme="minorHAnsi"/>
+          <w:color w:val="000000"/>
+        </w:rPr>
+        <w:t xml:space="preserve"> – All</w:t>
+      </w:r>
+      <w:r>
+        <w:rPr>
+          <w:rFonts w:cstheme="minorHAnsi"/>
+          <w:color w:val="000000"/>
+        </w:rPr>
+        <w:t xml:space="preserve"> results as expected</w:t>
+      </w:r>
+      <w:r>
+        <w:rPr>
+          <w:rFonts w:cstheme="minorHAnsi"/>
+          <w:color w:val="000000"/>
+        </w:rPr>
+        <w:t>.</w:t>
+      </w:r>
+      <w:r>
+        <w:rPr>
+          <w:rFonts w:cstheme="minorHAnsi"/>
+          <w:color w:val="000000"/>
+        </w:rPr>
+        <w:t xml:space="preserve"> The radio buttons accurately default to the “Random” algorithm upon page loading. Likewise, the “Random” algorithm mimics random polygon movement when said polygon is unhappy. The “Random” algorithm was implemented and tested as intended.</w:t>
+      </w:r>
     </w:p>
     <w:p>
       <w:pPr>
         <w:pStyle w:val="BodyText"/>
       </w:pPr>
       <w:r>
-        <w:t>This</w:t>
-      </w:r>
-      <w:r>
-        <w:rPr>
-          <w:spacing w:val="24"/>
-        </w:rPr>
-        <w:t xml:space="preserve"> </w:t>
-      </w:r>
-      <w:r>
-        <w:t>paragraph</w:t>
-      </w:r>
-      <w:r>
-        <w:rPr>
-          <w:spacing w:val="22"/>
-        </w:rPr>
-        <w:t xml:space="preserve"> </w:t>
-      </w:r>
-      <w:r>
-        <w:t>shall</w:t>
-      </w:r>
-      <w:r>
-        <w:rPr>
-          <w:spacing w:val="24"/>
-        </w:rPr>
-        <w:t xml:space="preserve"> </w:t>
-      </w:r>
-      <w:r>
-        <w:t>summarize</w:t>
-      </w:r>
-      <w:r>
-        <w:rPr>
-          <w:spacing w:val="22"/>
-        </w:rPr>
-        <w:t xml:space="preserve"> </w:t>
-      </w:r>
-      <w:r>
-        <w:t>the</w:t>
-      </w:r>
-      <w:r>
-        <w:rPr>
-          <w:spacing w:val="24"/>
-        </w:rPr>
-        <w:t xml:space="preserve"> </w:t>
-      </w:r>
-      <w:r>
-        <w:t>results</w:t>
-      </w:r>
-      <w:r>
-        <w:rPr>
-          <w:spacing w:val="22"/>
-        </w:rPr>
-        <w:t xml:space="preserve"> </w:t>
-      </w:r>
-      <w:r>
-        <w:t>of</w:t>
-      </w:r>
-      <w:r>
-        <w:rPr>
-          <w:spacing w:val="22"/>
-        </w:rPr>
-        <w:t xml:space="preserve"> </w:t>
-      </w:r>
-      <w:r>
-        <w:t>the</w:t>
-      </w:r>
-      <w:r>
-        <w:rPr>
-          <w:spacing w:val="24"/>
-        </w:rPr>
-        <w:t xml:space="preserve"> </w:t>
-      </w:r>
-      <w:r>
-        <w:t>test.  The</w:t>
-      </w:r>
-      <w:r>
-        <w:rPr>
-          <w:spacing w:val="27"/>
-        </w:rPr>
-        <w:t xml:space="preserve"> </w:t>
-      </w:r>
-      <w:r>
-        <w:t>summary</w:t>
-      </w:r>
-      <w:r>
-        <w:rPr>
-          <w:spacing w:val="19"/>
-        </w:rPr>
-        <w:t xml:space="preserve"> </w:t>
-      </w:r>
-      <w:r>
-        <w:t>shall</w:t>
-      </w:r>
-      <w:r>
-        <w:rPr>
-          <w:spacing w:val="20"/>
-        </w:rPr>
-        <w:t xml:space="preserve"> </w:t>
-      </w:r>
-      <w:r>
-        <w:t>include,</w:t>
-      </w:r>
-      <w:r>
-        <w:rPr>
-          <w:spacing w:val="19"/>
-        </w:rPr>
-        <w:t xml:space="preserve"> </w:t>
-      </w:r>
-      <w:r>
-        <w:t>possibly</w:t>
-      </w:r>
-      <w:r>
-        <w:rPr>
-          <w:spacing w:val="19"/>
-        </w:rPr>
-        <w:t xml:space="preserve"> </w:t>
-      </w:r>
-      <w:r>
-        <w:t>in</w:t>
-      </w:r>
-      <w:r>
-        <w:rPr>
-          <w:spacing w:val="20"/>
-        </w:rPr>
-        <w:t xml:space="preserve"> </w:t>
-      </w:r>
-      <w:r>
-        <w:t>a</w:t>
-      </w:r>
-      <w:r>
-        <w:rPr>
-          <w:spacing w:val="19"/>
-        </w:rPr>
-        <w:t xml:space="preserve"> </w:t>
-      </w:r>
-      <w:r>
-        <w:t>table,</w:t>
-      </w:r>
-      <w:r>
-        <w:rPr>
-          <w:spacing w:val="20"/>
-        </w:rPr>
-        <w:t xml:space="preserve"> </w:t>
-      </w:r>
-      <w:r>
-        <w:t>the</w:t>
-      </w:r>
-      <w:r>
-        <w:rPr>
-          <w:spacing w:val="19"/>
-        </w:rPr>
-        <w:t xml:space="preserve"> </w:t>
-      </w:r>
-      <w:r>
-        <w:t>completion</w:t>
-      </w:r>
-      <w:r>
-        <w:rPr>
-          <w:spacing w:val="19"/>
-        </w:rPr>
-        <w:t xml:space="preserve"> </w:t>
-      </w:r>
-      <w:r>
-        <w:t>status</w:t>
-      </w:r>
-      <w:r>
-        <w:rPr>
-          <w:spacing w:val="20"/>
-        </w:rPr>
-        <w:t xml:space="preserve"> </w:t>
-      </w:r>
-      <w:r>
-        <w:t>of</w:t>
-      </w:r>
-      <w:r>
-        <w:rPr>
-          <w:spacing w:val="19"/>
-        </w:rPr>
-        <w:t xml:space="preserve"> </w:t>
-      </w:r>
-      <w:r>
-        <w:t>each</w:t>
-      </w:r>
-      <w:r>
-        <w:rPr>
-          <w:spacing w:val="19"/>
-        </w:rPr>
-        <w:t xml:space="preserve"> </w:t>
-      </w:r>
-      <w:r>
-        <w:t>test</w:t>
-      </w:r>
-      <w:r>
-        <w:rPr>
-          <w:spacing w:val="20"/>
-        </w:rPr>
-        <w:t xml:space="preserve"> </w:t>
-      </w:r>
-      <w:r>
-        <w:t>case</w:t>
-      </w:r>
-      <w:r>
-        <w:rPr>
-          <w:spacing w:val="19"/>
-        </w:rPr>
-        <w:t xml:space="preserve"> </w:t>
-      </w:r>
-      <w:r>
-        <w:t>associated with</w:t>
-      </w:r>
-      <w:r>
-        <w:rPr>
-          <w:spacing w:val="10"/>
-        </w:rPr>
-        <w:t xml:space="preserve"> </w:t>
-      </w:r>
-      <w:r>
-        <w:t>the</w:t>
-      </w:r>
-      <w:r>
-        <w:rPr>
-          <w:spacing w:val="10"/>
-        </w:rPr>
-        <w:t xml:space="preserve"> </w:t>
-      </w:r>
-      <w:r>
-        <w:t>test</w:t>
-      </w:r>
-      <w:r>
-        <w:rPr>
-          <w:spacing w:val="9"/>
-        </w:rPr>
-        <w:t xml:space="preserve"> </w:t>
-      </w:r>
-      <w:r>
-        <w:t>(for</w:t>
-      </w:r>
-      <w:r>
-        <w:rPr>
-          <w:spacing w:val="10"/>
-        </w:rPr>
-        <w:t xml:space="preserve"> </w:t>
-      </w:r>
-      <w:r>
-        <w:t>example,</w:t>
-      </w:r>
-      <w:r>
-        <w:rPr>
-          <w:spacing w:val="10"/>
-        </w:rPr>
-        <w:t xml:space="preserve"> </w:t>
-      </w:r>
-      <w:r>
-        <w:t>"all</w:t>
-      </w:r>
-      <w:r>
-        <w:rPr>
-          <w:spacing w:val="10"/>
-        </w:rPr>
-        <w:t xml:space="preserve"> </w:t>
-      </w:r>
-      <w:r>
-        <w:t>results</w:t>
-      </w:r>
-      <w:r>
-        <w:rPr>
-          <w:spacing w:val="9"/>
-        </w:rPr>
-        <w:t xml:space="preserve"> </w:t>
-      </w:r>
-      <w:r>
-        <w:t>as</w:t>
-      </w:r>
-      <w:r>
-        <w:rPr>
-          <w:spacing w:val="10"/>
-        </w:rPr>
-        <w:t xml:space="preserve"> </w:t>
-      </w:r>
-      <w:r>
-        <w:t>expected,"</w:t>
-      </w:r>
-      <w:r>
-        <w:rPr>
-          <w:spacing w:val="10"/>
-        </w:rPr>
-        <w:t xml:space="preserve"> </w:t>
-      </w:r>
-      <w:r>
-        <w:t>"problems</w:t>
-      </w:r>
-      <w:r>
-        <w:rPr>
-          <w:spacing w:val="10"/>
-        </w:rPr>
-        <w:t xml:space="preserve"> </w:t>
-      </w:r>
-      <w:r>
-        <w:t>encountered,"</w:t>
-      </w:r>
-      <w:r>
-        <w:rPr>
-          <w:spacing w:val="9"/>
-        </w:rPr>
-        <w:t xml:space="preserve"> </w:t>
-      </w:r>
-      <w:r>
-        <w:t>"deviations required").  When</w:t>
-      </w:r>
-      <w:r>
-        <w:rPr>
-          <w:spacing w:val="8"/>
-        </w:rPr>
-        <w:t xml:space="preserve"> </w:t>
-      </w:r>
-      <w:r>
-        <w:t>the</w:t>
-      </w:r>
-      <w:r>
-        <w:rPr>
-          <w:spacing w:val="8"/>
-        </w:rPr>
-        <w:t xml:space="preserve"> </w:t>
-      </w:r>
-      <w:r>
-        <w:t>completion</w:t>
-      </w:r>
-      <w:r>
-        <w:rPr>
-          <w:spacing w:val="7"/>
-        </w:rPr>
-        <w:t xml:space="preserve"> </w:t>
-      </w:r>
-      <w:r>
-        <w:t>status</w:t>
-      </w:r>
-      <w:r>
-        <w:rPr>
-          <w:spacing w:val="8"/>
-        </w:rPr>
-        <w:t xml:space="preserve"> </w:t>
-      </w:r>
-      <w:r>
-        <w:t>is</w:t>
-      </w:r>
-      <w:r>
-        <w:rPr>
-          <w:spacing w:val="8"/>
-        </w:rPr>
-        <w:t xml:space="preserve"> </w:t>
-      </w:r>
-      <w:r>
-        <w:t>not</w:t>
-      </w:r>
-      <w:r>
-        <w:rPr>
-          <w:spacing w:val="8"/>
-        </w:rPr>
-        <w:t xml:space="preserve"> </w:t>
-      </w:r>
-      <w:r>
-        <w:t>"as</w:t>
-      </w:r>
-      <w:r>
-        <w:rPr>
-          <w:spacing w:val="7"/>
-        </w:rPr>
-        <w:t xml:space="preserve"> </w:t>
-      </w:r>
-      <w:r>
-        <w:t>expected,"</w:t>
-      </w:r>
-      <w:r>
-        <w:rPr>
-          <w:spacing w:val="8"/>
-        </w:rPr>
-        <w:t xml:space="preserve"> </w:t>
-      </w:r>
-      <w:r>
-        <w:t>this</w:t>
-      </w:r>
-      <w:r>
-        <w:rPr>
-          <w:spacing w:val="8"/>
-        </w:rPr>
-        <w:t xml:space="preserve"> </w:t>
-      </w:r>
-      <w:r>
-        <w:t>paragraph</w:t>
-      </w:r>
-      <w:r>
-        <w:rPr>
-          <w:spacing w:val="8"/>
-        </w:rPr>
-        <w:t xml:space="preserve"> </w:t>
-      </w:r>
-      <w:r>
-        <w:t>shall</w:t>
-      </w:r>
-      <w:r>
-        <w:rPr>
-          <w:spacing w:val="7"/>
-        </w:rPr>
-        <w:t xml:space="preserve"> </w:t>
-      </w:r>
-      <w:r>
-        <w:t>reference</w:t>
-      </w:r>
-      <w:r>
-        <w:rPr>
-          <w:spacing w:val="8"/>
-        </w:rPr>
-        <w:t xml:space="preserve"> </w:t>
-      </w:r>
-      <w:r>
-        <w:t>the following</w:t>
-      </w:r>
-      <w:r>
-        <w:rPr>
-          <w:spacing w:val="12"/>
-        </w:rPr>
-        <w:t xml:space="preserve"> </w:t>
-      </w:r>
-      <w:r>
-        <w:t>paragraphs</w:t>
-      </w:r>
-      <w:r>
-        <w:rPr>
-          <w:spacing w:val="12"/>
-        </w:rPr>
-        <w:t xml:space="preserve"> </w:t>
-      </w:r>
-      <w:r>
-        <w:t>for</w:t>
-      </w:r>
-      <w:r>
-        <w:rPr>
-          <w:spacing w:val="12"/>
-        </w:rPr>
-        <w:t xml:space="preserve"> </w:t>
-      </w:r>
-      <w:r>
-        <w:t>details.</w:t>
+        <w:rPr>
+          <w:b/>
+        </w:rPr>
+        <w:t>Happiness</w:t>
+      </w:r>
+      <w:r>
+        <w:rPr>
+          <w:rFonts w:cstheme="minorHAnsi"/>
+          <w:b/>
+          <w:color w:val="000000"/>
+        </w:rPr>
+        <w:t xml:space="preserve"> </w:t>
+      </w:r>
+      <w:r>
+        <w:rPr>
+          <w:rFonts w:cstheme="minorHAnsi"/>
+          <w:b/>
+          <w:color w:val="000000"/>
+        </w:rPr>
+        <w:t>Algorithm</w:t>
+      </w:r>
+      <w:r>
+        <w:rPr>
+          <w:b/>
+        </w:rPr>
+        <w:t xml:space="preserve"> Test</w:t>
+      </w:r>
+      <w:r>
+        <w:t xml:space="preserve"> –</w:t>
+      </w:r>
+      <w:r>
+        <w:t xml:space="preserve"> Problems encountered, incomplete</w:t>
+      </w:r>
+      <w:r>
+        <w:t>.</w:t>
+      </w:r>
+      <w:r>
+        <w:t xml:space="preserve"> </w:t>
+      </w:r>
+      <w:r>
+        <w:t>The radio buttons accurately list a “Happiness” algorithm that is selectable. However, the “Happiness” algorithm follows the exact results from the “Random” algorithm, and does not accurately portray polygons moving to places where they are happy systematically. The “Happiness” algorithm results were not as intended and therefore not a success.</w:t>
+      </w:r>
+    </w:p>
+    <w:p>
+      <w:pPr>
+        <w:pStyle w:val="BodyText"/>
+      </w:pPr>
+      <w:r>
+        <w:rPr>
+          <w:b/>
+        </w:rPr>
+        <w:t xml:space="preserve">Collective </w:t>
+      </w:r>
+      <w:r>
+        <w:rPr>
+          <w:b/>
+        </w:rPr>
+        <w:t>Happiness</w:t>
+      </w:r>
+      <w:r>
+        <w:rPr>
+          <w:rFonts w:cstheme="minorHAnsi"/>
+          <w:b/>
+          <w:color w:val="000000"/>
+        </w:rPr>
+        <w:t xml:space="preserve"> Algorithm</w:t>
+      </w:r>
+      <w:r>
+        <w:rPr>
+          <w:b/>
+        </w:rPr>
+        <w:t xml:space="preserve"> Test</w:t>
+      </w:r>
+      <w:r>
+        <w:t xml:space="preserve"> – Problems encountered, incomplete.</w:t>
+      </w:r>
+      <w:r>
+        <w:t xml:space="preserve"> </w:t>
+      </w:r>
+      <w:r>
+        <w:t>The radio buttons accurately list a “</w:t>
+      </w:r>
+      <w:r>
+        <w:t xml:space="preserve">Collective </w:t>
+      </w:r>
+      <w:r>
+        <w:t>Happiness” algorithm that is selectable. However, the “</w:t>
+      </w:r>
+      <w:r>
+        <w:t xml:space="preserve">Collective </w:t>
+      </w:r>
+      <w:r>
+        <w:t xml:space="preserve">Happiness” algorithm follows the exact results from the “Random” algorithm, and does not accurately portray polygons moving to places </w:t>
+      </w:r>
+      <w:r>
+        <w:t>by group</w:t>
+      </w:r>
+      <w:r>
+        <w:t xml:space="preserve"> systematically</w:t>
+      </w:r>
+      <w:r>
+        <w:t>, in order to make the group (the collective neighborhood) happy</w:t>
+      </w:r>
+      <w:r>
+        <w:t>. The “</w:t>
+      </w:r>
+      <w:r>
+        <w:t xml:space="preserve">Collective </w:t>
+      </w:r>
+      <w:r>
+        <w:t>Happiness” algorithm results were not as intended and therefore not a success.</w:t>
+      </w:r>
+    </w:p>
+    <w:p>
+      <w:pPr>
+        <w:pStyle w:val="BodyText"/>
+      </w:pPr>
+      <w:r>
+        <w:rPr>
+          <w:b/>
+        </w:rPr>
+        <w:t xml:space="preserve">Customized Slider </w:t>
+      </w:r>
+      <w:r>
+        <w:rPr>
+          <w:b/>
+        </w:rPr>
+        <w:t>Test</w:t>
+      </w:r>
+      <w:r>
+        <w:t xml:space="preserve"> – </w:t>
+      </w:r>
+      <w:r>
+        <w:t>Not applicable, incomplete. The customized slider used to assess polygon bias between shapes (for happiness levels) is currently not implemented on the board interface. There is currently nothing to test</w:t>
+      </w:r>
+      <w:r>
+        <w:t xml:space="preserve"> which is unexpected</w:t>
+      </w:r>
+      <w:r>
+        <w:t>, and the slider is still stuck in design</w:t>
+      </w:r>
+      <w:bookmarkStart w:id="25" w:name="_GoBack"/>
+      <w:bookmarkEnd w:id="25"/>
+      <w:r>
+        <w:t>. Thus, the results of this test are not available and therefore incomplete.</w:t>
       </w:r>
     </w:p>
     <w:p>
@@ -5536,7 +5141,6 @@
         <w:rPr>
           <w:u w:color="000000"/>
         </w:rPr>
-        <w:lastRenderedPageBreak/>
         <w:t>Problems</w:t>
       </w:r>
       <w:r>
@@ -7089,6 +6693,7 @@
         <w:jc w:val="both"/>
       </w:pPr>
       <w:r>
+        <w:lastRenderedPageBreak/>
         <w:t>A</w:t>
       </w:r>
       <w:r>
@@ -8152,14 +7757,7 @@
               <w:rPr>
                 <w:color w:val="FF0000"/>
               </w:rPr>
-              <w:t xml:space="preserve">Integrated a third shape, a red circle, to the sandbox. The red circle acted like the other shapes (e.g. moved if a certain amount of shapes were </w:t>
-            </w:r>
-            <w:r>
-              <w:rPr>
-                <w:color w:val="FF0000"/>
-              </w:rPr>
-              <w:lastRenderedPageBreak/>
-              <w:t>around it, and shook like the other shapes).</w:t>
+              <w:t>Integrated a third shape, a red circle, to the sandbox. The red circle acted like the other shapes (e.g. moved if a certain amount of shapes were around it, and shook like the other shapes).</w:t>
             </w:r>
           </w:p>
         </w:tc>
@@ -8189,7 +7787,6 @@
               <w:rPr>
                 <w:color w:val="FF0000"/>
               </w:rPr>
-              <w:lastRenderedPageBreak/>
               <w:t>Latest version (as of November 2015) of Fire Fox, Internet Explorer, and Chrome on laptops with Windows 7 or Linux</w:t>
             </w:r>
           </w:p>
@@ -8252,7 +7849,6 @@
               <w:rPr>
                 <w:color w:val="FF0000"/>
               </w:rPr>
-              <w:lastRenderedPageBreak/>
               <w:t>Adding the selected algorithm radio buttons</w:t>
             </w:r>
           </w:p>
@@ -8941,6 +8537,7 @@
         <w:rPr>
           <w:rFonts w:cstheme="minorHAnsi"/>
         </w:rPr>
+        <w:lastRenderedPageBreak/>
         <w:t>an alphabetical</w:t>
       </w:r>
       <w:r>
@@ -10818,7 +10415,7 @@
           <w:rPr>
             <w:noProof/>
           </w:rPr>
-          <w:t>2</w:t>
+          <w:t>5</w:t>
         </w:r>
         <w:r>
           <w:rPr>
@@ -37964,7 +37561,7 @@
 </file>
 
 <file path=customXml/itemProps1.xml><?xml version="1.0" encoding="utf-8"?>
-<ds:datastoreItem xmlns:ds="http://schemas.openxmlformats.org/officeDocument/2006/customXml" ds:itemID="{35C91500-D181-42E8-86E9-181AC21DA984}">
+<ds:datastoreItem xmlns:ds="http://schemas.openxmlformats.org/officeDocument/2006/customXml" ds:itemID="{80DA8E25-5EB0-459A-81BC-58791005DC3E}">
   <ds:schemaRefs>
     <ds:schemaRef ds:uri="http://schemas.openxmlformats.org/officeDocument/2006/bibliography"/>
   </ds:schemaRefs>

</xml_diff>

<commit_message>
Adding Ian's parts: Section 3
</commit_message>
<xml_diff>
--- a/documents/STR.docx
+++ b/documents/STR.docx
@@ -2156,7 +2156,7 @@
         <w:pStyle w:val="Normal"/>
         <w:numPr>
           <w:ilvl w:val="0"/>
-          <w:numId w:val="8"/>
+          <w:numId w:val="6"/>
         </w:numPr>
         <w:suppressAutoHyphens w:val="true"/>
         <w:spacing w:before="0" w:after="0"/>
@@ -2302,7 +2302,7 @@
         <w:pStyle w:val="Normal"/>
         <w:numPr>
           <w:ilvl w:val="0"/>
-          <w:numId w:val="8"/>
+          <w:numId w:val="6"/>
         </w:numPr>
         <w:spacing w:before="0" w:after="0"/>
         <w:rPr/>
@@ -2341,7 +2341,7 @@
         <w:pStyle w:val="Normal"/>
         <w:numPr>
           <w:ilvl w:val="0"/>
-          <w:numId w:val="8"/>
+          <w:numId w:val="6"/>
         </w:numPr>
         <w:suppressAutoHyphens w:val="true"/>
         <w:spacing w:before="0" w:after="0"/>
@@ -2698,800 +2698,7 @@
       </w:pPr>
       <w:r>
         <w:rPr/>
-        <w:t>This</w:t>
-      </w:r>
-      <w:r>
-        <w:rPr>
-          <w:spacing w:val="12"/>
-        </w:rPr>
-        <w:t xml:space="preserve"> </w:t>
-      </w:r>
-      <w:r>
-        <w:rPr/>
-        <w:t>paragraph</w:t>
-      </w:r>
-      <w:r>
-        <w:rPr>
-          <w:spacing w:val="12"/>
-        </w:rPr>
-        <w:t xml:space="preserve"> </w:t>
-      </w:r>
-      <w:r>
-        <w:rPr/>
-        <w:t>shall:</w:t>
-      </w:r>
-    </w:p>
-    <w:p>
-      <w:pPr>
-        <w:pStyle w:val="TextBody"/>
-        <w:widowControl w:val="false"/>
-        <w:numPr>
-          <w:ilvl w:val="0"/>
-          <w:numId w:val="3"/>
-        </w:numPr>
-        <w:tabs>
-          <w:tab w:val="left" w:pos="840" w:leader="none"/>
-        </w:tabs>
-        <w:spacing w:lineRule="auto" w:line="244" w:before="0" w:after="0"/>
-        <w:ind w:left="839" w:right="116" w:hanging="360"/>
-        <w:jc w:val="both"/>
-        <w:rPr/>
-      </w:pPr>
-      <w:r>
-        <w:rPr/>
-        <w:t>Provide</w:t>
-      </w:r>
-      <w:r>
-        <w:rPr>
-          <w:spacing w:val="1"/>
-        </w:rPr>
-        <w:t xml:space="preserve"> </w:t>
-      </w:r>
-      <w:r>
-        <w:rPr/>
-        <w:t>an</w:t>
-      </w:r>
-      <w:r>
-        <w:rPr>
-          <w:spacing w:val="1"/>
-        </w:rPr>
-        <w:t xml:space="preserve"> </w:t>
-      </w:r>
-      <w:r>
-        <w:rPr/>
-        <w:t>overall</w:t>
-      </w:r>
-      <w:r>
-        <w:rPr>
-          <w:spacing w:val="1"/>
-        </w:rPr>
-        <w:t xml:space="preserve"> </w:t>
-      </w:r>
-      <w:r>
-        <w:rPr/>
-        <w:t>assessment</w:t>
-      </w:r>
-      <w:r>
-        <w:rPr>
-          <w:spacing w:val="1"/>
-        </w:rPr>
-        <w:t xml:space="preserve"> </w:t>
-      </w:r>
-      <w:r>
-        <w:rPr/>
-        <w:t>of</w:t>
-      </w:r>
-      <w:r>
-        <w:rPr>
-          <w:spacing w:val="1"/>
-        </w:rPr>
-        <w:t xml:space="preserve"> </w:t>
-      </w:r>
-      <w:r>
-        <w:rPr/>
-        <w:t>the</w:t>
-      </w:r>
-      <w:r>
-        <w:rPr>
-          <w:spacing w:val="1"/>
-        </w:rPr>
-        <w:t xml:space="preserve"> </w:t>
-      </w:r>
-      <w:r>
-        <w:rPr/>
-        <w:t>software</w:t>
-      </w:r>
-      <w:r>
-        <w:rPr>
-          <w:spacing w:val="2"/>
-        </w:rPr>
-        <w:t xml:space="preserve"> </w:t>
-      </w:r>
-      <w:r>
-        <w:rPr/>
-        <w:t>as</w:t>
-      </w:r>
-      <w:r>
-        <w:rPr>
-          <w:spacing w:val="1"/>
-        </w:rPr>
-        <w:t xml:space="preserve"> </w:t>
-      </w:r>
-      <w:r>
-        <w:rPr/>
-        <w:t>demonstrated</w:t>
-      </w:r>
-      <w:r>
-        <w:rPr>
-          <w:spacing w:val="1"/>
-        </w:rPr>
-        <w:t xml:space="preserve"> </w:t>
-      </w:r>
-      <w:r>
-        <w:rPr/>
-        <w:t>by</w:t>
-      </w:r>
-      <w:r>
-        <w:rPr>
-          <w:spacing w:val="1"/>
-        </w:rPr>
-        <w:t xml:space="preserve"> </w:t>
-      </w:r>
-      <w:r>
-        <w:rPr/>
-        <w:t>the</w:t>
-      </w:r>
-      <w:r>
-        <w:rPr>
-          <w:spacing w:val="1"/>
-        </w:rPr>
-        <w:t xml:space="preserve"> </w:t>
-      </w:r>
-      <w:r>
-        <w:rPr/>
-        <w:t>test</w:t>
-      </w:r>
-      <w:r>
-        <w:rPr>
-          <w:spacing w:val="1"/>
-        </w:rPr>
-        <w:t xml:space="preserve"> </w:t>
-      </w:r>
-      <w:r>
-        <w:rPr/>
-        <w:t>results</w:t>
-      </w:r>
-      <w:r>
-        <w:rPr>
-          <w:spacing w:val="2"/>
-        </w:rPr>
-        <w:t xml:space="preserve"> </w:t>
-      </w:r>
-      <w:r>
-        <w:rPr/>
-        <w:t>in</w:t>
-      </w:r>
-      <w:r>
-        <w:rPr>
-          <w:spacing w:val="1"/>
-        </w:rPr>
-        <w:t xml:space="preserve"> </w:t>
-      </w:r>
-      <w:r>
-        <w:rPr/>
-        <w:t>this report</w:t>
-      </w:r>
-    </w:p>
-    <w:p>
-      <w:pPr>
-        <w:pStyle w:val="TextBody"/>
-        <w:widowControl w:val="false"/>
-        <w:numPr>
-          <w:ilvl w:val="0"/>
-          <w:numId w:val="3"/>
-        </w:numPr>
-        <w:tabs>
-          <w:tab w:val="left" w:pos="840" w:leader="none"/>
-        </w:tabs>
-        <w:spacing w:lineRule="auto" w:line="244" w:before="0" w:after="0"/>
-        <w:ind w:left="839" w:right="118" w:hanging="360"/>
-        <w:jc w:val="both"/>
-        <w:rPr/>
-      </w:pPr>
-      <w:r>
-        <w:rPr/>
-        <w:t>Identify</w:t>
-      </w:r>
-      <w:r>
-        <w:rPr>
-          <w:spacing w:val="18"/>
-        </w:rPr>
-        <w:t xml:space="preserve"> </w:t>
-      </w:r>
-      <w:r>
-        <w:rPr/>
-        <w:t>any</w:t>
-      </w:r>
-      <w:r>
-        <w:rPr>
-          <w:spacing w:val="19"/>
-        </w:rPr>
-        <w:t xml:space="preserve"> </w:t>
-      </w:r>
-      <w:r>
-        <w:rPr/>
-        <w:t>remaining</w:t>
-      </w:r>
-      <w:r>
-        <w:rPr>
-          <w:spacing w:val="18"/>
-        </w:rPr>
-        <w:t xml:space="preserve"> </w:t>
-      </w:r>
-      <w:r>
-        <w:rPr/>
-        <w:t>deficiencies,</w:t>
-      </w:r>
-      <w:r>
-        <w:rPr>
-          <w:spacing w:val="18"/>
-        </w:rPr>
-        <w:t xml:space="preserve"> </w:t>
-      </w:r>
-      <w:r>
-        <w:rPr/>
-        <w:t>limitations,</w:t>
-      </w:r>
-      <w:r>
-        <w:rPr>
-          <w:spacing w:val="19"/>
-        </w:rPr>
-        <w:t xml:space="preserve"> </w:t>
-      </w:r>
-      <w:r>
-        <w:rPr/>
-        <w:t>or</w:t>
-      </w:r>
-      <w:r>
-        <w:rPr>
-          <w:spacing w:val="18"/>
-        </w:rPr>
-        <w:t xml:space="preserve"> </w:t>
-      </w:r>
-      <w:r>
-        <w:rPr/>
-        <w:t>constraints</w:t>
-      </w:r>
-      <w:r>
-        <w:rPr>
-          <w:spacing w:val="18"/>
-        </w:rPr>
-        <w:t xml:space="preserve"> </w:t>
-      </w:r>
-      <w:r>
-        <w:rPr/>
-        <w:t>that</w:t>
-      </w:r>
-      <w:r>
-        <w:rPr>
-          <w:spacing w:val="19"/>
-        </w:rPr>
-        <w:t xml:space="preserve"> </w:t>
-      </w:r>
-      <w:r>
-        <w:rPr/>
-        <w:t>were</w:t>
-      </w:r>
-      <w:r>
-        <w:rPr>
-          <w:spacing w:val="18"/>
-        </w:rPr>
-        <w:t xml:space="preserve"> </w:t>
-      </w:r>
-      <w:r>
-        <w:rPr/>
-        <w:t>detected</w:t>
-      </w:r>
-      <w:r>
-        <w:rPr>
-          <w:spacing w:val="18"/>
-        </w:rPr>
-        <w:t xml:space="preserve"> </w:t>
-      </w:r>
-      <w:r>
-        <w:rPr/>
-        <w:t>by</w:t>
-      </w:r>
-      <w:r>
-        <w:rPr>
-          <w:spacing w:val="19"/>
-        </w:rPr>
-        <w:t xml:space="preserve"> </w:t>
-      </w:r>
-      <w:r>
-        <w:rPr/>
-        <w:t>the testing</w:t>
-      </w:r>
-      <w:r>
-        <w:rPr>
-          <w:spacing w:val="39"/>
-        </w:rPr>
-        <w:t xml:space="preserve"> </w:t>
-      </w:r>
-      <w:r>
-        <w:rPr/>
-        <w:t>performed.  Problem/change</w:t>
-      </w:r>
-      <w:r>
-        <w:rPr>
-          <w:spacing w:val="39"/>
-        </w:rPr>
-        <w:t xml:space="preserve"> </w:t>
-      </w:r>
-      <w:r>
-        <w:rPr/>
-        <w:t>reports</w:t>
-      </w:r>
-      <w:r>
-        <w:rPr>
-          <w:spacing w:val="40"/>
-        </w:rPr>
-        <w:t xml:space="preserve"> </w:t>
-      </w:r>
-      <w:r>
-        <w:rPr/>
-        <w:t>may</w:t>
-      </w:r>
-      <w:r>
-        <w:rPr>
-          <w:spacing w:val="39"/>
-        </w:rPr>
-        <w:t xml:space="preserve"> </w:t>
-      </w:r>
-      <w:r>
-        <w:rPr/>
-        <w:t>be</w:t>
-      </w:r>
-      <w:r>
-        <w:rPr>
-          <w:spacing w:val="39"/>
-        </w:rPr>
-        <w:t xml:space="preserve"> </w:t>
-      </w:r>
-      <w:r>
-        <w:rPr/>
-        <w:t>used</w:t>
-      </w:r>
-      <w:r>
-        <w:rPr>
-          <w:spacing w:val="39"/>
-        </w:rPr>
-        <w:t xml:space="preserve"> </w:t>
-      </w:r>
-      <w:r>
-        <w:rPr/>
-        <w:t>to</w:t>
-      </w:r>
-      <w:r>
-        <w:rPr>
-          <w:spacing w:val="40"/>
-        </w:rPr>
-        <w:t xml:space="preserve"> </w:t>
-      </w:r>
-      <w:r>
-        <w:rPr/>
-        <w:t>provide</w:t>
-      </w:r>
-      <w:r>
-        <w:rPr>
-          <w:spacing w:val="39"/>
-        </w:rPr>
-        <w:t xml:space="preserve"> </w:t>
-      </w:r>
-      <w:r>
-        <w:rPr/>
-        <w:t>deficiency information.</w:t>
-      </w:r>
-    </w:p>
-    <w:p>
-      <w:pPr>
-        <w:pStyle w:val="TextBody"/>
-        <w:widowControl w:val="false"/>
-        <w:numPr>
-          <w:ilvl w:val="0"/>
-          <w:numId w:val="3"/>
-        </w:numPr>
-        <w:tabs>
-          <w:tab w:val="left" w:pos="840" w:leader="none"/>
-        </w:tabs>
-        <w:spacing w:before="0" w:after="0"/>
-        <w:rPr/>
-      </w:pPr>
-      <w:r>
-        <w:rPr/>
-        <w:t>For</w:t>
-      </w:r>
-      <w:r>
-        <w:rPr>
-          <w:spacing w:val="12"/>
-        </w:rPr>
-        <w:t xml:space="preserve"> </w:t>
-      </w:r>
-      <w:r>
-        <w:rPr/>
-        <w:t>each</w:t>
-      </w:r>
-      <w:r>
-        <w:rPr>
-          <w:spacing w:val="12"/>
-        </w:rPr>
-        <w:t xml:space="preserve"> </w:t>
-      </w:r>
-      <w:r>
-        <w:rPr/>
-        <w:t>remaining</w:t>
-      </w:r>
-      <w:r>
-        <w:rPr>
-          <w:spacing w:val="12"/>
-        </w:rPr>
-        <w:t xml:space="preserve"> </w:t>
-      </w:r>
-      <w:r>
-        <w:rPr/>
-        <w:t>deficiency,</w:t>
-      </w:r>
-      <w:r>
-        <w:rPr>
-          <w:spacing w:val="12"/>
-        </w:rPr>
-        <w:t xml:space="preserve"> </w:t>
-      </w:r>
-      <w:r>
-        <w:rPr/>
-        <w:t>limitation,</w:t>
-      </w:r>
-      <w:r>
-        <w:rPr>
-          <w:spacing w:val="12"/>
-        </w:rPr>
-        <w:t xml:space="preserve"> </w:t>
-      </w:r>
-      <w:r>
-        <w:rPr/>
-        <w:t>or</w:t>
-      </w:r>
-      <w:r>
-        <w:rPr>
-          <w:spacing w:val="12"/>
-        </w:rPr>
-        <w:t xml:space="preserve"> </w:t>
-      </w:r>
-      <w:r>
-        <w:rPr/>
-        <w:t>constraint,</w:t>
-      </w:r>
-      <w:r>
-        <w:rPr>
-          <w:spacing w:val="12"/>
-        </w:rPr>
-        <w:t xml:space="preserve"> </w:t>
-      </w:r>
-      <w:r>
-        <w:rPr/>
-        <w:t>describe:</w:t>
-      </w:r>
-    </w:p>
-    <w:p>
-      <w:pPr>
-        <w:pStyle w:val="TextBody"/>
-        <w:widowControl w:val="false"/>
-        <w:numPr>
-          <w:ilvl w:val="0"/>
-          <w:numId w:val="4"/>
-        </w:numPr>
-        <w:tabs>
-          <w:tab w:val="left" w:pos="1200" w:leader="none"/>
-        </w:tabs>
-        <w:spacing w:lineRule="auto" w:line="244" w:before="0" w:after="0"/>
-        <w:ind w:left="1559" w:right="118" w:hanging="360"/>
-        <w:rPr/>
-      </w:pPr>
-      <w:r>
-        <w:rPr/>
-        <w:t xml:space="preserve">Its  </w:t>
-      </w:r>
-      <w:r>
-        <w:rPr>
-          <w:spacing w:val="3"/>
-        </w:rPr>
-        <w:t xml:space="preserve"> </w:t>
-      </w:r>
-      <w:r>
-        <w:rPr/>
-        <w:t xml:space="preserve">impact  </w:t>
-      </w:r>
-      <w:r>
-        <w:rPr>
-          <w:spacing w:val="3"/>
-        </w:rPr>
-        <w:t xml:space="preserve"> </w:t>
-      </w:r>
-      <w:r>
-        <w:rPr/>
-        <w:t xml:space="preserve">on  </w:t>
-      </w:r>
-      <w:r>
-        <w:rPr>
-          <w:spacing w:val="4"/>
-        </w:rPr>
-        <w:t xml:space="preserve"> </w:t>
-      </w:r>
-      <w:r>
-        <w:rPr/>
-        <w:t xml:space="preserve">software  </w:t>
-      </w:r>
-      <w:r>
-        <w:rPr>
-          <w:spacing w:val="3"/>
-        </w:rPr>
-        <w:t xml:space="preserve"> </w:t>
-      </w:r>
-      <w:r>
-        <w:rPr/>
-        <w:t xml:space="preserve">and  </w:t>
-      </w:r>
-      <w:r>
-        <w:rPr>
-          <w:spacing w:val="4"/>
-        </w:rPr>
-        <w:t xml:space="preserve"> </w:t>
-      </w:r>
-      <w:r>
-        <w:rPr/>
-        <w:t xml:space="preserve">system  </w:t>
-      </w:r>
-      <w:r>
-        <w:rPr>
-          <w:spacing w:val="3"/>
-        </w:rPr>
-        <w:t xml:space="preserve"> </w:t>
-      </w:r>
-      <w:r>
-        <w:rPr/>
-        <w:t xml:space="preserve">performance,  </w:t>
-      </w:r>
-      <w:r>
-        <w:rPr>
-          <w:spacing w:val="4"/>
-        </w:rPr>
-        <w:t xml:space="preserve"> </w:t>
-      </w:r>
-      <w:r>
-        <w:rPr/>
-        <w:t xml:space="preserve">including  </w:t>
-      </w:r>
-      <w:r>
-        <w:rPr>
-          <w:spacing w:val="3"/>
-        </w:rPr>
-        <w:t xml:space="preserve"> </w:t>
-      </w:r>
-      <w:r>
-        <w:rPr/>
-        <w:t xml:space="preserve">identification  </w:t>
-      </w:r>
-      <w:r>
-        <w:rPr>
-          <w:spacing w:val="4"/>
-        </w:rPr>
-        <w:t xml:space="preserve"> </w:t>
-      </w:r>
-      <w:r>
-        <w:rPr/>
-        <w:t>of requirements</w:t>
-      </w:r>
-      <w:r>
-        <w:rPr>
-          <w:spacing w:val="12"/>
-        </w:rPr>
-        <w:t xml:space="preserve"> </w:t>
-      </w:r>
-      <w:r>
-        <w:rPr/>
-        <w:t>not</w:t>
-      </w:r>
-      <w:r>
-        <w:rPr>
-          <w:spacing w:val="12"/>
-        </w:rPr>
-        <w:t xml:space="preserve"> </w:t>
-      </w:r>
-      <w:r>
-        <w:rPr/>
-        <w:t>met</w:t>
-      </w:r>
-    </w:p>
-    <w:p>
-      <w:pPr>
-        <w:pStyle w:val="TextBody"/>
-        <w:widowControl w:val="false"/>
-        <w:numPr>
-          <w:ilvl w:val="0"/>
-          <w:numId w:val="4"/>
-        </w:numPr>
-        <w:tabs>
-          <w:tab w:val="left" w:pos="1200" w:leader="none"/>
-        </w:tabs>
-        <w:spacing w:before="0" w:after="0"/>
-        <w:rPr/>
-      </w:pPr>
-      <w:bookmarkStart w:id="15" w:name="3.3_Recommended_improvements"/>
-      <w:bookmarkStart w:id="16" w:name="3.2_Impact_of_test_environment"/>
-      <w:bookmarkEnd w:id="15"/>
-      <w:bookmarkEnd w:id="16"/>
-      <w:r>
-        <w:rPr/>
-        <w:t>The</w:t>
-      </w:r>
-      <w:r>
-        <w:rPr>
-          <w:spacing w:val="12"/>
-        </w:rPr>
-        <w:t xml:space="preserve"> </w:t>
-      </w:r>
-      <w:r>
-        <w:rPr/>
-        <w:t>impact</w:t>
-      </w:r>
-      <w:r>
-        <w:rPr>
-          <w:spacing w:val="12"/>
-        </w:rPr>
-        <w:t xml:space="preserve"> </w:t>
-      </w:r>
-      <w:r>
-        <w:rPr/>
-        <w:t>on</w:t>
-      </w:r>
-      <w:r>
-        <w:rPr>
-          <w:spacing w:val="12"/>
-        </w:rPr>
-        <w:t xml:space="preserve"> </w:t>
-      </w:r>
-      <w:r>
-        <w:rPr/>
-        <w:t>software</w:t>
-      </w:r>
-      <w:r>
-        <w:rPr>
-          <w:spacing w:val="12"/>
-        </w:rPr>
-        <w:t xml:space="preserve"> </w:t>
-      </w:r>
-      <w:r>
-        <w:rPr/>
-        <w:t>and</w:t>
-      </w:r>
-      <w:r>
-        <w:rPr>
-          <w:spacing w:val="12"/>
-        </w:rPr>
-        <w:t xml:space="preserve"> </w:t>
-      </w:r>
-      <w:r>
-        <w:rPr/>
-        <w:t>system</w:t>
-      </w:r>
-      <w:r>
-        <w:rPr>
-          <w:spacing w:val="12"/>
-        </w:rPr>
-        <w:t xml:space="preserve"> </w:t>
-      </w:r>
-      <w:r>
-        <w:rPr/>
-        <w:t>design</w:t>
-      </w:r>
-      <w:r>
-        <w:rPr>
-          <w:spacing w:val="12"/>
-        </w:rPr>
-        <w:t xml:space="preserve"> </w:t>
-      </w:r>
-      <w:r>
-        <w:rPr/>
-        <w:t>to</w:t>
-      </w:r>
-      <w:r>
-        <w:rPr>
-          <w:spacing w:val="12"/>
-        </w:rPr>
-        <w:t xml:space="preserve"> </w:t>
-      </w:r>
-      <w:r>
-        <w:rPr/>
-        <w:t>correct</w:t>
-      </w:r>
-      <w:r>
-        <w:rPr>
-          <w:spacing w:val="12"/>
-        </w:rPr>
-        <w:t xml:space="preserve"> </w:t>
-      </w:r>
-      <w:r>
-        <w:rPr/>
-        <w:t>it</w:t>
-      </w:r>
-    </w:p>
-    <w:p>
-      <w:pPr>
-        <w:pStyle w:val="TextBody"/>
-        <w:widowControl w:val="false"/>
-        <w:numPr>
-          <w:ilvl w:val="0"/>
-          <w:numId w:val="4"/>
-        </w:numPr>
-        <w:tabs>
-          <w:tab w:val="left" w:pos="1200" w:leader="none"/>
-        </w:tabs>
-        <w:spacing w:before="0" w:after="0"/>
-        <w:rPr/>
-      </w:pPr>
-      <w:r>
-        <w:rPr/>
-        <w:t>A</w:t>
-      </w:r>
-      <w:r>
-        <w:rPr>
-          <w:spacing w:val="12"/>
-        </w:rPr>
-        <w:t xml:space="preserve"> </w:t>
-      </w:r>
-      <w:r>
-        <w:rPr/>
-        <w:t>recommended</w:t>
-      </w:r>
-      <w:r>
-        <w:rPr>
-          <w:spacing w:val="12"/>
-        </w:rPr>
-        <w:t xml:space="preserve"> </w:t>
-      </w:r>
-      <w:r>
-        <w:rPr/>
-        <w:t>solution/approach</w:t>
-      </w:r>
-      <w:r>
-        <w:rPr>
-          <w:spacing w:val="12"/>
-        </w:rPr>
-        <w:t xml:space="preserve"> </w:t>
-      </w:r>
-      <w:r>
-        <w:rPr/>
-        <w:t>for</w:t>
-      </w:r>
-      <w:r>
-        <w:rPr>
-          <w:spacing w:val="12"/>
-        </w:rPr>
-        <w:t xml:space="preserve"> </w:t>
-      </w:r>
-      <w:r>
-        <w:rPr/>
-        <w:t>correcting</w:t>
-      </w:r>
-      <w:r>
-        <w:rPr>
-          <w:spacing w:val="12"/>
-        </w:rPr>
-        <w:t xml:space="preserve"> </w:t>
-      </w:r>
-      <w:r>
-        <w:rPr/>
-        <w:t>it</w:t>
+        <w:t>The tests able to be performed were successful except. The Red Circle Test was completed without flaws. The preliminary tests for the Happiness algorithms were complete given by the fact that they are selectable options on the website. However they could not be completed in full as the algorithms are not finished their development stage. The Customized Slider Test will be conducted when that phase of development is complete.</w:t>
       </w:r>
     </w:p>
     <w:p>
@@ -3503,7 +2710,7 @@
         </w:numPr>
         <w:rPr/>
       </w:pPr>
-      <w:bookmarkStart w:id="17" w:name="_Toc432634209"/>
+      <w:bookmarkStart w:id="15" w:name="_Toc432634209"/>
       <w:r>
         <w:rPr>
           <w:u w:val="none" w:color="000000"/>
@@ -3543,7 +2750,7 @@
         </w:rPr>
         <w:t xml:space="preserve"> </w:t>
       </w:r>
-      <w:bookmarkEnd w:id="17"/>
+      <w:bookmarkEnd w:id="15"/>
       <w:r>
         <w:rPr>
           <w:u w:val="none" w:color="000000"/>
@@ -3558,287 +2765,7 @@
       </w:pPr>
       <w:r>
         <w:rPr/>
-        <w:t>This</w:t>
-      </w:r>
-      <w:r>
-        <w:rPr>
-          <w:spacing w:val="10"/>
-        </w:rPr>
-        <w:t xml:space="preserve"> </w:t>
-      </w:r>
-      <w:r>
-        <w:rPr/>
-        <w:t>paragraph</w:t>
-      </w:r>
-      <w:r>
-        <w:rPr>
-          <w:spacing w:val="9"/>
-        </w:rPr>
-        <w:t xml:space="preserve"> </w:t>
-      </w:r>
-      <w:r>
-        <w:rPr/>
-        <w:t>shall</w:t>
-      </w:r>
-      <w:r>
-        <w:rPr>
-          <w:spacing w:val="9"/>
-        </w:rPr>
-        <w:t xml:space="preserve"> </w:t>
-      </w:r>
-      <w:r>
-        <w:rPr/>
-        <w:t>provide</w:t>
-      </w:r>
-      <w:r>
-        <w:rPr>
-          <w:spacing w:val="9"/>
-        </w:rPr>
-        <w:t xml:space="preserve"> </w:t>
-      </w:r>
-      <w:r>
-        <w:rPr/>
-        <w:t>an</w:t>
-      </w:r>
-      <w:r>
-        <w:rPr>
-          <w:spacing w:val="10"/>
-        </w:rPr>
-        <w:t xml:space="preserve"> </w:t>
-      </w:r>
-      <w:r>
-        <w:rPr/>
-        <w:t>assessment</w:t>
-      </w:r>
-      <w:r>
-        <w:rPr>
-          <w:spacing w:val="9"/>
-        </w:rPr>
-        <w:t xml:space="preserve"> </w:t>
-      </w:r>
-      <w:r>
-        <w:rPr/>
-        <w:t>of</w:t>
-      </w:r>
-      <w:r>
-        <w:rPr>
-          <w:spacing w:val="9"/>
-        </w:rPr>
-        <w:t xml:space="preserve"> </w:t>
-      </w:r>
-      <w:r>
-        <w:rPr/>
-        <w:t>the</w:t>
-      </w:r>
-      <w:r>
-        <w:rPr>
-          <w:spacing w:val="9"/>
-        </w:rPr>
-        <w:t xml:space="preserve"> </w:t>
-      </w:r>
-      <w:r>
-        <w:rPr/>
-        <w:t>manner in</w:t>
-      </w:r>
-      <w:r>
-        <w:rPr>
-          <w:spacing w:val="13"/>
-        </w:rPr>
-        <w:t xml:space="preserve"> </w:t>
-      </w:r>
-      <w:r>
-        <w:rPr/>
-        <w:t>which</w:t>
-      </w:r>
-      <w:r>
-        <w:rPr>
-          <w:spacing w:val="13"/>
-        </w:rPr>
-        <w:t xml:space="preserve"> </w:t>
-      </w:r>
-      <w:r>
-        <w:rPr/>
-        <w:t>the</w:t>
-      </w:r>
-      <w:r>
-        <w:rPr>
-          <w:spacing w:val="14"/>
-        </w:rPr>
-        <w:t xml:space="preserve"> </w:t>
-      </w:r>
-      <w:r>
-        <w:rPr/>
-        <w:t>test</w:t>
-      </w:r>
-      <w:r>
-        <w:rPr>
-          <w:spacing w:val="13"/>
-        </w:rPr>
-        <w:t xml:space="preserve"> </w:t>
-      </w:r>
-      <w:r>
-        <w:rPr/>
-        <w:t>environment</w:t>
-      </w:r>
-      <w:r>
-        <w:rPr>
-          <w:spacing w:val="13"/>
-        </w:rPr>
-        <w:t xml:space="preserve"> </w:t>
-      </w:r>
-      <w:r>
-        <w:rPr/>
-        <w:t>may</w:t>
-      </w:r>
-      <w:r>
-        <w:rPr>
-          <w:spacing w:val="13"/>
-        </w:rPr>
-        <w:t xml:space="preserve"> </w:t>
-      </w:r>
-      <w:r>
-        <w:rPr/>
-        <w:t>be</w:t>
-      </w:r>
-      <w:r>
-        <w:rPr>
-          <w:spacing w:val="13"/>
-        </w:rPr>
-        <w:t xml:space="preserve"> </w:t>
-      </w:r>
-      <w:r>
-        <w:rPr/>
-        <w:t>different</w:t>
-      </w:r>
-      <w:r>
-        <w:rPr>
-          <w:spacing w:val="14"/>
-        </w:rPr>
-        <w:t xml:space="preserve"> </w:t>
-      </w:r>
-      <w:r>
-        <w:rPr/>
-        <w:t>from</w:t>
-      </w:r>
-      <w:r>
-        <w:rPr>
-          <w:spacing w:val="13"/>
-        </w:rPr>
-        <w:t xml:space="preserve"> </w:t>
-      </w:r>
-      <w:r>
-        <w:rPr/>
-        <w:t>the</w:t>
-      </w:r>
-      <w:r>
-        <w:rPr>
-          <w:spacing w:val="13"/>
-        </w:rPr>
-        <w:t xml:space="preserve"> </w:t>
-      </w:r>
-      <w:r>
-        <w:rPr/>
-        <w:t>operational</w:t>
-      </w:r>
-      <w:r>
-        <w:rPr>
-          <w:spacing w:val="13"/>
-        </w:rPr>
-        <w:t xml:space="preserve"> </w:t>
-      </w:r>
-      <w:r>
-        <w:rPr/>
-        <w:t>environment</w:t>
-      </w:r>
-      <w:r>
-        <w:rPr>
-          <w:spacing w:val="13"/>
-        </w:rPr>
-        <w:t xml:space="preserve"> </w:t>
-      </w:r>
-      <w:r>
-        <w:rPr/>
-        <w:t>and</w:t>
-      </w:r>
-      <w:r>
-        <w:rPr>
-          <w:spacing w:val="14"/>
-        </w:rPr>
-        <w:t xml:space="preserve"> </w:t>
-      </w:r>
-      <w:r>
-        <w:rPr/>
-        <w:t>the</w:t>
-      </w:r>
-      <w:r>
-        <w:rPr>
-          <w:spacing w:val="13"/>
-        </w:rPr>
-        <w:t xml:space="preserve"> </w:t>
-      </w:r>
-      <w:r>
-        <w:rPr/>
-        <w:t>effect of</w:t>
-      </w:r>
-      <w:r>
-        <w:rPr>
-          <w:spacing w:val="12"/>
-        </w:rPr>
-        <w:t xml:space="preserve"> </w:t>
-      </w:r>
-      <w:r>
-        <w:rPr/>
-        <w:t>this</w:t>
-      </w:r>
-      <w:r>
-        <w:rPr>
-          <w:spacing w:val="12"/>
-        </w:rPr>
-        <w:t xml:space="preserve"> </w:t>
-      </w:r>
-      <w:r>
-        <w:rPr/>
-        <w:t>difference</w:t>
-      </w:r>
-      <w:r>
-        <w:rPr>
-          <w:spacing w:val="12"/>
-        </w:rPr>
-        <w:t xml:space="preserve"> </w:t>
-      </w:r>
-      <w:r>
-        <w:rPr/>
-        <w:t>on</w:t>
-      </w:r>
-      <w:r>
-        <w:rPr>
-          <w:spacing w:val="12"/>
-        </w:rPr>
-        <w:t xml:space="preserve"> </w:t>
-      </w:r>
-      <w:r>
-        <w:rPr/>
-        <w:t>the</w:t>
-      </w:r>
-      <w:r>
-        <w:rPr>
-          <w:spacing w:val="12"/>
-        </w:rPr>
-        <w:t xml:space="preserve"> </w:t>
-      </w:r>
-      <w:r>
-        <w:rPr/>
-        <w:t>test</w:t>
-      </w:r>
-      <w:r>
-        <w:rPr>
-          <w:spacing w:val="12"/>
-        </w:rPr>
-        <w:t xml:space="preserve"> </w:t>
-      </w:r>
-      <w:r>
-        <w:rPr/>
-        <w:t>results.</w:t>
+        <w:t xml:space="preserve">All tests were done on machines with similar environments to that which they will be run on with the exception of adding the radio buttons. That test was done on a computer running Linux, but the radio buttons proved to be functional on Windows as well.  </w:t>
       </w:r>
     </w:p>
     <w:p>
@@ -3850,7 +2777,7 @@
         </w:numPr>
         <w:rPr/>
       </w:pPr>
-      <w:bookmarkStart w:id="18" w:name="_Toc432634210"/>
+      <w:bookmarkStart w:id="16" w:name="_Toc432634210"/>
       <w:r>
         <w:rPr>
           <w:u w:val="none" w:color="000000"/>
@@ -3864,7 +2791,7 @@
         </w:rPr>
         <w:t xml:space="preserve"> </w:t>
       </w:r>
-      <w:bookmarkEnd w:id="18"/>
+      <w:bookmarkEnd w:id="16"/>
       <w:r>
         <w:rPr>
           <w:u w:val="none" w:color="000000"/>
@@ -3875,381 +2802,15 @@
     <w:p>
       <w:pPr>
         <w:pStyle w:val="TextBody"/>
+        <w:numPr>
+          <w:ilvl w:val="0"/>
+          <w:numId w:val="7"/>
+        </w:numPr>
         <w:rPr/>
       </w:pPr>
       <w:r>
         <w:rPr/>
-        <w:t>This</w:t>
-      </w:r>
-      <w:r>
-        <w:rPr>
-          <w:spacing w:val="46"/>
-        </w:rPr>
-        <w:t xml:space="preserve"> </w:t>
-      </w:r>
-      <w:r>
-        <w:rPr/>
-        <w:t>paragraph</w:t>
-      </w:r>
-      <w:r>
-        <w:rPr>
-          <w:spacing w:val="46"/>
-        </w:rPr>
-        <w:t xml:space="preserve"> </w:t>
-      </w:r>
-      <w:r>
-        <w:rPr/>
-        <w:t>shall</w:t>
-      </w:r>
-      <w:r>
-        <w:rPr>
-          <w:spacing w:val="46"/>
-        </w:rPr>
-        <w:t xml:space="preserve"> </w:t>
-      </w:r>
-      <w:r>
-        <w:rPr/>
-        <w:t>provide</w:t>
-      </w:r>
-      <w:r>
-        <w:rPr>
-          <w:spacing w:val="46"/>
-        </w:rPr>
-        <w:t xml:space="preserve"> </w:t>
-      </w:r>
-      <w:r>
-        <w:rPr/>
-        <w:t>any</w:t>
-      </w:r>
-      <w:r>
-        <w:rPr>
-          <w:spacing w:val="47"/>
-        </w:rPr>
-        <w:t xml:space="preserve"> </w:t>
-      </w:r>
-      <w:r>
-        <w:rPr/>
-        <w:t>recommended improvements</w:t>
-      </w:r>
-      <w:r>
-        <w:rPr>
-          <w:spacing w:val="16"/>
-        </w:rPr>
-        <w:t xml:space="preserve"> </w:t>
-      </w:r>
-      <w:r>
-        <w:rPr/>
-        <w:t>in</w:t>
-      </w:r>
-      <w:r>
-        <w:rPr>
-          <w:spacing w:val="15"/>
-        </w:rPr>
-        <w:t xml:space="preserve"> </w:t>
-      </w:r>
-      <w:r>
-        <w:rPr/>
-        <w:t>the</w:t>
-      </w:r>
-      <w:r>
-        <w:rPr>
-          <w:spacing w:val="15"/>
-        </w:rPr>
-        <w:t xml:space="preserve"> </w:t>
-      </w:r>
-      <w:r>
-        <w:rPr/>
-        <w:t>design,</w:t>
-      </w:r>
-      <w:r>
-        <w:rPr>
-          <w:spacing w:val="15"/>
-        </w:rPr>
-        <w:t xml:space="preserve"> </w:t>
-      </w:r>
-      <w:r>
-        <w:rPr/>
-        <w:t>operation,</w:t>
-      </w:r>
-      <w:r>
-        <w:rPr>
-          <w:spacing w:val="15"/>
-        </w:rPr>
-        <w:t xml:space="preserve"> </w:t>
-      </w:r>
-      <w:r>
-        <w:rPr/>
-        <w:t>or</w:t>
-      </w:r>
-      <w:r>
-        <w:rPr>
-          <w:spacing w:val="15"/>
-        </w:rPr>
-        <w:t xml:space="preserve"> </w:t>
-      </w:r>
-      <w:r>
-        <w:rPr/>
-        <w:t>testing</w:t>
-      </w:r>
-      <w:r>
-        <w:rPr>
-          <w:spacing w:val="16"/>
-        </w:rPr>
-        <w:t xml:space="preserve"> </w:t>
-      </w:r>
-      <w:r>
-        <w:rPr/>
-        <w:t>of</w:t>
-      </w:r>
-      <w:r>
-        <w:rPr>
-          <w:spacing w:val="15"/>
-        </w:rPr>
-        <w:t xml:space="preserve"> </w:t>
-      </w:r>
-      <w:r>
-        <w:rPr/>
-        <w:t>the</w:t>
-      </w:r>
-      <w:r>
-        <w:rPr>
-          <w:spacing w:val="15"/>
-        </w:rPr>
-        <w:t xml:space="preserve"> </w:t>
-      </w:r>
-      <w:r>
-        <w:rPr/>
-        <w:t>software</w:t>
-      </w:r>
-      <w:r>
-        <w:rPr>
-          <w:spacing w:val="15"/>
-        </w:rPr>
-        <w:t xml:space="preserve"> </w:t>
-      </w:r>
-      <w:r>
-        <w:rPr/>
-        <w:t>tested.  A</w:t>
-      </w:r>
-      <w:r>
-        <w:rPr>
-          <w:spacing w:val="16"/>
-        </w:rPr>
-        <w:t xml:space="preserve"> </w:t>
-      </w:r>
-      <w:r>
-        <w:rPr/>
-        <w:t>discussion</w:t>
-      </w:r>
-      <w:r>
-        <w:rPr>
-          <w:spacing w:val="15"/>
-        </w:rPr>
-        <w:t xml:space="preserve"> </w:t>
-      </w:r>
-      <w:r>
-        <w:rPr/>
-        <w:t>of</w:t>
-      </w:r>
-      <w:r>
-        <w:rPr>
-          <w:spacing w:val="15"/>
-        </w:rPr>
-        <w:t xml:space="preserve"> </w:t>
-      </w:r>
-      <w:r>
-        <w:rPr/>
-        <w:t>each recommendation</w:t>
-      </w:r>
-      <w:r>
-        <w:rPr>
-          <w:spacing w:val="3"/>
-        </w:rPr>
-        <w:t xml:space="preserve"> </w:t>
-      </w:r>
-      <w:r>
-        <w:rPr/>
-        <w:t>and</w:t>
-      </w:r>
-      <w:r>
-        <w:rPr>
-          <w:spacing w:val="3"/>
-        </w:rPr>
-        <w:t xml:space="preserve"> </w:t>
-      </w:r>
-      <w:r>
-        <w:rPr/>
-        <w:t>its</w:t>
-      </w:r>
-      <w:r>
-        <w:rPr>
-          <w:spacing w:val="3"/>
-        </w:rPr>
-        <w:t xml:space="preserve"> </w:t>
-      </w:r>
-      <w:r>
-        <w:rPr/>
-        <w:t>impact</w:t>
-      </w:r>
-      <w:r>
-        <w:rPr>
-          <w:spacing w:val="4"/>
-        </w:rPr>
-        <w:t xml:space="preserve"> </w:t>
-      </w:r>
-      <w:r>
-        <w:rPr/>
-        <w:t>on</w:t>
-      </w:r>
-      <w:r>
-        <w:rPr>
-          <w:spacing w:val="3"/>
-        </w:rPr>
-        <w:t xml:space="preserve"> </w:t>
-      </w:r>
-      <w:r>
-        <w:rPr/>
-        <w:t>the</w:t>
-      </w:r>
-      <w:r>
-        <w:rPr>
-          <w:spacing w:val="3"/>
-        </w:rPr>
-        <w:t xml:space="preserve"> </w:t>
-      </w:r>
-      <w:r>
-        <w:rPr/>
-        <w:t>software</w:t>
-      </w:r>
-      <w:r>
-        <w:rPr>
-          <w:spacing w:val="3"/>
-        </w:rPr>
-        <w:t xml:space="preserve"> </w:t>
-      </w:r>
-      <w:r>
-        <w:rPr/>
-        <w:t>may</w:t>
-      </w:r>
-      <w:r>
-        <w:rPr>
-          <w:spacing w:val="4"/>
-        </w:rPr>
-        <w:t xml:space="preserve"> </w:t>
-      </w:r>
-      <w:r>
-        <w:rPr/>
-        <w:t>be</w:t>
-      </w:r>
-      <w:r>
-        <w:rPr>
-          <w:spacing w:val="3"/>
-        </w:rPr>
-        <w:t xml:space="preserve"> </w:t>
-      </w:r>
-      <w:r>
-        <w:rPr/>
-        <w:t>provided.  If</w:t>
-      </w:r>
-      <w:r>
-        <w:rPr>
-          <w:spacing w:val="4"/>
-        </w:rPr>
-        <w:t xml:space="preserve"> </w:t>
-      </w:r>
-      <w:r>
-        <w:rPr/>
-        <w:t>no</w:t>
-      </w:r>
-      <w:r>
-        <w:rPr>
-          <w:spacing w:val="3"/>
-        </w:rPr>
-        <w:t xml:space="preserve"> </w:t>
-      </w:r>
-      <w:r>
-        <w:rPr/>
-        <w:t>recommended</w:t>
-      </w:r>
-      <w:r>
-        <w:rPr>
-          <w:spacing w:val="3"/>
-        </w:rPr>
-        <w:t xml:space="preserve"> </w:t>
-      </w:r>
-      <w:r>
-        <w:rPr/>
-        <w:t>improvements</w:t>
-      </w:r>
-      <w:r>
-        <w:rPr>
-          <w:spacing w:val="12"/>
-        </w:rPr>
-        <w:t xml:space="preserve"> </w:t>
-      </w:r>
-      <w:r>
-        <w:rPr/>
-        <w:t>are</w:t>
-      </w:r>
-      <w:r>
-        <w:rPr>
-          <w:spacing w:val="12"/>
-        </w:rPr>
-        <w:t xml:space="preserve"> </w:t>
-      </w:r>
-      <w:r>
-        <w:rPr/>
-        <w:t>provided,</w:t>
-      </w:r>
-      <w:r>
-        <w:rPr>
-          <w:spacing w:val="12"/>
-        </w:rPr>
-        <w:t xml:space="preserve"> </w:t>
-      </w:r>
-      <w:r>
-        <w:rPr/>
-        <w:t>this</w:t>
-      </w:r>
-      <w:r>
-        <w:rPr>
-          <w:spacing w:val="12"/>
-        </w:rPr>
-        <w:t xml:space="preserve"> </w:t>
-      </w:r>
-      <w:r>
-        <w:rPr/>
-        <w:t>paragraph</w:t>
-      </w:r>
-      <w:r>
-        <w:rPr>
-          <w:spacing w:val="12"/>
-        </w:rPr>
-        <w:t xml:space="preserve"> </w:t>
-      </w:r>
-      <w:r>
-        <w:rPr/>
-        <w:t>shall</w:t>
-      </w:r>
-      <w:r>
-        <w:rPr>
-          <w:spacing w:val="12"/>
-        </w:rPr>
-        <w:t xml:space="preserve"> </w:t>
-      </w:r>
-      <w:r>
-        <w:rPr/>
-        <w:t>state</w:t>
-      </w:r>
-      <w:r>
-        <w:rPr>
-          <w:spacing w:val="12"/>
-        </w:rPr>
-        <w:t xml:space="preserve"> </w:t>
-      </w:r>
-      <w:r>
-        <w:rPr/>
-        <w:t>"None."</w:t>
+        <w:t xml:space="preserve">Finish implementing the Happiness Algorithm, the Collective Happiness Algorithm, and the Sliders so that they may be tested. </w:t>
       </w:r>
     </w:p>
     <w:p>
@@ -4261,9 +2822,9 @@
         </w:numPr>
         <w:rPr/>
       </w:pPr>
-      <w:bookmarkStart w:id="19" w:name="_Toc432634211"/>
-      <w:bookmarkStart w:id="20" w:name="4._Detailed_test_results"/>
-      <w:bookmarkEnd w:id="20"/>
+      <w:bookmarkStart w:id="17" w:name="_Toc432634211"/>
+      <w:bookmarkStart w:id="18" w:name="4._Detailed_test_results"/>
+      <w:bookmarkEnd w:id="18"/>
       <w:r>
         <w:rPr>
           <w:u w:val="none" w:color="000000"/>
@@ -4290,7 +2851,7 @@
         </w:rPr>
         <w:t xml:space="preserve"> </w:t>
       </w:r>
-      <w:bookmarkEnd w:id="19"/>
+      <w:bookmarkEnd w:id="17"/>
       <w:r>
         <w:rPr>
           <w:u w:val="none" w:color="000000"/>
@@ -4567,9 +3128,9 @@
         </w:numPr>
         <w:rPr/>
       </w:pPr>
-      <w:bookmarkStart w:id="21" w:name="_Toc432634212"/>
-      <w:bookmarkStart w:id="22" w:name="4.x_(Project-unique_identifier_of_a_test"/>
-      <w:bookmarkEnd w:id="22"/>
+      <w:bookmarkStart w:id="19" w:name="_Toc432634212"/>
+      <w:bookmarkStart w:id="20" w:name="4.x_(Project-unique_identifier_of_a_test"/>
+      <w:bookmarkEnd w:id="20"/>
       <w:r>
         <w:rPr>
           <w:u w:val="none" w:color="000000"/>
@@ -4625,7 +3186,7 @@
         </w:rPr>
         <w:t xml:space="preserve"> </w:t>
       </w:r>
-      <w:bookmarkEnd w:id="21"/>
+      <w:bookmarkEnd w:id="19"/>
       <w:r>
         <w:rPr>
           <w:spacing w:val="0"/>
@@ -4689,9 +3250,9 @@
           <w:u w:val="none" w:color="000000"/>
         </w:rPr>
       </w:pPr>
-      <w:bookmarkStart w:id="23" w:name="_Toc432634213"/>
-      <w:bookmarkStart w:id="24" w:name="4.x.1_Summary_of_test_results"/>
-      <w:bookmarkEnd w:id="24"/>
+      <w:bookmarkStart w:id="21" w:name="_Toc432634213"/>
+      <w:bookmarkStart w:id="22" w:name="4.x.1_Summary_of_test_results"/>
+      <w:bookmarkEnd w:id="22"/>
       <w:r>
         <w:rPr>
           <w:u w:val="none" w:color="000000"/>
@@ -4731,7 +3292,7 @@
         </w:rPr>
         <w:t xml:space="preserve"> </w:t>
       </w:r>
-      <w:bookmarkEnd w:id="23"/>
+      <w:bookmarkEnd w:id="21"/>
       <w:r>
         <w:rPr>
           <w:spacing w:val="0"/>
@@ -4855,8 +3416,8 @@
         <w:rPr/>
         <w:t xml:space="preserve"> – Not applicable, incomplete. The customized slider used to assess polygon bias between shapes (for happiness levels) is currently not implemented on the board interface. There is currently nothing to test which is unexpected, and the slider is still stuck in design</w:t>
       </w:r>
-      <w:bookmarkStart w:id="25" w:name="_GoBack"/>
-      <w:bookmarkEnd w:id="25"/>
+      <w:bookmarkStart w:id="23" w:name="_GoBack"/>
+      <w:bookmarkEnd w:id="23"/>
       <w:r>
         <w:rPr/>
         <w:t>. Thus, the results of this test are not available and therefore incomplete.</w:t>
@@ -4871,9 +3432,9 @@
         </w:numPr>
         <w:rPr/>
       </w:pPr>
-      <w:bookmarkStart w:id="26" w:name="_Toc432634214"/>
-      <w:bookmarkStart w:id="27" w:name="4.x.2_Problems_encountered"/>
-      <w:bookmarkEnd w:id="27"/>
+      <w:bookmarkStart w:id="24" w:name="_Toc432634214"/>
+      <w:bookmarkStart w:id="25" w:name="4.x.2_Problems_encountered"/>
+      <w:bookmarkEnd w:id="25"/>
       <w:r>
         <w:rPr>
           <w:u w:val="none" w:color="000000"/>
@@ -4887,7 +3448,7 @@
         </w:rPr>
         <w:t xml:space="preserve"> </w:t>
       </w:r>
-      <w:bookmarkEnd w:id="26"/>
+      <w:bookmarkEnd w:id="24"/>
       <w:r>
         <w:rPr>
           <w:u w:val="none" w:color="000000"/>
@@ -5084,8 +3645,8 @@
         </w:numPr>
         <w:rPr/>
       </w:pPr>
-      <w:bookmarkStart w:id="28" w:name="4.x.2.y_(Project-unique_identifier_of_a_"/>
-      <w:bookmarkEnd w:id="28"/>
+      <w:bookmarkStart w:id="26" w:name="4.x.2.y_(Project-unique_identifier_of_a_"/>
+      <w:bookmarkEnd w:id="26"/>
       <w:r>
         <w:rPr>
           <w:u w:val="none" w:color="000000"/>
@@ -5368,7 +3929,7 @@
         <w:widowControl w:val="false"/>
         <w:numPr>
           <w:ilvl w:val="4"/>
-          <w:numId w:val="5"/>
+          <w:numId w:val="3"/>
         </w:numPr>
         <w:tabs>
           <w:tab w:val="left" w:pos="840" w:leader="none"/>
@@ -5457,7 +4018,7 @@
         <w:widowControl w:val="false"/>
         <w:numPr>
           <w:ilvl w:val="4"/>
-          <w:numId w:val="5"/>
+          <w:numId w:val="3"/>
         </w:numPr>
         <w:tabs>
           <w:tab w:val="left" w:pos="840" w:leader="none"/>
@@ -5566,7 +4127,7 @@
         <w:widowControl w:val="false"/>
         <w:numPr>
           <w:ilvl w:val="4"/>
-          <w:numId w:val="5"/>
+          <w:numId w:val="3"/>
         </w:numPr>
         <w:tabs>
           <w:tab w:val="left" w:pos="840" w:leader="none"/>
@@ -5685,7 +4246,7 @@
         <w:widowControl w:val="false"/>
         <w:numPr>
           <w:ilvl w:val="4"/>
-          <w:numId w:val="5"/>
+          <w:numId w:val="3"/>
         </w:numPr>
         <w:tabs>
           <w:tab w:val="left" w:pos="840" w:leader="none"/>
@@ -5905,7 +4466,7 @@
         <w:widowControl w:val="false"/>
         <w:numPr>
           <w:ilvl w:val="4"/>
-          <w:numId w:val="5"/>
+          <w:numId w:val="3"/>
         </w:numPr>
         <w:tabs>
           <w:tab w:val="left" w:pos="840" w:leader="none"/>
@@ -6027,9 +4588,9 @@
         </w:numPr>
         <w:rPr/>
       </w:pPr>
-      <w:bookmarkStart w:id="29" w:name="_Toc432634215"/>
-      <w:bookmarkStart w:id="30" w:name="4.x.3_Deviations_from_test_cases/procedu"/>
-      <w:bookmarkEnd w:id="30"/>
+      <w:bookmarkStart w:id="27" w:name="_Toc432634215"/>
+      <w:bookmarkStart w:id="28" w:name="4.x.3_Deviations_from_test_cases/procedu"/>
+      <w:bookmarkEnd w:id="28"/>
       <w:r>
         <w:rPr>
           <w:u w:val="none" w:color="000000"/>
@@ -6069,7 +4630,7 @@
         </w:rPr>
         <w:t xml:space="preserve"> </w:t>
       </w:r>
-      <w:bookmarkEnd w:id="29"/>
+      <w:bookmarkEnd w:id="27"/>
       <w:r>
         <w:rPr>
           <w:spacing w:val="0"/>
@@ -6297,8 +4858,8 @@
         </w:numPr>
         <w:rPr/>
       </w:pPr>
-      <w:bookmarkStart w:id="31" w:name="4.x.3.y_(Project-unique_identifier_of_a_"/>
-      <w:bookmarkEnd w:id="31"/>
+      <w:bookmarkStart w:id="29" w:name="4.x.3.y_(Project-unique_identifier_of_a_"/>
+      <w:bookmarkEnd w:id="29"/>
       <w:r>
         <w:rPr>
           <w:u w:val="none" w:color="000000"/>
@@ -6581,7 +5142,7 @@
         <w:widowControl w:val="false"/>
         <w:numPr>
           <w:ilvl w:val="4"/>
-          <w:numId w:val="6"/>
+          <w:numId w:val="4"/>
         </w:numPr>
         <w:tabs>
           <w:tab w:val="left" w:pos="840" w:leader="none"/>
@@ -6972,7 +5533,7 @@
         <w:widowControl w:val="false"/>
         <w:numPr>
           <w:ilvl w:val="4"/>
-          <w:numId w:val="6"/>
+          <w:numId w:val="4"/>
         </w:numPr>
         <w:tabs>
           <w:tab w:val="left" w:pos="840" w:leader="none"/>
@@ -7031,7 +5592,7 @@
         <w:widowControl w:val="false"/>
         <w:numPr>
           <w:ilvl w:val="4"/>
-          <w:numId w:val="6"/>
+          <w:numId w:val="4"/>
         </w:numPr>
         <w:tabs>
           <w:tab w:val="left" w:pos="840" w:leader="none"/>
@@ -7173,9 +5734,9 @@
         </w:numPr>
         <w:rPr/>
       </w:pPr>
-      <w:bookmarkStart w:id="32" w:name="_Toc432634216"/>
-      <w:bookmarkStart w:id="33" w:name="5._Test_log"/>
-      <w:bookmarkEnd w:id="33"/>
+      <w:bookmarkStart w:id="30" w:name="_Toc432634216"/>
+      <w:bookmarkStart w:id="31" w:name="5._Test_log"/>
+      <w:bookmarkEnd w:id="31"/>
       <w:r>
         <w:rPr>
           <w:u w:val="none" w:color="000000"/>
@@ -7189,7 +5750,7 @@
         </w:rPr>
         <w:t xml:space="preserve"> </w:t>
       </w:r>
-      <w:bookmarkEnd w:id="32"/>
+      <w:bookmarkEnd w:id="30"/>
       <w:r>
         <w:rPr>
           <w:spacing w:val="0"/>
@@ -8221,8 +6782,8 @@
           <w:rFonts w:ascii="Calibri" w:hAnsi="Calibri" w:cs="Calibri" w:asciiTheme="minorHAnsi" w:cstheme="minorHAnsi" w:hAnsiTheme="minorHAnsi"/>
         </w:rPr>
       </w:pPr>
-      <w:bookmarkStart w:id="34" w:name="_Toc432634217"/>
-      <w:bookmarkEnd w:id="34"/>
+      <w:bookmarkStart w:id="32" w:name="_Toc432634217"/>
+      <w:bookmarkEnd w:id="32"/>
       <w:r>
         <w:rPr>
           <w:rFonts w:cs="Calibri" w:ascii="Calibri" w:hAnsi="Calibri" w:asciiTheme="minorHAnsi" w:cstheme="minorHAnsi" w:hAnsiTheme="minorHAnsi"/>
@@ -8839,7 +7400,7 @@
         <w:pStyle w:val="Heading11"/>
         <w:numPr>
           <w:ilvl w:val="0"/>
-          <w:numId w:val="7"/>
+          <w:numId w:val="5"/>
         </w:numPr>
         <w:jc w:val="center"/>
         <w:rPr>
@@ -10044,7 +8605,7 @@
         <w:docPartGallery w:val="Page Numbers (Top of Page)"/>
         <w:docPartUnique w:val=""/>
       </w:docPartObj>
-      <w:id w:val="810882862"/>
+      <w:id w:val="801081744"/>
     </w:sdtPr>
     <w:sdtContent>
       <w:p>
@@ -10265,9 +8826,57 @@
   </w:abstractNum>
   <w:abstractNum w:abstractNumId="3">
     <w:lvl w:ilvl="0">
+      <w:start w:val="4"/>
+      <w:numFmt w:val="decimal"/>
+      <w:lvlText w:val="%1"/>
+      <w:lvlJc w:val="left"/>
+      <w:pPr>
+        <w:ind w:left="120" w:hanging="721"/>
+      </w:pPr>
+    </w:lvl>
+    <w:lvl w:ilvl="1">
+      <w:start w:val="10"/>
+      <w:numFmt w:val="lowerRoman"/>
+      <w:lvlText w:val="%1.%2"/>
+      <w:lvlJc w:val="left"/>
+      <w:pPr>
+        <w:ind w:left="120" w:hanging="721"/>
+      </w:pPr>
+      <w:rPr>
+        <w:sz w:val="22"/>
+        <w:szCs w:val="22"/>
+      </w:rPr>
+    </w:lvl>
+    <w:lvl w:ilvl="2">
+      <w:start w:val="1"/>
+      <w:numFmt w:val="decimal"/>
+      <w:lvlText w:val="%1.%2.%3"/>
+      <w:lvlJc w:val="left"/>
+      <w:pPr>
+        <w:ind w:left="119" w:hanging="721"/>
+      </w:pPr>
+      <w:rPr>
+        <w:sz w:val="22"/>
+        <w:szCs w:val="22"/>
+      </w:rPr>
+    </w:lvl>
+    <w:lvl w:ilvl="3">
+      <w:start w:val="25"/>
+      <w:numFmt w:val="lowerLetter"/>
+      <w:lvlText w:val="%1.%2.%3.%4"/>
+      <w:lvlJc w:val="left"/>
+      <w:pPr>
+        <w:ind w:left="119" w:hanging="1080"/>
+      </w:pPr>
+      <w:rPr>
+        <w:sz w:val="22"/>
+        <w:szCs w:val="22"/>
+      </w:rPr>
+    </w:lvl>
+    <w:lvl w:ilvl="4">
       <w:start w:val="1"/>
       <w:numFmt w:val="lowerLetter"/>
-      <w:lvlText w:val="%1."/>
+      <w:lvlText w:val="%5."/>
       <w:lvlJc w:val="left"/>
       <w:pPr>
         <w:ind w:left="839" w:hanging="360"/>
@@ -10277,62 +8886,13 @@
         <w:szCs w:val="22"/>
       </w:rPr>
     </w:lvl>
-    <w:lvl w:ilvl="1">
-      <w:start w:val="1"/>
-      <w:numFmt w:val="decimal"/>
-      <w:lvlText w:val="%2)"/>
-      <w:lvlJc w:val="left"/>
-      <w:pPr>
-        <w:ind w:left="1199" w:hanging="360"/>
-      </w:pPr>
-      <w:rPr>
-        <w:sz w:val="22"/>
-        <w:szCs w:val="22"/>
-      </w:rPr>
-    </w:lvl>
-    <w:lvl w:ilvl="2">
-      <w:start w:val="1"/>
-      <w:numFmt w:val="bullet"/>
-      <w:lvlText w:val=""/>
-      <w:lvlJc w:val="left"/>
-      <w:pPr>
-        <w:ind w:left="2133" w:hanging="360"/>
-      </w:pPr>
-      <w:rPr>
-        <w:rFonts w:ascii="Symbol" w:hAnsi="Symbol" w:cs="Symbol" w:hint="default"/>
-      </w:rPr>
-    </w:lvl>
-    <w:lvl w:ilvl="3">
-      <w:start w:val="1"/>
-      <w:numFmt w:val="bullet"/>
-      <w:lvlText w:val=""/>
-      <w:lvlJc w:val="left"/>
-      <w:pPr>
-        <w:ind w:left="3066" w:hanging="360"/>
-      </w:pPr>
-      <w:rPr>
-        <w:rFonts w:ascii="Symbol" w:hAnsi="Symbol" w:cs="Symbol" w:hint="default"/>
-      </w:rPr>
-    </w:lvl>
-    <w:lvl w:ilvl="4">
-      <w:start w:val="1"/>
-      <w:numFmt w:val="bullet"/>
-      <w:lvlText w:val=""/>
-      <w:lvlJc w:val="left"/>
-      <w:pPr>
-        <w:ind w:left="3999" w:hanging="360"/>
-      </w:pPr>
-      <w:rPr>
-        <w:rFonts w:ascii="Symbol" w:hAnsi="Symbol" w:cs="Symbol" w:hint="default"/>
-      </w:rPr>
-    </w:lvl>
     <w:lvl w:ilvl="5">
       <w:start w:val="1"/>
       <w:numFmt w:val="bullet"/>
       <w:lvlText w:val=""/>
       <w:lvlJc w:val="left"/>
       <w:pPr>
-        <w:ind w:left="4933" w:hanging="360"/>
+        <w:ind w:left="3342" w:hanging="360"/>
       </w:pPr>
       <w:rPr>
         <w:rFonts w:ascii="Symbol" w:hAnsi="Symbol" w:cs="Symbol" w:hint="default"/>
@@ -10344,7 +8904,7 @@
       <w:lvlText w:val=""/>
       <w:lvlJc w:val="left"/>
       <w:pPr>
-        <w:ind w:left="5866" w:hanging="360"/>
+        <w:ind w:left="4594" w:hanging="360"/>
       </w:pPr>
       <w:rPr>
         <w:rFonts w:ascii="Symbol" w:hAnsi="Symbol" w:cs="Symbol" w:hint="default"/>
@@ -10356,7 +8916,7 @@
       <w:lvlText w:val=""/>
       <w:lvlJc w:val="left"/>
       <w:pPr>
-        <w:ind w:left="6799" w:hanging="360"/>
+        <w:ind w:left="5845" w:hanging="360"/>
       </w:pPr>
       <w:rPr>
         <w:rFonts w:ascii="Symbol" w:hAnsi="Symbol" w:cs="Symbol" w:hint="default"/>
@@ -10368,7 +8928,7 @@
       <w:lvlText w:val=""/>
       <w:lvlJc w:val="left"/>
       <w:pPr>
-        <w:ind w:left="7733" w:hanging="360"/>
+        <w:ind w:left="7097" w:hanging="360"/>
       </w:pPr>
       <w:rPr>
         <w:rFonts w:ascii="Symbol" w:hAnsi="Symbol" w:cs="Symbol" w:hint="default"/>
@@ -10376,118 +8936,6 @@
     </w:lvl>
   </w:abstractNum>
   <w:abstractNum w:abstractNumId="4">
-    <w:lvl w:ilvl="0">
-      <w:start w:val="1"/>
-      <w:numFmt w:val="decimal"/>
-      <w:lvlText w:val="%1)"/>
-      <w:lvlJc w:val="left"/>
-      <w:pPr>
-        <w:ind w:left="1559" w:hanging="360"/>
-      </w:pPr>
-      <w:rPr>
-        <w:sz w:val="22"/>
-        <w:szCs w:val="22"/>
-      </w:rPr>
-    </w:lvl>
-    <w:lvl w:ilvl="1">
-      <w:start w:val="1"/>
-      <w:numFmt w:val="decimal"/>
-      <w:lvlText w:val="%2)"/>
-      <w:lvlJc w:val="left"/>
-      <w:pPr>
-        <w:ind w:left="1919" w:hanging="360"/>
-      </w:pPr>
-      <w:rPr>
-        <w:sz w:val="22"/>
-        <w:szCs w:val="22"/>
-      </w:rPr>
-    </w:lvl>
-    <w:lvl w:ilvl="2">
-      <w:start w:val="1"/>
-      <w:numFmt w:val="bullet"/>
-      <w:lvlText w:val=""/>
-      <w:lvlJc w:val="left"/>
-      <w:pPr>
-        <w:ind w:left="2853" w:hanging="360"/>
-      </w:pPr>
-      <w:rPr>
-        <w:rFonts w:ascii="Symbol" w:hAnsi="Symbol" w:cs="Symbol" w:hint="default"/>
-      </w:rPr>
-    </w:lvl>
-    <w:lvl w:ilvl="3">
-      <w:start w:val="1"/>
-      <w:numFmt w:val="bullet"/>
-      <w:lvlText w:val=""/>
-      <w:lvlJc w:val="left"/>
-      <w:pPr>
-        <w:ind w:left="3786" w:hanging="360"/>
-      </w:pPr>
-      <w:rPr>
-        <w:rFonts w:ascii="Symbol" w:hAnsi="Symbol" w:cs="Symbol" w:hint="default"/>
-      </w:rPr>
-    </w:lvl>
-    <w:lvl w:ilvl="4">
-      <w:start w:val="1"/>
-      <w:numFmt w:val="bullet"/>
-      <w:lvlText w:val=""/>
-      <w:lvlJc w:val="left"/>
-      <w:pPr>
-        <w:ind w:left="4719" w:hanging="360"/>
-      </w:pPr>
-      <w:rPr>
-        <w:rFonts w:ascii="Symbol" w:hAnsi="Symbol" w:cs="Symbol" w:hint="default"/>
-      </w:rPr>
-    </w:lvl>
-    <w:lvl w:ilvl="5">
-      <w:start w:val="1"/>
-      <w:numFmt w:val="bullet"/>
-      <w:lvlText w:val=""/>
-      <w:lvlJc w:val="left"/>
-      <w:pPr>
-        <w:ind w:left="5653" w:hanging="360"/>
-      </w:pPr>
-      <w:rPr>
-        <w:rFonts w:ascii="Symbol" w:hAnsi="Symbol" w:cs="Symbol" w:hint="default"/>
-      </w:rPr>
-    </w:lvl>
-    <w:lvl w:ilvl="6">
-      <w:start w:val="1"/>
-      <w:numFmt w:val="bullet"/>
-      <w:lvlText w:val=""/>
-      <w:lvlJc w:val="left"/>
-      <w:pPr>
-        <w:ind w:left="6586" w:hanging="360"/>
-      </w:pPr>
-      <w:rPr>
-        <w:rFonts w:ascii="Symbol" w:hAnsi="Symbol" w:cs="Symbol" w:hint="default"/>
-      </w:rPr>
-    </w:lvl>
-    <w:lvl w:ilvl="7">
-      <w:start w:val="1"/>
-      <w:numFmt w:val="bullet"/>
-      <w:lvlText w:val=""/>
-      <w:lvlJc w:val="left"/>
-      <w:pPr>
-        <w:ind w:left="7519" w:hanging="360"/>
-      </w:pPr>
-      <w:rPr>
-        <w:rFonts w:ascii="Symbol" w:hAnsi="Symbol" w:cs="Symbol" w:hint="default"/>
-      </w:rPr>
-    </w:lvl>
-    <w:lvl w:ilvl="8">
-      <w:start w:val="1"/>
-      <w:numFmt w:val="bullet"/>
-      <w:lvlText w:val=""/>
-      <w:lvlJc w:val="left"/>
-      <w:pPr>
-        <w:ind w:left="8453" w:hanging="360"/>
-      </w:pPr>
-      <w:rPr>
-        <w:rFonts w:ascii="Symbol" w:hAnsi="Symbol" w:cs="Symbol" w:hint="default"/>
-      </w:rPr>
-    </w:lvl>
-  </w:abstractNum>
-  <w:abstractNum w:abstractNumId="5">
     <w:lvl w:ilvl="0">
       <w:start w:val="4"/>
       <w:numFmt w:val="decimal"/>
@@ -10598,118 +9046,7 @@
       </w:rPr>
     </w:lvl>
   </w:abstractNum>
-  <w:abstractNum w:abstractNumId="6">
-    <w:lvl w:ilvl="0">
-      <w:start w:val="4"/>
-      <w:numFmt w:val="decimal"/>
-      <w:lvlText w:val="%1"/>
-      <w:lvlJc w:val="left"/>
-      <w:pPr>
-        <w:ind w:left="120" w:hanging="721"/>
-      </w:pPr>
-    </w:lvl>
-    <w:lvl w:ilvl="1">
-      <w:start w:val="10"/>
-      <w:numFmt w:val="lowerRoman"/>
-      <w:lvlText w:val="%1.%2"/>
-      <w:lvlJc w:val="left"/>
-      <w:pPr>
-        <w:ind w:left="120" w:hanging="721"/>
-      </w:pPr>
-      <w:rPr>
-        <w:sz w:val="22"/>
-        <w:szCs w:val="22"/>
-      </w:rPr>
-    </w:lvl>
-    <w:lvl w:ilvl="2">
-      <w:start w:val="1"/>
-      <w:numFmt w:val="decimal"/>
-      <w:lvlText w:val="%1.%2.%3"/>
-      <w:lvlJc w:val="left"/>
-      <w:pPr>
-        <w:ind w:left="119" w:hanging="721"/>
-      </w:pPr>
-      <w:rPr>
-        <w:sz w:val="22"/>
-        <w:szCs w:val="22"/>
-      </w:rPr>
-    </w:lvl>
-    <w:lvl w:ilvl="3">
-      <w:start w:val="25"/>
-      <w:numFmt w:val="lowerLetter"/>
-      <w:lvlText w:val="%1.%2.%3.%4"/>
-      <w:lvlJc w:val="left"/>
-      <w:pPr>
-        <w:ind w:left="119" w:hanging="1080"/>
-      </w:pPr>
-      <w:rPr>
-        <w:sz w:val="22"/>
-        <w:szCs w:val="22"/>
-      </w:rPr>
-    </w:lvl>
-    <w:lvl w:ilvl="4">
-      <w:start w:val="1"/>
-      <w:numFmt w:val="lowerLetter"/>
-      <w:lvlText w:val="%5."/>
-      <w:lvlJc w:val="left"/>
-      <w:pPr>
-        <w:ind w:left="839" w:hanging="360"/>
-      </w:pPr>
-      <w:rPr>
-        <w:sz w:val="22"/>
-        <w:szCs w:val="22"/>
-      </w:rPr>
-    </w:lvl>
-    <w:lvl w:ilvl="5">
-      <w:start w:val="1"/>
-      <w:numFmt w:val="bullet"/>
-      <w:lvlText w:val=""/>
-      <w:lvlJc w:val="left"/>
-      <w:pPr>
-        <w:ind w:left="3342" w:hanging="360"/>
-      </w:pPr>
-      <w:rPr>
-        <w:rFonts w:ascii="Symbol" w:hAnsi="Symbol" w:cs="Symbol" w:hint="default"/>
-      </w:rPr>
-    </w:lvl>
-    <w:lvl w:ilvl="6">
-      <w:start w:val="1"/>
-      <w:numFmt w:val="bullet"/>
-      <w:lvlText w:val=""/>
-      <w:lvlJc w:val="left"/>
-      <w:pPr>
-        <w:ind w:left="4594" w:hanging="360"/>
-      </w:pPr>
-      <w:rPr>
-        <w:rFonts w:ascii="Symbol" w:hAnsi="Symbol" w:cs="Symbol" w:hint="default"/>
-      </w:rPr>
-    </w:lvl>
-    <w:lvl w:ilvl="7">
-      <w:start w:val="1"/>
-      <w:numFmt w:val="bullet"/>
-      <w:lvlText w:val=""/>
-      <w:lvlJc w:val="left"/>
-      <w:pPr>
-        <w:ind w:left="5845" w:hanging="360"/>
-      </w:pPr>
-      <w:rPr>
-        <w:rFonts w:ascii="Symbol" w:hAnsi="Symbol" w:cs="Symbol" w:hint="default"/>
-      </w:rPr>
-    </w:lvl>
-    <w:lvl w:ilvl="8">
-      <w:start w:val="1"/>
-      <w:numFmt w:val="bullet"/>
-      <w:lvlText w:val=""/>
-      <w:lvlJc w:val="left"/>
-      <w:pPr>
-        <w:ind w:left="7097" w:hanging="360"/>
-      </w:pPr>
-      <w:rPr>
-        <w:rFonts w:ascii="Symbol" w:hAnsi="Symbol" w:cs="Symbol" w:hint="default"/>
-      </w:rPr>
-    </w:lvl>
-  </w:abstractNum>
-  <w:abstractNum w:abstractNumId="7">
+  <w:abstractNum w:abstractNumId="5">
     <w:lvl w:ilvl="0">
       <w:start w:val="1"/>
       <w:numFmt w:val="upperLetter"/>
@@ -10792,7 +9129,7 @@
       </w:pPr>
     </w:lvl>
   </w:abstractNum>
-  <w:abstractNum w:abstractNumId="8">
+  <w:abstractNum w:abstractNumId="6">
     <w:lvl w:ilvl="0">
       <w:start w:val="1"/>
       <w:numFmt w:val="decimal"/>
@@ -10804,6 +9141,143 @@
         </w:tabs>
         <w:ind w:left="720" w:hanging="360"/>
       </w:pPr>
+    </w:lvl>
+    <w:lvl w:ilvl="1">
+      <w:start w:val="1"/>
+      <w:numFmt w:val="bullet"/>
+      <w:lvlText w:val="◦"/>
+      <w:lvlJc w:val="left"/>
+      <w:pPr>
+        <w:tabs>
+          <w:tab w:val="num" w:pos="1080"/>
+        </w:tabs>
+        <w:ind w:left="1080" w:hanging="360"/>
+      </w:pPr>
+      <w:rPr>
+        <w:rFonts w:ascii="OpenSymbol" w:hAnsi="OpenSymbol" w:cs="OpenSymbol" w:hint="default"/>
+      </w:rPr>
+    </w:lvl>
+    <w:lvl w:ilvl="2">
+      <w:start w:val="1"/>
+      <w:numFmt w:val="bullet"/>
+      <w:lvlText w:val="▪"/>
+      <w:lvlJc w:val="left"/>
+      <w:pPr>
+        <w:tabs>
+          <w:tab w:val="num" w:pos="1440"/>
+        </w:tabs>
+        <w:ind w:left="1440" w:hanging="360"/>
+      </w:pPr>
+      <w:rPr>
+        <w:rFonts w:ascii="OpenSymbol" w:hAnsi="OpenSymbol" w:cs="OpenSymbol" w:hint="default"/>
+      </w:rPr>
+    </w:lvl>
+    <w:lvl w:ilvl="3">
+      <w:start w:val="1"/>
+      <w:numFmt w:val="bullet"/>
+      <w:lvlText w:val=""/>
+      <w:lvlJc w:val="left"/>
+      <w:pPr>
+        <w:tabs>
+          <w:tab w:val="num" w:pos="1800"/>
+        </w:tabs>
+        <w:ind w:left="1800" w:hanging="360"/>
+      </w:pPr>
+      <w:rPr>
+        <w:rFonts w:ascii="Symbol" w:hAnsi="Symbol" w:cs="Symbol" w:hint="default"/>
+      </w:rPr>
+    </w:lvl>
+    <w:lvl w:ilvl="4">
+      <w:start w:val="1"/>
+      <w:numFmt w:val="bullet"/>
+      <w:lvlText w:val="◦"/>
+      <w:lvlJc w:val="left"/>
+      <w:pPr>
+        <w:tabs>
+          <w:tab w:val="num" w:pos="2160"/>
+        </w:tabs>
+        <w:ind w:left="2160" w:hanging="360"/>
+      </w:pPr>
+      <w:rPr>
+        <w:rFonts w:ascii="OpenSymbol" w:hAnsi="OpenSymbol" w:cs="OpenSymbol" w:hint="default"/>
+      </w:rPr>
+    </w:lvl>
+    <w:lvl w:ilvl="5">
+      <w:start w:val="1"/>
+      <w:numFmt w:val="bullet"/>
+      <w:lvlText w:val="▪"/>
+      <w:lvlJc w:val="left"/>
+      <w:pPr>
+        <w:tabs>
+          <w:tab w:val="num" w:pos="2520"/>
+        </w:tabs>
+        <w:ind w:left="2520" w:hanging="360"/>
+      </w:pPr>
+      <w:rPr>
+        <w:rFonts w:ascii="OpenSymbol" w:hAnsi="OpenSymbol" w:cs="OpenSymbol" w:hint="default"/>
+      </w:rPr>
+    </w:lvl>
+    <w:lvl w:ilvl="6">
+      <w:start w:val="1"/>
+      <w:numFmt w:val="bullet"/>
+      <w:lvlText w:val=""/>
+      <w:lvlJc w:val="left"/>
+      <w:pPr>
+        <w:tabs>
+          <w:tab w:val="num" w:pos="2880"/>
+        </w:tabs>
+        <w:ind w:left="2880" w:hanging="360"/>
+      </w:pPr>
+      <w:rPr>
+        <w:rFonts w:ascii="Symbol" w:hAnsi="Symbol" w:cs="Symbol" w:hint="default"/>
+      </w:rPr>
+    </w:lvl>
+    <w:lvl w:ilvl="7">
+      <w:start w:val="1"/>
+      <w:numFmt w:val="bullet"/>
+      <w:lvlText w:val="◦"/>
+      <w:lvlJc w:val="left"/>
+      <w:pPr>
+        <w:tabs>
+          <w:tab w:val="num" w:pos="3240"/>
+        </w:tabs>
+        <w:ind w:left="3240" w:hanging="360"/>
+      </w:pPr>
+      <w:rPr>
+        <w:rFonts w:ascii="OpenSymbol" w:hAnsi="OpenSymbol" w:cs="OpenSymbol" w:hint="default"/>
+      </w:rPr>
+    </w:lvl>
+    <w:lvl w:ilvl="8">
+      <w:start w:val="1"/>
+      <w:numFmt w:val="bullet"/>
+      <w:lvlText w:val="▪"/>
+      <w:lvlJc w:val="left"/>
+      <w:pPr>
+        <w:tabs>
+          <w:tab w:val="num" w:pos="3600"/>
+        </w:tabs>
+        <w:ind w:left="3600" w:hanging="360"/>
+      </w:pPr>
+      <w:rPr>
+        <w:rFonts w:ascii="OpenSymbol" w:hAnsi="OpenSymbol" w:cs="OpenSymbol" w:hint="default"/>
+      </w:rPr>
+    </w:lvl>
+  </w:abstractNum>
+  <w:abstractNum w:abstractNumId="7">
+    <w:lvl w:ilvl="0">
+      <w:start w:val="1"/>
+      <w:numFmt w:val="bullet"/>
+      <w:lvlText w:val=""/>
+      <w:lvlJc w:val="left"/>
+      <w:pPr>
+        <w:tabs>
+          <w:tab w:val="num" w:pos="720"/>
+        </w:tabs>
+        <w:ind w:left="720" w:hanging="360"/>
+      </w:pPr>
+      <w:rPr>
+        <w:rFonts w:ascii="Symbol" w:hAnsi="Symbol" w:cs="Symbol" w:hint="default"/>
+      </w:rPr>
     </w:lvl>
     <w:lvl w:ilvl="1">
       <w:start w:val="1"/>
@@ -10946,9 +9420,6 @@
   </w:num>
   <w:num w:numId="7">
     <w:abstractNumId w:val="7"/>
-  </w:num>
-  <w:num w:numId="8">
-    <w:abstractNumId w:val="8"/>
   </w:num>
 </w:numbering>
 </file>
@@ -12829,6 +11300,13 @@
     <w:qFormat/>
     <w:rPr/>
   </w:style>
+  <w:style w:type="character" w:styleId="Bullets">
+    <w:name w:val="Bullets"/>
+    <w:qFormat/>
+    <w:rPr>
+      <w:rFonts w:ascii="OpenSymbol" w:hAnsi="OpenSymbol" w:eastAsia="OpenSymbol" w:cs="OpenSymbol"/>
+    </w:rPr>
+  </w:style>
   <w:style w:type="paragraph" w:styleId="Heading">
     <w:name w:val="Heading"/>
     <w:basedOn w:val="Normal"/>
@@ -16431,7 +14909,7 @@
       <w:szCs w:val="20"/>
     </w:rPr>
   </w:style>
-  <w:style w:type="paragraph" w:styleId="Bullets" w:customStyle="1">
+  <w:style w:type="paragraph" w:styleId="Bullets1" w:customStyle="1">
     <w:name w:val="Bullets"/>
     <w:semiHidden/>
     <w:qFormat/>
@@ -16467,7 +14945,7 @@
       <w:lang w:val="en-US" w:eastAsia="en-US" w:bidi="ar-SA"/>
     </w:rPr>
   </w:style>
-  <w:style w:type="paragraph" w:styleId="Bullets1" w:customStyle="1">
+  <w:style w:type="paragraph" w:styleId="Bullets2" w:customStyle="1">
     <w:name w:val="bullets"/>
     <w:semiHidden/>
     <w:qFormat/>
@@ -16527,7 +15005,7 @@
       <w:lang w:val="en-US" w:eastAsia="en-US" w:bidi="ar-SA"/>
     </w:rPr>
   </w:style>
-  <w:style w:type="paragraph" w:styleId="Bullets2" w:customStyle="1">
+  <w:style w:type="paragraph" w:styleId="Bullets21" w:customStyle="1">
     <w:name w:val="Bullets2"/>
     <w:semiHidden/>
     <w:qFormat/>

</xml_diff>